<commit_message>
ajout de ma version du diagramme de classe & reorganisation
</commit_message>
<xml_diff>
--- a/Cahier des charges/CahierDesCharges.docx
+++ b/Cahier des charges/CahierDesCharges.docx
@@ -30,17 +30,17 @@
       <w:sdtContent>
         <w:tbl>
           <w:tblPr>
-            <w:tblpPr w:leftFromText="187" w:rightFromText="187" w:bottomFromText="720" w:vertAnchor="page" w:horzAnchor="margin" w:tblpY="10343"/>
-            <w:tblW w:w="5000" w:type="pct"/>
+            <w:tblpPr w:leftFromText="187" w:rightFromText="187" w:bottomFromText="720" w:vertAnchor="page" w:horzAnchor="margin" w:tblpX="2166" w:tblpY="10343"/>
+            <w:tblW w:w="4781" w:type="pct"/>
             <w:tblLook w:val="04A0" w:firstRow="1" w:lastRow="0" w:firstColumn="1" w:lastColumn="0" w:noHBand="0" w:noVBand="1"/>
           </w:tblPr>
           <w:tblGrid>
-            <w:gridCol w:w="9854"/>
+            <w:gridCol w:w="9422"/>
           </w:tblGrid>
           <w:tr>
             <w:tc>
               <w:tcPr>
-                <w:tcW w:w="9854" w:type="dxa"/>
+                <w:tcW w:w="9423" w:type="dxa"/>
                 <w:vAlign w:val="center"/>
               </w:tcPr>
               <w:p>
@@ -62,9 +62,6 @@
                     </w:rPr>
                     <w:alias w:val="Titre"/>
                     <w:id w:val="1274589637"/>
-                    <w:placeholder>
-                      <w:docPart w:val="2ACABD13D10C4D659FC03366C440EDAE"/>
-                    </w:placeholder>
                     <w:dataBinding w:prefixMappings="xmlns:ns0='http://schemas.openxmlformats.org/package/2006/metadata/core-properties' xmlns:ns1='http://purl.org/dc/elements/1.1/'" w:xpath="/ns0:coreProperties[1]/ns1:title[1]" w:storeItemID="{6C3C8BC8-F283-45AE-878A-BAB7291924A1}"/>
                     <w:text/>
                   </w:sdtPr>
@@ -84,9 +81,12 @@
             </w:tc>
           </w:tr>
           <w:tr>
+            <w:trPr>
+              <w:trHeight w:val="1152"/>
+            </w:trPr>
             <w:tc>
               <w:tcPr>
-                <w:tcW w:w="0" w:type="auto"/>
+                <w:tcW w:w="9423" w:type="dxa"/>
                 <w:vAlign w:val="center"/>
               </w:tcPr>
               <w:p>
@@ -122,7 +122,43 @@
                       <w:rPr>
                         <w:color w:val="FFFFFF" w:themeColor="background1"/>
                       </w:rPr>
-                      <w:t>de localisation et de surveillance de matériels à distance</w:t>
+                      <w:t>de localisat</w:t>
+                    </w:r>
+                    <w:r>
+                      <w:rPr>
+                        <w:color w:val="FFFFFF" w:themeColor="background1"/>
+                      </w:rPr>
+                      <w:t>ion et de surveillance de mat</w:t>
+                    </w:r>
+                    <w:r>
+                      <w:rPr>
+                        <w:color w:val="FFFFFF" w:themeColor="background1"/>
+                      </w:rPr>
+                      <w:t>é</w:t>
+                    </w:r>
+                    <w:r>
+                      <w:rPr>
+                        <w:color w:val="FFFFFF" w:themeColor="background1"/>
+                      </w:rPr>
+                      <w:t>riels inform</w:t>
+                    </w:r>
+                    <w:r>
+                      <w:rPr>
+                        <w:color w:val="FFFFFF" w:themeColor="background1"/>
+                      </w:rPr>
+                      <w:t>a</w:t>
+                    </w:r>
+                    <w:r>
+                      <w:rPr>
+                        <w:color w:val="FFFFFF" w:themeColor="background1"/>
+                      </w:rPr>
+                      <w:t xml:space="preserve">tiques </w:t>
+                    </w:r>
+                    <w:r>
+                      <w:rPr>
+                        <w:color w:val="FFFFFF" w:themeColor="background1"/>
+                      </w:rPr>
+                      <w:t>à distance</w:t>
                     </w:r>
                   </w:sdtContent>
                 </w:sdt>
@@ -135,7 +171,7 @@
             </w:trPr>
             <w:tc>
               <w:tcPr>
-                <w:tcW w:w="0" w:type="auto"/>
+                <w:tcW w:w="9423" w:type="dxa"/>
                 <w:vAlign w:val="bottom"/>
               </w:tcPr>
               <w:p>
@@ -177,7 +213,7 @@
             <mc:AlternateContent>
               <mc:Choice Requires="wps">
                 <w:drawing>
-                  <wp:anchor distT="0" distB="0" distL="114300" distR="114300" simplePos="0" relativeHeight="251658240" behindDoc="1" locked="0" layoutInCell="1" allowOverlap="1" wp14:anchorId="0EF4719E" wp14:editId="52B77152">
+                  <wp:anchor distT="0" distB="0" distL="114300" distR="114300" simplePos="0" relativeHeight="251658240" behindDoc="1" locked="0" layoutInCell="1" allowOverlap="1" wp14:anchorId="135EF6C7" wp14:editId="3D2DE1AC">
                     <wp:simplePos x="0" y="0"/>
                     <wp:positionH relativeFrom="margin">
                       <wp:align>left</wp:align>
@@ -240,7 +276,7 @@
                                     <w:lang w:eastAsia="fr-FR" w:bidi="ar-SA"/>
                                   </w:rPr>
                                   <w:drawing>
-                                    <wp:inline distT="0" distB="0" distL="0" distR="0" wp14:anchorId="4BB74982" wp14:editId="518BDD96">
+                                    <wp:inline distT="0" distB="0" distL="0" distR="0" wp14:anchorId="3606501C" wp14:editId="2B3C2335">
                                       <wp:extent cx="3600450" cy="2582037"/>
                                       <wp:effectExtent l="0" t="266700" r="114300" b="218440"/>
                                       <wp:docPr id="5" name="Image 5"/>
@@ -350,7 +386,7 @@
                               <w:lang w:eastAsia="fr-FR" w:bidi="ar-SA"/>
                             </w:rPr>
                             <w:drawing>
-                              <wp:inline distT="0" distB="0" distL="0" distR="0" wp14:anchorId="4BB74982" wp14:editId="518BDD96">
+                              <wp:inline distT="0" distB="0" distL="0" distR="0" wp14:anchorId="3606501C" wp14:editId="2B3C2335">
                                 <wp:extent cx="3600450" cy="2582037"/>
                                 <wp:effectExtent l="0" t="266700" r="114300" b="218440"/>
                                 <wp:docPr id="5" name="Image 5"/>
@@ -367,7 +403,7 @@
                                         </pic:cNvPicPr>
                                       </pic:nvPicPr>
                                       <pic:blipFill>
-                                        <a:blip r:embed="rId11">
+                                        <a:blip r:embed="rId10">
                                           <a:extLst>
                                             <a:ext uri="{28A0092B-C50C-407E-A947-70E740481C1C}">
                                               <a14:useLocalDpi xmlns:a14="http://schemas.microsoft.com/office/drawing/2010/main" val="0"/>
@@ -440,7 +476,7 @@
             <mc:AlternateContent>
               <mc:Choice Requires="wps">
                 <w:drawing>
-                  <wp:anchor distT="0" distB="0" distL="114300" distR="114300" simplePos="0" relativeHeight="251655168" behindDoc="1" locked="0" layoutInCell="1" allowOverlap="1" wp14:anchorId="62833619" wp14:editId="5EBF38B8">
+                  <wp:anchor distT="0" distB="0" distL="114300" distR="114300" simplePos="0" relativeHeight="251655168" behindDoc="1" locked="0" layoutInCell="1" allowOverlap="1" wp14:anchorId="243751DD" wp14:editId="794C3E9C">
                     <wp:simplePos x="0" y="0"/>
                     <wp:positionH relativeFrom="page">
                       <wp:align>center</wp:align>
@@ -521,7 +557,7 @@
             <mc:AlternateContent>
               <mc:Choice Requires="wps">
                 <w:drawing>
-                  <wp:anchor distT="0" distB="0" distL="114300" distR="114300" simplePos="0" relativeHeight="251656192" behindDoc="0" locked="0" layoutInCell="1" allowOverlap="1" wp14:anchorId="68EFCA4D" wp14:editId="5230D58C">
+                  <wp:anchor distT="0" distB="0" distL="114300" distR="114300" simplePos="0" relativeHeight="251656192" behindDoc="0" locked="0" layoutInCell="1" allowOverlap="1" wp14:anchorId="7D0AD0C4" wp14:editId="22F7F733">
                     <wp:simplePos x="0" y="0"/>
                     <mc:AlternateContent>
                       <mc:Choice Requires="wp14">
@@ -617,7 +653,7 @@
             <mc:AlternateContent>
               <mc:Choice Requires="wps">
                 <w:drawing>
-                  <wp:anchor distT="0" distB="0" distL="114300" distR="114300" simplePos="0" relativeHeight="251657216" behindDoc="0" locked="0" layoutInCell="1" allowOverlap="1" wp14:anchorId="367D3314" wp14:editId="7C1D4A39">
+                  <wp:anchor distT="0" distB="0" distL="114300" distR="114300" simplePos="0" relativeHeight="251657216" behindDoc="0" locked="0" layoutInCell="1" allowOverlap="1" wp14:anchorId="1DD32D15" wp14:editId="49753208">
                     <wp:simplePos x="0" y="0"/>
                     <mc:AlternateContent>
                       <mc:Choice Requires="wp14">
@@ -716,6 +752,7 @@
         <w:pStyle w:val="Titre"/>
       </w:pPr>
       <w:commentRangeStart w:id="0"/>
+      <w:commentRangeStart w:id="1"/>
       <w:r>
         <w:lastRenderedPageBreak/>
         <w:t>Cahier des Charges</w:t>
@@ -733,19 +770,32 @@
         </w:rPr>
         <w:commentReference w:id="0"/>
       </w:r>
+      <w:commentRangeEnd w:id="1"/>
+      <w:r>
+        <w:rPr>
+          <w:rStyle w:val="Marquedecommentaire"/>
+          <w:rFonts w:asciiTheme="minorHAnsi" w:eastAsiaTheme="minorHAnsi" w:hAnsiTheme="minorHAnsi" w:cs="Mangal"/>
+          <w:color w:val="auto"/>
+          <w:spacing w:val="0"/>
+          <w:kern w:val="0"/>
+          <w14:ligatures w14:val="none"/>
+          <w14:numForm w14:val="default"/>
+        </w:rPr>
+        <w:commentReference w:id="1"/>
+      </w:r>
     </w:p>
     <w:p>
       <w:pPr>
         <w:pStyle w:val="Sous-titre"/>
       </w:pPr>
-      <w:commentRangeStart w:id="1"/>
+      <w:commentRangeStart w:id="2"/>
       <w:r>
         <w:t>Projet</w:t>
       </w:r>
       <w:r>
         <w:t xml:space="preserve"> tuteuré informatique 2011-2012</w:t>
       </w:r>
-      <w:commentRangeEnd w:id="1"/>
+      <w:commentRangeEnd w:id="2"/>
       <w:r>
         <w:rPr>
           <w:rStyle w:val="Marquedecommentaire"/>
@@ -754,7 +804,7 @@
           <w:color w:val="auto"/>
           <w14:ligatures w14:val="none"/>
         </w:rPr>
-        <w:commentReference w:id="1"/>
+        <w:commentReference w:id="2"/>
       </w:r>
     </w:p>
     <w:p>
@@ -768,7 +818,19 @@
         <w:rPr>
           <w:rFonts w:ascii="Times New Roman" w:eastAsia="SimSun" w:hAnsi="Times New Roman" w:cs="Mangal"/>
         </w:rPr>
-        <w:t>Thème principale : Sécurité informatique</w:t>
+        <w:t xml:space="preserve">Thème principale : </w:t>
+      </w:r>
+      <w:r>
+        <w:rPr>
+          <w:rFonts w:ascii="Times New Roman" w:eastAsia="SimSun" w:hAnsi="Times New Roman" w:cs="Mangal"/>
+        </w:rPr>
+        <w:t>Surveillance</w:t>
+      </w:r>
+      <w:r>
+        <w:rPr>
+          <w:rFonts w:ascii="Times New Roman" w:eastAsia="SimSun" w:hAnsi="Times New Roman" w:cs="Mangal"/>
+        </w:rPr>
+        <w:t xml:space="preserve"> informatique</w:t>
       </w:r>
     </w:p>
     <w:p>
@@ -812,69 +874,46 @@
         <w:rPr>
           <w:rFonts w:ascii="Times New Roman" w:eastAsia="SimSun" w:hAnsi="Times New Roman" w:cs="Mangal"/>
         </w:rPr>
-        <w:t>matériel (ordinateur portable)</w:t>
-      </w:r>
-    </w:p>
-    <w:p>
-      <w:pPr>
-        <w:pStyle w:val="Textbody"/>
-      </w:pPr>
+        <w:t xml:space="preserve">matériel </w:t>
+      </w:r>
       <w:r>
         <w:rPr>
           <w:rFonts w:ascii="Times New Roman" w:eastAsia="SimSun" w:hAnsi="Times New Roman" w:cs="Mangal"/>
         </w:rPr>
-        <w:t>Tuteur : Mr</w:t>
+        <w:t xml:space="preserve">informatique </w:t>
       </w:r>
       <w:r>
         <w:rPr>
           <w:rFonts w:ascii="Times New Roman" w:eastAsia="SimSun" w:hAnsi="Times New Roman" w:cs="Mangal"/>
         </w:rPr>
-        <w:t xml:space="preserve"> </w:t>
-      </w:r>
-      <w:r>
-        <w:rPr>
-          <w:rFonts w:ascii="Times New Roman" w:eastAsia="SimSun" w:hAnsi="Times New Roman" w:cs="Mangal"/>
-        </w:rPr>
-        <w:t>Eric</w:t>
-      </w:r>
-      <w:r>
-        <w:rPr>
-          <w:rFonts w:ascii="Times New Roman" w:eastAsia="SimSun" w:hAnsi="Times New Roman" w:cs="Mangal"/>
-        </w:rPr>
-        <w:t xml:space="preserve"> FONTENAS</w:t>
+        <w:t>(ordinateur portable)</w:t>
       </w:r>
     </w:p>
     <w:p>
-      <w:pPr>
-        <w:pStyle w:val="Textbody"/>
-      </w:pPr>
-      <w:commentRangeStart w:id="2"/>
-      <w:r>
-        <w:t>Membres du groupe :</w:t>
+      <w:r>
+        <w:t>Tuteur : Mr</w:t>
+      </w:r>
+      <w:r>
+        <w:t xml:space="preserve"> </w:t>
+      </w:r>
+      <w:r>
+        <w:t>Eric</w:t>
+      </w:r>
+      <w:r>
+        <w:t xml:space="preserve"> FONTENAS</w:t>
       </w:r>
     </w:p>
     <w:p>
-      <w:pPr>
-        <w:pStyle w:val="Textbody"/>
-        <w:numPr>
-          <w:ilvl w:val="0"/>
-          <w:numId w:val="4"/>
-        </w:numPr>
-      </w:pPr>
-      <w:r>
-        <w:t>BRAYER Benoît (C2)</w:t>
+      <w:r>
+        <w:t>Membres du groupe :</w:t>
       </w:r>
     </w:p>
     <w:p>
       <w:pPr>
-        <w:pStyle w:val="Textbody"/>
-        <w:numPr>
-          <w:ilvl w:val="1"/>
-          <w:numId w:val="4"/>
-        </w:numPr>
-      </w:pPr>
-      <w:r>
-        <w:t>Tél :</w:t>
+        <w:ind w:left="709"/>
+      </w:pPr>
+      <w:r>
+        <w:t>BRAYER Benoît (C2)</w:t>
       </w:r>
       <w:r>
         <w:t xml:space="preserve"> </w:t>
@@ -882,14 +921,10 @@
     </w:p>
     <w:p>
       <w:pPr>
-        <w:pStyle w:val="Textbody"/>
-        <w:numPr>
-          <w:ilvl w:val="1"/>
-          <w:numId w:val="4"/>
-        </w:numPr>
-      </w:pPr>
-      <w:r>
-        <w:t>Mail :</w:t>
+        <w:ind w:left="709"/>
+      </w:pPr>
+      <w:r>
+        <w:t>CHANUSSOT Tom (C2)</w:t>
       </w:r>
       <w:r>
         <w:t xml:space="preserve"> </w:t>
@@ -897,17 +932,10 @@
     </w:p>
     <w:p>
       <w:pPr>
-        <w:pStyle w:val="Textbody"/>
-        <w:numPr>
-          <w:ilvl w:val="1"/>
-          <w:numId w:val="4"/>
-        </w:numPr>
-      </w:pPr>
-      <w:r>
-        <w:t>FB</w:t>
-      </w:r>
-      <w:r>
-        <w:t> :</w:t>
+        <w:ind w:left="709"/>
+      </w:pPr>
+      <w:r>
+        <w:t>DELAUNOY Romaric (C2)</w:t>
       </w:r>
       <w:r>
         <w:t xml:space="preserve"> </w:t>
@@ -915,26 +943,21 @@
     </w:p>
     <w:p>
       <w:pPr>
-        <w:pStyle w:val="Textbody"/>
-        <w:numPr>
-          <w:ilvl w:val="0"/>
-          <w:numId w:val="4"/>
-        </w:numPr>
-      </w:pPr>
-      <w:r>
-        <w:t>CHANUSSOT Tom (C2)</w:t>
+        <w:ind w:left="709"/>
+      </w:pPr>
+      <w:r>
+        <w:t>DIAS Kevin (C2)</w:t>
+      </w:r>
+      <w:r>
+        <w:t xml:space="preserve"> </w:t>
       </w:r>
     </w:p>
     <w:p>
       <w:pPr>
-        <w:pStyle w:val="Textbody"/>
-        <w:numPr>
-          <w:ilvl w:val="1"/>
-          <w:numId w:val="4"/>
-        </w:numPr>
-      </w:pPr>
-      <w:r>
-        <w:t>Tél :</w:t>
+        <w:ind w:left="709"/>
+      </w:pPr>
+      <w:r>
+        <w:t>GANGAT Nizâmouddine (C2)</w:t>
       </w:r>
       <w:r>
         <w:t xml:space="preserve"> </w:t>
@@ -942,266 +965,20 @@
     </w:p>
     <w:p>
       <w:pPr>
-        <w:pStyle w:val="Textbody"/>
-        <w:numPr>
-          <w:ilvl w:val="1"/>
-          <w:numId w:val="4"/>
-        </w:numPr>
-      </w:pPr>
-      <w:r>
-        <w:t>Mail :</w:t>
-      </w:r>
-      <w:r>
-        <w:t xml:space="preserve"> </w:t>
-      </w:r>
+        <w:ind w:left="709"/>
+      </w:pPr>
+      <w:r>
+        <w:t>GUIDUCCI Karine (C2)</w:t>
+      </w:r>
+      <w:bookmarkStart w:id="3" w:name="_Toc304998107"/>
+      <w:bookmarkStart w:id="4" w:name="__RefHeading__206_382190720"/>
+      <w:bookmarkEnd w:id="4"/>
     </w:p>
     <w:p>
-      <w:pPr>
-        <w:pStyle w:val="Textbody"/>
-        <w:numPr>
-          <w:ilvl w:val="1"/>
-          <w:numId w:val="4"/>
-        </w:numPr>
-      </w:pPr>
-      <w:r>
-        <w:t xml:space="preserve">FB : </w:t>
+      <w:r>
+        <w:br w:type="page"/>
       </w:r>
     </w:p>
-    <w:p>
-      <w:pPr>
-        <w:pStyle w:val="Textbody"/>
-        <w:numPr>
-          <w:ilvl w:val="0"/>
-          <w:numId w:val="4"/>
-        </w:numPr>
-      </w:pPr>
-      <w:r>
-        <w:t>DELAUNOY Romaric (C2)</w:t>
-      </w:r>
-    </w:p>
-    <w:p>
-      <w:pPr>
-        <w:pStyle w:val="Textbody"/>
-        <w:numPr>
-          <w:ilvl w:val="1"/>
-          <w:numId w:val="4"/>
-        </w:numPr>
-      </w:pPr>
-      <w:r>
-        <w:t>Tél :</w:t>
-      </w:r>
-      <w:r>
-        <w:t xml:space="preserve"> </w:t>
-      </w:r>
-    </w:p>
-    <w:p>
-      <w:pPr>
-        <w:pStyle w:val="Textbody"/>
-        <w:numPr>
-          <w:ilvl w:val="1"/>
-          <w:numId w:val="4"/>
-        </w:numPr>
-      </w:pPr>
-      <w:r>
-        <w:t>Mail :</w:t>
-      </w:r>
-      <w:r>
-        <w:t xml:space="preserve"> </w:t>
-      </w:r>
-    </w:p>
-    <w:p>
-      <w:pPr>
-        <w:pStyle w:val="Textbody"/>
-        <w:numPr>
-          <w:ilvl w:val="1"/>
-          <w:numId w:val="4"/>
-        </w:numPr>
-      </w:pPr>
-      <w:r>
-        <w:t xml:space="preserve">FB : </w:t>
-      </w:r>
-    </w:p>
-    <w:p>
-      <w:pPr>
-        <w:pStyle w:val="Textbody"/>
-        <w:numPr>
-          <w:ilvl w:val="0"/>
-          <w:numId w:val="4"/>
-        </w:numPr>
-      </w:pPr>
-      <w:r>
-        <w:t>DIAS Kevin (C2)</w:t>
-      </w:r>
-    </w:p>
-    <w:p>
-      <w:pPr>
-        <w:pStyle w:val="Textbody"/>
-        <w:numPr>
-          <w:ilvl w:val="1"/>
-          <w:numId w:val="4"/>
-        </w:numPr>
-      </w:pPr>
-      <w:r>
-        <w:t>Tél :</w:t>
-      </w:r>
-      <w:r>
-        <w:t xml:space="preserve"> </w:t>
-      </w:r>
-    </w:p>
-    <w:p>
-      <w:pPr>
-        <w:pStyle w:val="Textbody"/>
-        <w:numPr>
-          <w:ilvl w:val="1"/>
-          <w:numId w:val="4"/>
-        </w:numPr>
-      </w:pPr>
-      <w:r>
-        <w:t>Mail :</w:t>
-      </w:r>
-      <w:r>
-        <w:t xml:space="preserve"> </w:t>
-      </w:r>
-    </w:p>
-    <w:p>
-      <w:pPr>
-        <w:pStyle w:val="Textbody"/>
-        <w:numPr>
-          <w:ilvl w:val="1"/>
-          <w:numId w:val="4"/>
-        </w:numPr>
-      </w:pPr>
-      <w:r>
-        <w:t xml:space="preserve">FB : </w:t>
-      </w:r>
-    </w:p>
-    <w:p>
-      <w:pPr>
-        <w:pStyle w:val="Textbody"/>
-        <w:numPr>
-          <w:ilvl w:val="0"/>
-          <w:numId w:val="4"/>
-        </w:numPr>
-      </w:pPr>
-      <w:r>
-        <w:t>GANGAT Nizâmouddine (C2)</w:t>
-      </w:r>
-    </w:p>
-    <w:p>
-      <w:pPr>
-        <w:pStyle w:val="Textbody"/>
-        <w:numPr>
-          <w:ilvl w:val="1"/>
-          <w:numId w:val="4"/>
-        </w:numPr>
-      </w:pPr>
-      <w:r>
-        <w:t>Tél :</w:t>
-      </w:r>
-      <w:r>
-        <w:t xml:space="preserve"> </w:t>
-      </w:r>
-    </w:p>
-    <w:p>
-      <w:pPr>
-        <w:pStyle w:val="Textbody"/>
-        <w:numPr>
-          <w:ilvl w:val="1"/>
-          <w:numId w:val="4"/>
-        </w:numPr>
-      </w:pPr>
-      <w:r>
-        <w:t>Mail :</w:t>
-      </w:r>
-      <w:r>
-        <w:t xml:space="preserve"> </w:t>
-      </w:r>
-    </w:p>
-    <w:p>
-      <w:pPr>
-        <w:pStyle w:val="Textbody"/>
-        <w:numPr>
-          <w:ilvl w:val="1"/>
-          <w:numId w:val="4"/>
-        </w:numPr>
-      </w:pPr>
-      <w:r>
-        <w:t xml:space="preserve">FB : </w:t>
-      </w:r>
-    </w:p>
-    <w:p>
-      <w:pPr>
-        <w:pStyle w:val="Textbody"/>
-        <w:numPr>
-          <w:ilvl w:val="0"/>
-          <w:numId w:val="4"/>
-        </w:numPr>
-      </w:pPr>
-      <w:r>
-        <w:t>GUIDUCCI Karine (C2)</w:t>
-      </w:r>
-    </w:p>
-    <w:p>
-      <w:pPr>
-        <w:pStyle w:val="Textbody"/>
-        <w:numPr>
-          <w:ilvl w:val="1"/>
-          <w:numId w:val="4"/>
-        </w:numPr>
-      </w:pPr>
-      <w:r>
-        <w:t>Tél :</w:t>
-      </w:r>
-      <w:r>
-        <w:t xml:space="preserve"> </w:t>
-      </w:r>
-    </w:p>
-    <w:p>
-      <w:pPr>
-        <w:pStyle w:val="Textbody"/>
-        <w:numPr>
-          <w:ilvl w:val="1"/>
-          <w:numId w:val="4"/>
-        </w:numPr>
-      </w:pPr>
-      <w:r>
-        <w:t>Mail :</w:t>
-      </w:r>
-      <w:r>
-        <w:t xml:space="preserve"> </w:t>
-      </w:r>
-    </w:p>
-    <w:p>
-      <w:pPr>
-        <w:pStyle w:val="Textbody"/>
-        <w:numPr>
-          <w:ilvl w:val="1"/>
-          <w:numId w:val="4"/>
-        </w:numPr>
-        <w:sectPr>
-          <w:footerReference w:type="default" r:id="rId13"/>
-          <w:pgSz w:w="11906" w:h="16838"/>
-          <w:pgMar w:top="1134" w:right="1134" w:bottom="1134" w:left="1134" w:header="720" w:footer="720" w:gutter="0"/>
-          <w:pgNumType w:start="0"/>
-          <w:cols w:space="720"/>
-          <w:titlePg/>
-        </w:sectPr>
-      </w:pPr>
-      <w:r>
-        <w:t xml:space="preserve">FB : </w:t>
-      </w:r>
-      <w:commentRangeEnd w:id="2"/>
-      <w:r>
-        <w:rPr>
-          <w:rStyle w:val="Marquedecommentaire"/>
-          <w:rFonts w:cs="Mangal"/>
-        </w:rPr>
-        <w:commentReference w:id="2"/>
-      </w:r>
-    </w:p>
-    <w:bookmarkStart w:id="3" w:name="__RefHeading__206_382190720" w:displacedByCustomXml="next"/>
-    <w:bookmarkEnd w:id="3" w:displacedByCustomXml="next"/>
-    <w:bookmarkStart w:id="4" w:name="_Toc304998107" w:displacedByCustomXml="next"/>
     <w:sdt>
       <w:sdtPr>
         <w:rPr>
@@ -1220,12 +997,24 @@
       </w:sdtPr>
       <w:sdtEndPr/>
       <w:sdtContent>
+        <w:commentRangeStart w:id="5" w:displacedByCustomXml="prev"/>
         <w:p>
           <w:pPr>
             <w:pStyle w:val="En-ttedetabledesmatires"/>
           </w:pPr>
           <w:r>
             <w:t>Contenu</w:t>
+          </w:r>
+          <w:commentRangeEnd w:id="5"/>
+          <w:r>
+            <w:rPr>
+              <w:rStyle w:val="Marquedecommentaire"/>
+              <w:rFonts w:asciiTheme="minorHAnsi" w:eastAsiaTheme="minorHAnsi" w:hAnsiTheme="minorHAnsi" w:cs="Mangal"/>
+              <w:b w:val="0"/>
+              <w:bCs w:val="0"/>
+              <w:color w:val="auto"/>
+            </w:rPr>
+            <w:commentReference w:id="5"/>
           </w:r>
         </w:p>
         <w:p>
@@ -1250,7 +1039,7 @@
           <w:r>
             <w:fldChar w:fldCharType="separate"/>
           </w:r>
-          <w:hyperlink w:anchor="_Toc305012663" w:history="1">
+          <w:hyperlink w:anchor="_Toc307306940" w:history="1">
             <w:r>
               <w:rPr>
                 <w:rStyle w:val="Lienhypertexte"/>
@@ -1276,427 +1065,7 @@
                 <w:noProof/>
                 <w:webHidden/>
               </w:rPr>
-              <w:instrText xml:space="preserve"> PAGEREF _Toc305012663 \h </w:instrText>
-            </w:r>
-            <w:r>
-              <w:rPr>
-                <w:noProof/>
-                <w:webHidden/>
-              </w:rPr>
-            </w:r>
-            <w:r>
-              <w:rPr>
-                <w:noProof/>
-                <w:webHidden/>
-              </w:rPr>
-              <w:fldChar w:fldCharType="separate"/>
-            </w:r>
-            <w:r>
-              <w:rPr>
-                <w:noProof/>
-                <w:webHidden/>
-              </w:rPr>
-              <w:t>3</w:t>
-            </w:r>
-            <w:r>
-              <w:rPr>
-                <w:noProof/>
-                <w:webHidden/>
-              </w:rPr>
-              <w:fldChar w:fldCharType="end"/>
-            </w:r>
-          </w:hyperlink>
-        </w:p>
-        <w:p>
-          <w:pPr>
-            <w:pStyle w:val="TM2"/>
-            <w:tabs>
-              <w:tab w:val="right" w:leader="dot" w:pos="9628"/>
-            </w:tabs>
-            <w:rPr>
-              <w:rFonts w:eastAsiaTheme="minorEastAsia" w:cstheme="minorBidi"/>
-              <w:noProof/>
-              <w:szCs w:val="22"/>
-              <w:lang w:eastAsia="fr-FR" w:bidi="ar-SA"/>
-            </w:rPr>
-          </w:pPr>
-          <w:hyperlink w:anchor="_Toc305012664" w:history="1">
-            <w:r>
-              <w:rPr>
-                <w:rStyle w:val="Lienhypertexte"/>
-              </w:rPr>
-              <w:t>Contexte</w:t>
-            </w:r>
-            <w:r>
-              <w:rPr>
-                <w:noProof/>
-                <w:webHidden/>
-              </w:rPr>
-              <w:tab/>
-            </w:r>
-            <w:r>
-              <w:rPr>
-                <w:noProof/>
-                <w:webHidden/>
-              </w:rPr>
-              <w:fldChar w:fldCharType="begin"/>
-            </w:r>
-            <w:r>
-              <w:rPr>
-                <w:noProof/>
-                <w:webHidden/>
-              </w:rPr>
-              <w:instrText xml:space="preserve"> PAGEREF _Toc305012664 \h </w:instrText>
-            </w:r>
-            <w:r>
-              <w:rPr>
-                <w:noProof/>
-                <w:webHidden/>
-              </w:rPr>
-            </w:r>
-            <w:r>
-              <w:rPr>
-                <w:noProof/>
-                <w:webHidden/>
-              </w:rPr>
-              <w:fldChar w:fldCharType="separate"/>
-            </w:r>
-            <w:r>
-              <w:rPr>
-                <w:noProof/>
-                <w:webHidden/>
-              </w:rPr>
-              <w:t>3</w:t>
-            </w:r>
-            <w:r>
-              <w:rPr>
-                <w:noProof/>
-                <w:webHidden/>
-              </w:rPr>
-              <w:fldChar w:fldCharType="end"/>
-            </w:r>
-          </w:hyperlink>
-        </w:p>
-        <w:p>
-          <w:pPr>
-            <w:pStyle w:val="TM2"/>
-            <w:tabs>
-              <w:tab w:val="right" w:leader="dot" w:pos="9628"/>
-            </w:tabs>
-            <w:rPr>
-              <w:rFonts w:eastAsiaTheme="minorEastAsia" w:cstheme="minorBidi"/>
-              <w:noProof/>
-              <w:szCs w:val="22"/>
-              <w:lang w:eastAsia="fr-FR" w:bidi="ar-SA"/>
-            </w:rPr>
-          </w:pPr>
-          <w:hyperlink w:anchor="_Toc305012665" w:history="1">
-            <w:r>
-              <w:rPr>
-                <w:rStyle w:val="Lienhypertexte"/>
-              </w:rPr>
-              <w:t>Historique</w:t>
-            </w:r>
-            <w:r>
-              <w:rPr>
-                <w:noProof/>
-                <w:webHidden/>
-              </w:rPr>
-              <w:tab/>
-            </w:r>
-            <w:r>
-              <w:rPr>
-                <w:noProof/>
-                <w:webHidden/>
-              </w:rPr>
-              <w:fldChar w:fldCharType="begin"/>
-            </w:r>
-            <w:r>
-              <w:rPr>
-                <w:noProof/>
-                <w:webHidden/>
-              </w:rPr>
-              <w:instrText xml:space="preserve"> PAGEREF _Toc305012665 \h </w:instrText>
-            </w:r>
-            <w:r>
-              <w:rPr>
-                <w:noProof/>
-                <w:webHidden/>
-              </w:rPr>
-            </w:r>
-            <w:r>
-              <w:rPr>
-                <w:noProof/>
-                <w:webHidden/>
-              </w:rPr>
-              <w:fldChar w:fldCharType="separate"/>
-            </w:r>
-            <w:r>
-              <w:rPr>
-                <w:noProof/>
-                <w:webHidden/>
-              </w:rPr>
-              <w:t>3</w:t>
-            </w:r>
-            <w:r>
-              <w:rPr>
-                <w:noProof/>
-                <w:webHidden/>
-              </w:rPr>
-              <w:fldChar w:fldCharType="end"/>
-            </w:r>
-          </w:hyperlink>
-        </w:p>
-        <w:p>
-          <w:pPr>
-            <w:pStyle w:val="TM1"/>
-            <w:tabs>
-              <w:tab w:val="right" w:leader="dot" w:pos="9628"/>
-            </w:tabs>
-            <w:rPr>
-              <w:rFonts w:eastAsiaTheme="minorEastAsia" w:cstheme="minorBidi"/>
-              <w:noProof/>
-              <w:szCs w:val="22"/>
-              <w:lang w:eastAsia="fr-FR" w:bidi="ar-SA"/>
-            </w:rPr>
-          </w:pPr>
-          <w:hyperlink w:anchor="_Toc305012666" w:history="1">
-            <w:r>
-              <w:rPr>
-                <w:rStyle w:val="Lienhypertexte"/>
-              </w:rPr>
-              <w:t>Description de la demande</w:t>
-            </w:r>
-            <w:r>
-              <w:rPr>
-                <w:noProof/>
-                <w:webHidden/>
-              </w:rPr>
-              <w:tab/>
-            </w:r>
-            <w:r>
-              <w:rPr>
-                <w:noProof/>
-                <w:webHidden/>
-              </w:rPr>
-              <w:fldChar w:fldCharType="begin"/>
-            </w:r>
-            <w:r>
-              <w:rPr>
-                <w:noProof/>
-                <w:webHidden/>
-              </w:rPr>
-              <w:instrText xml:space="preserve"> PAGEREF _Toc305012666 \h </w:instrText>
-            </w:r>
-            <w:r>
-              <w:rPr>
-                <w:noProof/>
-                <w:webHidden/>
-              </w:rPr>
-            </w:r>
-            <w:r>
-              <w:rPr>
-                <w:noProof/>
-                <w:webHidden/>
-              </w:rPr>
-              <w:fldChar w:fldCharType="separate"/>
-            </w:r>
-            <w:r>
-              <w:rPr>
-                <w:noProof/>
-                <w:webHidden/>
-              </w:rPr>
-              <w:t>3</w:t>
-            </w:r>
-            <w:r>
-              <w:rPr>
-                <w:noProof/>
-                <w:webHidden/>
-              </w:rPr>
-              <w:fldChar w:fldCharType="end"/>
-            </w:r>
-          </w:hyperlink>
-        </w:p>
-        <w:p>
-          <w:pPr>
-            <w:pStyle w:val="TM2"/>
-            <w:tabs>
-              <w:tab w:val="right" w:leader="dot" w:pos="9628"/>
-            </w:tabs>
-            <w:rPr>
-              <w:rFonts w:eastAsiaTheme="minorEastAsia" w:cstheme="minorBidi"/>
-              <w:noProof/>
-              <w:szCs w:val="22"/>
-              <w:lang w:eastAsia="fr-FR" w:bidi="ar-SA"/>
-            </w:rPr>
-          </w:pPr>
-          <w:hyperlink w:anchor="_Toc305012667" w:history="1">
-            <w:r>
-              <w:rPr>
-                <w:rStyle w:val="Lienhypertexte"/>
-              </w:rPr>
-              <w:t>Les objectifs</w:t>
-            </w:r>
-            <w:r>
-              <w:rPr>
-                <w:noProof/>
-                <w:webHidden/>
-              </w:rPr>
-              <w:tab/>
-            </w:r>
-            <w:r>
-              <w:rPr>
-                <w:noProof/>
-                <w:webHidden/>
-              </w:rPr>
-              <w:fldChar w:fldCharType="begin"/>
-            </w:r>
-            <w:r>
-              <w:rPr>
-                <w:noProof/>
-                <w:webHidden/>
-              </w:rPr>
-              <w:instrText xml:space="preserve"> PAGEREF _Toc305012667 \h </w:instrText>
-            </w:r>
-            <w:r>
-              <w:rPr>
-                <w:noProof/>
-                <w:webHidden/>
-              </w:rPr>
-            </w:r>
-            <w:r>
-              <w:rPr>
-                <w:noProof/>
-                <w:webHidden/>
-              </w:rPr>
-              <w:fldChar w:fldCharType="separate"/>
-            </w:r>
-            <w:r>
-              <w:rPr>
-                <w:noProof/>
-                <w:webHidden/>
-              </w:rPr>
-              <w:t>3</w:t>
-            </w:r>
-            <w:r>
-              <w:rPr>
-                <w:noProof/>
-                <w:webHidden/>
-              </w:rPr>
-              <w:fldChar w:fldCharType="end"/>
-            </w:r>
-          </w:hyperlink>
-        </w:p>
-        <w:p>
-          <w:pPr>
-            <w:pStyle w:val="TM2"/>
-            <w:tabs>
-              <w:tab w:val="right" w:leader="dot" w:pos="9628"/>
-            </w:tabs>
-            <w:rPr>
-              <w:rFonts w:eastAsiaTheme="minorEastAsia" w:cstheme="minorBidi"/>
-              <w:noProof/>
-              <w:szCs w:val="22"/>
-              <w:lang w:eastAsia="fr-FR" w:bidi="ar-SA"/>
-            </w:rPr>
-          </w:pPr>
-          <w:hyperlink w:anchor="_Toc305012668" w:history="1">
-            <w:r>
-              <w:rPr>
-                <w:rStyle w:val="Lienhypertexte"/>
-              </w:rPr>
-              <w:t>Produit du projet</w:t>
-            </w:r>
-            <w:r>
-              <w:rPr>
-                <w:noProof/>
-                <w:webHidden/>
-              </w:rPr>
-              <w:tab/>
-            </w:r>
-            <w:r>
-              <w:rPr>
-                <w:noProof/>
-                <w:webHidden/>
-              </w:rPr>
-              <w:fldChar w:fldCharType="begin"/>
-            </w:r>
-            <w:r>
-              <w:rPr>
-                <w:noProof/>
-                <w:webHidden/>
-              </w:rPr>
-              <w:instrText xml:space="preserve"> PAGEREF _Toc305012668 \h </w:instrText>
-            </w:r>
-            <w:r>
-              <w:rPr>
-                <w:noProof/>
-                <w:webHidden/>
-              </w:rPr>
-            </w:r>
-            <w:r>
-              <w:rPr>
-                <w:noProof/>
-                <w:webHidden/>
-              </w:rPr>
-              <w:fldChar w:fldCharType="separate"/>
-            </w:r>
-            <w:r>
-              <w:rPr>
-                <w:noProof/>
-                <w:webHidden/>
-              </w:rPr>
-              <w:t>3</w:t>
-            </w:r>
-            <w:r>
-              <w:rPr>
-                <w:noProof/>
-                <w:webHidden/>
-              </w:rPr>
-              <w:fldChar w:fldCharType="end"/>
-            </w:r>
-          </w:hyperlink>
-        </w:p>
-        <w:p>
-          <w:pPr>
-            <w:pStyle w:val="TM2"/>
-            <w:tabs>
-              <w:tab w:val="right" w:leader="dot" w:pos="9628"/>
-            </w:tabs>
-            <w:rPr>
-              <w:rFonts w:eastAsiaTheme="minorEastAsia" w:cstheme="minorBidi"/>
-              <w:noProof/>
-              <w:szCs w:val="22"/>
-              <w:lang w:eastAsia="fr-FR" w:bidi="ar-SA"/>
-            </w:rPr>
-          </w:pPr>
-          <w:hyperlink w:anchor="_Toc305012669" w:history="1">
-            <w:r>
-              <w:rPr>
-                <w:rStyle w:val="Lienhypertexte"/>
-              </w:rPr>
-              <w:t>Les fonctions du produit</w:t>
-            </w:r>
-            <w:r>
-              <w:rPr>
-                <w:noProof/>
-                <w:webHidden/>
-              </w:rPr>
-              <w:tab/>
-            </w:r>
-            <w:r>
-              <w:rPr>
-                <w:noProof/>
-                <w:webHidden/>
-              </w:rPr>
-              <w:fldChar w:fldCharType="begin"/>
-            </w:r>
-            <w:r>
-              <w:rPr>
-                <w:noProof/>
-                <w:webHidden/>
-              </w:rPr>
-              <w:instrText xml:space="preserve"> PAGEREF _Toc305012669 \h </w:instrText>
+              <w:instrText xml:space="preserve"> PAGEREF _Toc307306940 \h </w:instrText>
             </w:r>
             <w:r>
               <w:rPr>
@@ -1740,12 +1109,12 @@
               <w:lang w:eastAsia="fr-FR" w:bidi="ar-SA"/>
             </w:rPr>
           </w:pPr>
-          <w:hyperlink w:anchor="_Toc305012670" w:history="1">
+          <w:hyperlink w:anchor="_Toc307306941" w:history="1">
             <w:r>
               <w:rPr>
                 <w:rStyle w:val="Lienhypertexte"/>
               </w:rPr>
-              <w:t>Critères d'acceptabilité et de réception</w:t>
+              <w:t>Contexte</w:t>
             </w:r>
             <w:r>
               <w:rPr>
@@ -1766,7 +1135,7 @@
                 <w:noProof/>
                 <w:webHidden/>
               </w:rPr>
-              <w:instrText xml:space="preserve"> PAGEREF _Toc305012670 \h </w:instrText>
+              <w:instrText xml:space="preserve"> PAGEREF _Toc307306941 \h </w:instrText>
             </w:r>
             <w:r>
               <w:rPr>
@@ -1786,7 +1155,147 @@
                 <w:noProof/>
                 <w:webHidden/>
               </w:rPr>
-              <w:t>5</w:t>
+              <w:t>4</w:t>
+            </w:r>
+            <w:r>
+              <w:rPr>
+                <w:noProof/>
+                <w:webHidden/>
+              </w:rPr>
+              <w:fldChar w:fldCharType="end"/>
+            </w:r>
+          </w:hyperlink>
+        </w:p>
+        <w:p>
+          <w:pPr>
+            <w:pStyle w:val="TM2"/>
+            <w:tabs>
+              <w:tab w:val="right" w:leader="dot" w:pos="9628"/>
+            </w:tabs>
+            <w:rPr>
+              <w:rFonts w:eastAsiaTheme="minorEastAsia" w:cstheme="minorBidi"/>
+              <w:noProof/>
+              <w:szCs w:val="22"/>
+              <w:lang w:eastAsia="fr-FR" w:bidi="ar-SA"/>
+            </w:rPr>
+          </w:pPr>
+          <w:hyperlink w:anchor="_Toc307306942" w:history="1">
+            <w:r>
+              <w:rPr>
+                <w:rStyle w:val="Lienhypertexte"/>
+              </w:rPr>
+              <w:t>Historique</w:t>
+            </w:r>
+            <w:r>
+              <w:rPr>
+                <w:noProof/>
+                <w:webHidden/>
+              </w:rPr>
+              <w:tab/>
+            </w:r>
+            <w:r>
+              <w:rPr>
+                <w:noProof/>
+                <w:webHidden/>
+              </w:rPr>
+              <w:fldChar w:fldCharType="begin"/>
+            </w:r>
+            <w:r>
+              <w:rPr>
+                <w:noProof/>
+                <w:webHidden/>
+              </w:rPr>
+              <w:instrText xml:space="preserve"> PAGEREF _Toc307306942 \h </w:instrText>
+            </w:r>
+            <w:r>
+              <w:rPr>
+                <w:noProof/>
+                <w:webHidden/>
+              </w:rPr>
+            </w:r>
+            <w:r>
+              <w:rPr>
+                <w:noProof/>
+                <w:webHidden/>
+              </w:rPr>
+              <w:fldChar w:fldCharType="separate"/>
+            </w:r>
+            <w:r>
+              <w:rPr>
+                <w:noProof/>
+                <w:webHidden/>
+              </w:rPr>
+              <w:t>4</w:t>
+            </w:r>
+            <w:r>
+              <w:rPr>
+                <w:noProof/>
+                <w:webHidden/>
+              </w:rPr>
+              <w:fldChar w:fldCharType="end"/>
+            </w:r>
+          </w:hyperlink>
+        </w:p>
+        <w:p>
+          <w:pPr>
+            <w:pStyle w:val="TM2"/>
+            <w:tabs>
+              <w:tab w:val="right" w:leader="dot" w:pos="9628"/>
+            </w:tabs>
+            <w:rPr>
+              <w:rFonts w:eastAsiaTheme="minorEastAsia" w:cstheme="minorBidi"/>
+              <w:noProof/>
+              <w:szCs w:val="22"/>
+              <w:lang w:eastAsia="fr-FR" w:bidi="ar-SA"/>
+            </w:rPr>
+          </w:pPr>
+          <w:hyperlink w:anchor="_Toc307306943" w:history="1">
+            <w:r>
+              <w:rPr>
+                <w:rStyle w:val="Lienhypertexte"/>
+              </w:rPr>
+              <w:t>Etude effectuée</w:t>
+            </w:r>
+            <w:r>
+              <w:rPr>
+                <w:noProof/>
+                <w:webHidden/>
+              </w:rPr>
+              <w:tab/>
+            </w:r>
+            <w:r>
+              <w:rPr>
+                <w:noProof/>
+                <w:webHidden/>
+              </w:rPr>
+              <w:fldChar w:fldCharType="begin"/>
+            </w:r>
+            <w:r>
+              <w:rPr>
+                <w:noProof/>
+                <w:webHidden/>
+              </w:rPr>
+              <w:instrText xml:space="preserve"> PAGEREF _Toc307306943 \h </w:instrText>
+            </w:r>
+            <w:r>
+              <w:rPr>
+                <w:noProof/>
+                <w:webHidden/>
+              </w:rPr>
+            </w:r>
+            <w:r>
+              <w:rPr>
+                <w:noProof/>
+                <w:webHidden/>
+              </w:rPr>
+              <w:fldChar w:fldCharType="separate"/>
+            </w:r>
+            <w:r>
+              <w:rPr>
+                <w:noProof/>
+                <w:webHidden/>
+              </w:rPr>
+              <w:t>4</w:t>
             </w:r>
             <w:r>
               <w:rPr>
@@ -1810,12 +1319,12 @@
               <w:lang w:eastAsia="fr-FR" w:bidi="ar-SA"/>
             </w:rPr>
           </w:pPr>
-          <w:hyperlink w:anchor="_Toc305012671" w:history="1">
+          <w:hyperlink w:anchor="_Toc307306944" w:history="1">
             <w:r>
               <w:rPr>
                 <w:rStyle w:val="Lienhypertexte"/>
               </w:rPr>
-              <w:t>Contraintes</w:t>
+              <w:t>Description de la demande</w:t>
             </w:r>
             <w:r>
               <w:rPr>
@@ -1836,7 +1345,217 @@
                 <w:noProof/>
                 <w:webHidden/>
               </w:rPr>
-              <w:instrText xml:space="preserve"> PAGEREF _Toc305012671 \h </w:instrText>
+              <w:instrText xml:space="preserve"> PAGEREF _Toc307306944 \h </w:instrText>
+            </w:r>
+            <w:r>
+              <w:rPr>
+                <w:noProof/>
+                <w:webHidden/>
+              </w:rPr>
+            </w:r>
+            <w:r>
+              <w:rPr>
+                <w:noProof/>
+                <w:webHidden/>
+              </w:rPr>
+              <w:fldChar w:fldCharType="separate"/>
+            </w:r>
+            <w:r>
+              <w:rPr>
+                <w:noProof/>
+                <w:webHidden/>
+              </w:rPr>
+              <w:t>4</w:t>
+            </w:r>
+            <w:r>
+              <w:rPr>
+                <w:noProof/>
+                <w:webHidden/>
+              </w:rPr>
+              <w:fldChar w:fldCharType="end"/>
+            </w:r>
+          </w:hyperlink>
+        </w:p>
+        <w:p>
+          <w:pPr>
+            <w:pStyle w:val="TM2"/>
+            <w:tabs>
+              <w:tab w:val="right" w:leader="dot" w:pos="9628"/>
+            </w:tabs>
+            <w:rPr>
+              <w:rFonts w:eastAsiaTheme="minorEastAsia" w:cstheme="minorBidi"/>
+              <w:noProof/>
+              <w:szCs w:val="22"/>
+              <w:lang w:eastAsia="fr-FR" w:bidi="ar-SA"/>
+            </w:rPr>
+          </w:pPr>
+          <w:hyperlink w:anchor="_Toc307306945" w:history="1">
+            <w:r>
+              <w:rPr>
+                <w:rStyle w:val="Lienhypertexte"/>
+              </w:rPr>
+              <w:t>Les objectifs</w:t>
+            </w:r>
+            <w:r>
+              <w:rPr>
+                <w:noProof/>
+                <w:webHidden/>
+              </w:rPr>
+              <w:tab/>
+            </w:r>
+            <w:r>
+              <w:rPr>
+                <w:noProof/>
+                <w:webHidden/>
+              </w:rPr>
+              <w:fldChar w:fldCharType="begin"/>
+            </w:r>
+            <w:r>
+              <w:rPr>
+                <w:noProof/>
+                <w:webHidden/>
+              </w:rPr>
+              <w:instrText xml:space="preserve"> PAGEREF _Toc307306945 \h </w:instrText>
+            </w:r>
+            <w:r>
+              <w:rPr>
+                <w:noProof/>
+                <w:webHidden/>
+              </w:rPr>
+            </w:r>
+            <w:r>
+              <w:rPr>
+                <w:noProof/>
+                <w:webHidden/>
+              </w:rPr>
+              <w:fldChar w:fldCharType="separate"/>
+            </w:r>
+            <w:r>
+              <w:rPr>
+                <w:noProof/>
+                <w:webHidden/>
+              </w:rPr>
+              <w:t>4</w:t>
+            </w:r>
+            <w:r>
+              <w:rPr>
+                <w:noProof/>
+                <w:webHidden/>
+              </w:rPr>
+              <w:fldChar w:fldCharType="end"/>
+            </w:r>
+          </w:hyperlink>
+        </w:p>
+        <w:p>
+          <w:pPr>
+            <w:pStyle w:val="TM2"/>
+            <w:tabs>
+              <w:tab w:val="right" w:leader="dot" w:pos="9628"/>
+            </w:tabs>
+            <w:rPr>
+              <w:rFonts w:eastAsiaTheme="minorEastAsia" w:cstheme="minorBidi"/>
+              <w:noProof/>
+              <w:szCs w:val="22"/>
+              <w:lang w:eastAsia="fr-FR" w:bidi="ar-SA"/>
+            </w:rPr>
+          </w:pPr>
+          <w:hyperlink w:anchor="_Toc307306946" w:history="1">
+            <w:r>
+              <w:rPr>
+                <w:rStyle w:val="Lienhypertexte"/>
+              </w:rPr>
+              <w:t>Produit du projet</w:t>
+            </w:r>
+            <w:r>
+              <w:rPr>
+                <w:noProof/>
+                <w:webHidden/>
+              </w:rPr>
+              <w:tab/>
+            </w:r>
+            <w:r>
+              <w:rPr>
+                <w:noProof/>
+                <w:webHidden/>
+              </w:rPr>
+              <w:fldChar w:fldCharType="begin"/>
+            </w:r>
+            <w:r>
+              <w:rPr>
+                <w:noProof/>
+                <w:webHidden/>
+              </w:rPr>
+              <w:instrText xml:space="preserve"> PAGEREF _Toc307306946 \h </w:instrText>
+            </w:r>
+            <w:r>
+              <w:rPr>
+                <w:noProof/>
+                <w:webHidden/>
+              </w:rPr>
+            </w:r>
+            <w:r>
+              <w:rPr>
+                <w:noProof/>
+                <w:webHidden/>
+              </w:rPr>
+              <w:fldChar w:fldCharType="separate"/>
+            </w:r>
+            <w:r>
+              <w:rPr>
+                <w:noProof/>
+                <w:webHidden/>
+              </w:rPr>
+              <w:t>4</w:t>
+            </w:r>
+            <w:r>
+              <w:rPr>
+                <w:noProof/>
+                <w:webHidden/>
+              </w:rPr>
+              <w:fldChar w:fldCharType="end"/>
+            </w:r>
+          </w:hyperlink>
+        </w:p>
+        <w:p>
+          <w:pPr>
+            <w:pStyle w:val="TM2"/>
+            <w:tabs>
+              <w:tab w:val="right" w:leader="dot" w:pos="9628"/>
+            </w:tabs>
+            <w:rPr>
+              <w:rFonts w:eastAsiaTheme="minorEastAsia" w:cstheme="minorBidi"/>
+              <w:noProof/>
+              <w:szCs w:val="22"/>
+              <w:lang w:eastAsia="fr-FR" w:bidi="ar-SA"/>
+            </w:rPr>
+          </w:pPr>
+          <w:hyperlink w:anchor="_Toc307306947" w:history="1">
+            <w:r>
+              <w:rPr>
+                <w:rStyle w:val="Lienhypertexte"/>
+              </w:rPr>
+              <w:t>Les fonctions du produit</w:t>
+            </w:r>
+            <w:r>
+              <w:rPr>
+                <w:noProof/>
+                <w:webHidden/>
+              </w:rPr>
+              <w:tab/>
+            </w:r>
+            <w:r>
+              <w:rPr>
+                <w:noProof/>
+                <w:webHidden/>
+              </w:rPr>
+              <w:fldChar w:fldCharType="begin"/>
+            </w:r>
+            <w:r>
+              <w:rPr>
+                <w:noProof/>
+                <w:webHidden/>
+              </w:rPr>
+              <w:instrText xml:space="preserve"> PAGEREF _Toc307306947 \h </w:instrText>
             </w:r>
             <w:r>
               <w:rPr>
@@ -1880,12 +1599,12 @@
               <w:lang w:eastAsia="fr-FR" w:bidi="ar-SA"/>
             </w:rPr>
           </w:pPr>
-          <w:hyperlink w:anchor="_Toc305012672" w:history="1">
+          <w:hyperlink w:anchor="_Toc307306948" w:history="1">
             <w:r>
               <w:rPr>
                 <w:rStyle w:val="Lienhypertexte"/>
               </w:rPr>
-              <w:t>Contraintes de coûts</w:t>
+              <w:t>Critères d'acceptabilité et de réception</w:t>
             </w:r>
             <w:r>
               <w:rPr>
@@ -1906,217 +1625,7 @@
                 <w:noProof/>
                 <w:webHidden/>
               </w:rPr>
-              <w:instrText xml:space="preserve"> PAGEREF _Toc305012672 \h </w:instrText>
-            </w:r>
-            <w:r>
-              <w:rPr>
-                <w:noProof/>
-                <w:webHidden/>
-              </w:rPr>
-            </w:r>
-            <w:r>
-              <w:rPr>
-                <w:noProof/>
-                <w:webHidden/>
-              </w:rPr>
-              <w:fldChar w:fldCharType="separate"/>
-            </w:r>
-            <w:r>
-              <w:rPr>
-                <w:noProof/>
-                <w:webHidden/>
-              </w:rPr>
-              <w:t>5</w:t>
-            </w:r>
-            <w:r>
-              <w:rPr>
-                <w:noProof/>
-                <w:webHidden/>
-              </w:rPr>
-              <w:fldChar w:fldCharType="end"/>
-            </w:r>
-          </w:hyperlink>
-        </w:p>
-        <w:p>
-          <w:pPr>
-            <w:pStyle w:val="TM2"/>
-            <w:tabs>
-              <w:tab w:val="right" w:leader="dot" w:pos="9628"/>
-            </w:tabs>
-            <w:rPr>
-              <w:rFonts w:eastAsiaTheme="minorEastAsia" w:cstheme="minorBidi"/>
-              <w:noProof/>
-              <w:szCs w:val="22"/>
-              <w:lang w:eastAsia="fr-FR" w:bidi="ar-SA"/>
-            </w:rPr>
-          </w:pPr>
-          <w:hyperlink w:anchor="_Toc305012673" w:history="1">
-            <w:r>
-              <w:rPr>
-                <w:rStyle w:val="Lienhypertexte"/>
-              </w:rPr>
-              <w:t>Contrainte de délais</w:t>
-            </w:r>
-            <w:r>
-              <w:rPr>
-                <w:noProof/>
-                <w:webHidden/>
-              </w:rPr>
-              <w:tab/>
-            </w:r>
-            <w:r>
-              <w:rPr>
-                <w:noProof/>
-                <w:webHidden/>
-              </w:rPr>
-              <w:fldChar w:fldCharType="begin"/>
-            </w:r>
-            <w:r>
-              <w:rPr>
-                <w:noProof/>
-                <w:webHidden/>
-              </w:rPr>
-              <w:instrText xml:space="preserve"> PAGEREF _Toc305012673 \h </w:instrText>
-            </w:r>
-            <w:r>
-              <w:rPr>
-                <w:noProof/>
-                <w:webHidden/>
-              </w:rPr>
-            </w:r>
-            <w:r>
-              <w:rPr>
-                <w:noProof/>
-                <w:webHidden/>
-              </w:rPr>
-              <w:fldChar w:fldCharType="separate"/>
-            </w:r>
-            <w:r>
-              <w:rPr>
-                <w:noProof/>
-                <w:webHidden/>
-              </w:rPr>
-              <w:t>5</w:t>
-            </w:r>
-            <w:r>
-              <w:rPr>
-                <w:noProof/>
-                <w:webHidden/>
-              </w:rPr>
-              <w:fldChar w:fldCharType="end"/>
-            </w:r>
-          </w:hyperlink>
-        </w:p>
-        <w:p>
-          <w:pPr>
-            <w:pStyle w:val="TM2"/>
-            <w:tabs>
-              <w:tab w:val="right" w:leader="dot" w:pos="9628"/>
-            </w:tabs>
-            <w:rPr>
-              <w:rFonts w:eastAsiaTheme="minorEastAsia" w:cstheme="minorBidi"/>
-              <w:noProof/>
-              <w:szCs w:val="22"/>
-              <w:lang w:eastAsia="fr-FR" w:bidi="ar-SA"/>
-            </w:rPr>
-          </w:pPr>
-          <w:hyperlink w:anchor="_Toc305012674" w:history="1">
-            <w:r>
-              <w:rPr>
-                <w:rStyle w:val="Lienhypertexte"/>
-              </w:rPr>
-              <w:t>Autres contraintes</w:t>
-            </w:r>
-            <w:r>
-              <w:rPr>
-                <w:noProof/>
-                <w:webHidden/>
-              </w:rPr>
-              <w:tab/>
-            </w:r>
-            <w:r>
-              <w:rPr>
-                <w:noProof/>
-                <w:webHidden/>
-              </w:rPr>
-              <w:fldChar w:fldCharType="begin"/>
-            </w:r>
-            <w:r>
-              <w:rPr>
-                <w:noProof/>
-                <w:webHidden/>
-              </w:rPr>
-              <w:instrText xml:space="preserve"> PAGEREF _Toc305012674 \h </w:instrText>
-            </w:r>
-            <w:r>
-              <w:rPr>
-                <w:noProof/>
-                <w:webHidden/>
-              </w:rPr>
-            </w:r>
-            <w:r>
-              <w:rPr>
-                <w:noProof/>
-                <w:webHidden/>
-              </w:rPr>
-              <w:fldChar w:fldCharType="separate"/>
-            </w:r>
-            <w:r>
-              <w:rPr>
-                <w:noProof/>
-                <w:webHidden/>
-              </w:rPr>
-              <w:t>5</w:t>
-            </w:r>
-            <w:r>
-              <w:rPr>
-                <w:noProof/>
-                <w:webHidden/>
-              </w:rPr>
-              <w:fldChar w:fldCharType="end"/>
-            </w:r>
-          </w:hyperlink>
-        </w:p>
-        <w:p>
-          <w:pPr>
-            <w:pStyle w:val="TM1"/>
-            <w:tabs>
-              <w:tab w:val="right" w:leader="dot" w:pos="9628"/>
-            </w:tabs>
-            <w:rPr>
-              <w:rFonts w:eastAsiaTheme="minorEastAsia" w:cstheme="minorBidi"/>
-              <w:noProof/>
-              <w:szCs w:val="22"/>
-              <w:lang w:eastAsia="fr-FR" w:bidi="ar-SA"/>
-            </w:rPr>
-          </w:pPr>
-          <w:hyperlink w:anchor="_Toc305012675" w:history="1">
-            <w:r>
-              <w:rPr>
-                <w:rStyle w:val="Lienhypertexte"/>
-              </w:rPr>
-              <w:t>Déroulement du projet</w:t>
-            </w:r>
-            <w:r>
-              <w:rPr>
-                <w:noProof/>
-                <w:webHidden/>
-              </w:rPr>
-              <w:tab/>
-            </w:r>
-            <w:r>
-              <w:rPr>
-                <w:noProof/>
-                <w:webHidden/>
-              </w:rPr>
-              <w:fldChar w:fldCharType="begin"/>
-            </w:r>
-            <w:r>
-              <w:rPr>
-                <w:noProof/>
-                <w:webHidden/>
-              </w:rPr>
-              <w:instrText xml:space="preserve"> PAGEREF _Toc305012675 \h </w:instrText>
+              <w:instrText xml:space="preserve"> PAGEREF _Toc307306948 \h </w:instrText>
             </w:r>
             <w:r>
               <w:rPr>
@@ -2148,6 +1657,356 @@
           </w:hyperlink>
         </w:p>
         <w:p>
+          <w:pPr>
+            <w:pStyle w:val="TM1"/>
+            <w:tabs>
+              <w:tab w:val="right" w:leader="dot" w:pos="9628"/>
+            </w:tabs>
+            <w:rPr>
+              <w:rFonts w:eastAsiaTheme="minorEastAsia" w:cstheme="minorBidi"/>
+              <w:noProof/>
+              <w:szCs w:val="22"/>
+              <w:lang w:eastAsia="fr-FR" w:bidi="ar-SA"/>
+            </w:rPr>
+          </w:pPr>
+          <w:hyperlink w:anchor="_Toc307306949" w:history="1">
+            <w:r>
+              <w:rPr>
+                <w:rStyle w:val="Lienhypertexte"/>
+              </w:rPr>
+              <w:t>Contraintes</w:t>
+            </w:r>
+            <w:r>
+              <w:rPr>
+                <w:noProof/>
+                <w:webHidden/>
+              </w:rPr>
+              <w:tab/>
+            </w:r>
+            <w:r>
+              <w:rPr>
+                <w:noProof/>
+                <w:webHidden/>
+              </w:rPr>
+              <w:fldChar w:fldCharType="begin"/>
+            </w:r>
+            <w:r>
+              <w:rPr>
+                <w:noProof/>
+                <w:webHidden/>
+              </w:rPr>
+              <w:instrText xml:space="preserve"> PAGEREF _Toc307306949 \h </w:instrText>
+            </w:r>
+            <w:r>
+              <w:rPr>
+                <w:noProof/>
+                <w:webHidden/>
+              </w:rPr>
+            </w:r>
+            <w:r>
+              <w:rPr>
+                <w:noProof/>
+                <w:webHidden/>
+              </w:rPr>
+              <w:fldChar w:fldCharType="separate"/>
+            </w:r>
+            <w:r>
+              <w:rPr>
+                <w:noProof/>
+                <w:webHidden/>
+              </w:rPr>
+              <w:t>6</w:t>
+            </w:r>
+            <w:r>
+              <w:rPr>
+                <w:noProof/>
+                <w:webHidden/>
+              </w:rPr>
+              <w:fldChar w:fldCharType="end"/>
+            </w:r>
+          </w:hyperlink>
+        </w:p>
+        <w:p>
+          <w:pPr>
+            <w:pStyle w:val="TM2"/>
+            <w:tabs>
+              <w:tab w:val="right" w:leader="dot" w:pos="9628"/>
+            </w:tabs>
+            <w:rPr>
+              <w:rFonts w:eastAsiaTheme="minorEastAsia" w:cstheme="minorBidi"/>
+              <w:noProof/>
+              <w:szCs w:val="22"/>
+              <w:lang w:eastAsia="fr-FR" w:bidi="ar-SA"/>
+            </w:rPr>
+          </w:pPr>
+          <w:hyperlink w:anchor="_Toc307306950" w:history="1">
+            <w:r>
+              <w:rPr>
+                <w:rStyle w:val="Lienhypertexte"/>
+              </w:rPr>
+              <w:t>Contraintes de coûts</w:t>
+            </w:r>
+            <w:r>
+              <w:rPr>
+                <w:noProof/>
+                <w:webHidden/>
+              </w:rPr>
+              <w:tab/>
+            </w:r>
+            <w:r>
+              <w:rPr>
+                <w:noProof/>
+                <w:webHidden/>
+              </w:rPr>
+              <w:fldChar w:fldCharType="begin"/>
+            </w:r>
+            <w:r>
+              <w:rPr>
+                <w:noProof/>
+                <w:webHidden/>
+              </w:rPr>
+              <w:instrText xml:space="preserve"> PAGEREF _Toc307306950 \h </w:instrText>
+            </w:r>
+            <w:r>
+              <w:rPr>
+                <w:noProof/>
+                <w:webHidden/>
+              </w:rPr>
+            </w:r>
+            <w:r>
+              <w:rPr>
+                <w:noProof/>
+                <w:webHidden/>
+              </w:rPr>
+              <w:fldChar w:fldCharType="separate"/>
+            </w:r>
+            <w:r>
+              <w:rPr>
+                <w:noProof/>
+                <w:webHidden/>
+              </w:rPr>
+              <w:t>6</w:t>
+            </w:r>
+            <w:r>
+              <w:rPr>
+                <w:noProof/>
+                <w:webHidden/>
+              </w:rPr>
+              <w:fldChar w:fldCharType="end"/>
+            </w:r>
+          </w:hyperlink>
+        </w:p>
+        <w:p>
+          <w:pPr>
+            <w:pStyle w:val="TM2"/>
+            <w:tabs>
+              <w:tab w:val="right" w:leader="dot" w:pos="9628"/>
+            </w:tabs>
+            <w:rPr>
+              <w:rFonts w:eastAsiaTheme="minorEastAsia" w:cstheme="minorBidi"/>
+              <w:noProof/>
+              <w:szCs w:val="22"/>
+              <w:lang w:eastAsia="fr-FR" w:bidi="ar-SA"/>
+            </w:rPr>
+          </w:pPr>
+          <w:hyperlink w:anchor="_Toc307306951" w:history="1">
+            <w:r>
+              <w:rPr>
+                <w:rStyle w:val="Lienhypertexte"/>
+              </w:rPr>
+              <w:t>Contrainte de délais</w:t>
+            </w:r>
+            <w:r>
+              <w:rPr>
+                <w:noProof/>
+                <w:webHidden/>
+              </w:rPr>
+              <w:tab/>
+            </w:r>
+            <w:r>
+              <w:rPr>
+                <w:noProof/>
+                <w:webHidden/>
+              </w:rPr>
+              <w:fldChar w:fldCharType="begin"/>
+            </w:r>
+            <w:r>
+              <w:rPr>
+                <w:noProof/>
+                <w:webHidden/>
+              </w:rPr>
+              <w:instrText xml:space="preserve"> PAGEREF _Toc307306951 \h </w:instrText>
+            </w:r>
+            <w:r>
+              <w:rPr>
+                <w:noProof/>
+                <w:webHidden/>
+              </w:rPr>
+            </w:r>
+            <w:r>
+              <w:rPr>
+                <w:noProof/>
+                <w:webHidden/>
+              </w:rPr>
+              <w:fldChar w:fldCharType="separate"/>
+            </w:r>
+            <w:r>
+              <w:rPr>
+                <w:noProof/>
+                <w:webHidden/>
+              </w:rPr>
+              <w:t>6</w:t>
+            </w:r>
+            <w:r>
+              <w:rPr>
+                <w:noProof/>
+                <w:webHidden/>
+              </w:rPr>
+              <w:fldChar w:fldCharType="end"/>
+            </w:r>
+          </w:hyperlink>
+        </w:p>
+        <w:p>
+          <w:pPr>
+            <w:pStyle w:val="TM2"/>
+            <w:tabs>
+              <w:tab w:val="right" w:leader="dot" w:pos="9628"/>
+            </w:tabs>
+            <w:rPr>
+              <w:rFonts w:eastAsiaTheme="minorEastAsia" w:cstheme="minorBidi"/>
+              <w:noProof/>
+              <w:szCs w:val="22"/>
+              <w:lang w:eastAsia="fr-FR" w:bidi="ar-SA"/>
+            </w:rPr>
+          </w:pPr>
+          <w:hyperlink w:anchor="_Toc307306952" w:history="1">
+            <w:r>
+              <w:rPr>
+                <w:rStyle w:val="Lienhypertexte"/>
+              </w:rPr>
+              <w:t>Autres contraintes</w:t>
+            </w:r>
+            <w:r>
+              <w:rPr>
+                <w:noProof/>
+                <w:webHidden/>
+              </w:rPr>
+              <w:tab/>
+            </w:r>
+            <w:r>
+              <w:rPr>
+                <w:noProof/>
+                <w:webHidden/>
+              </w:rPr>
+              <w:fldChar w:fldCharType="begin"/>
+            </w:r>
+            <w:r>
+              <w:rPr>
+                <w:noProof/>
+                <w:webHidden/>
+              </w:rPr>
+              <w:instrText xml:space="preserve"> PAGEREF _Toc307306952 \h </w:instrText>
+            </w:r>
+            <w:r>
+              <w:rPr>
+                <w:noProof/>
+                <w:webHidden/>
+              </w:rPr>
+            </w:r>
+            <w:r>
+              <w:rPr>
+                <w:noProof/>
+                <w:webHidden/>
+              </w:rPr>
+              <w:fldChar w:fldCharType="separate"/>
+            </w:r>
+            <w:r>
+              <w:rPr>
+                <w:noProof/>
+                <w:webHidden/>
+              </w:rPr>
+              <w:t>6</w:t>
+            </w:r>
+            <w:r>
+              <w:rPr>
+                <w:noProof/>
+                <w:webHidden/>
+              </w:rPr>
+              <w:fldChar w:fldCharType="end"/>
+            </w:r>
+          </w:hyperlink>
+        </w:p>
+        <w:p>
+          <w:pPr>
+            <w:pStyle w:val="TM1"/>
+            <w:tabs>
+              <w:tab w:val="right" w:leader="dot" w:pos="9628"/>
+            </w:tabs>
+            <w:rPr>
+              <w:rFonts w:eastAsiaTheme="minorEastAsia" w:cstheme="minorBidi"/>
+              <w:noProof/>
+              <w:szCs w:val="22"/>
+              <w:lang w:eastAsia="fr-FR" w:bidi="ar-SA"/>
+            </w:rPr>
+          </w:pPr>
+          <w:hyperlink w:anchor="_Toc307306953" w:history="1">
+            <w:r>
+              <w:rPr>
+                <w:rStyle w:val="Lienhypertexte"/>
+              </w:rPr>
+              <w:t>Déroulement du projet</w:t>
+            </w:r>
+            <w:r>
+              <w:rPr>
+                <w:noProof/>
+                <w:webHidden/>
+              </w:rPr>
+              <w:tab/>
+            </w:r>
+            <w:r>
+              <w:rPr>
+                <w:noProof/>
+                <w:webHidden/>
+              </w:rPr>
+              <w:fldChar w:fldCharType="begin"/>
+            </w:r>
+            <w:r>
+              <w:rPr>
+                <w:noProof/>
+                <w:webHidden/>
+              </w:rPr>
+              <w:instrText xml:space="preserve"> PAGEREF _Toc307306953 \h </w:instrText>
+            </w:r>
+            <w:r>
+              <w:rPr>
+                <w:noProof/>
+                <w:webHidden/>
+              </w:rPr>
+            </w:r>
+            <w:r>
+              <w:rPr>
+                <w:noProof/>
+                <w:webHidden/>
+              </w:rPr>
+              <w:fldChar w:fldCharType="separate"/>
+            </w:r>
+            <w:r>
+              <w:rPr>
+                <w:noProof/>
+                <w:webHidden/>
+              </w:rPr>
+              <w:t>7</w:t>
+            </w:r>
+            <w:r>
+              <w:rPr>
+                <w:noProof/>
+                <w:webHidden/>
+              </w:rPr>
+              <w:fldChar w:fldCharType="end"/>
+            </w:r>
+          </w:hyperlink>
+        </w:p>
+        <w:p>
           <w:r>
             <w:rPr>
               <w:b/>
@@ -2177,263 +2036,29 @@
       <w:pPr>
         <w:pStyle w:val="Titre1"/>
       </w:pPr>
-      <w:bookmarkStart w:id="5" w:name="_Toc305012663"/>
+      <w:bookmarkStart w:id="6" w:name="_Toc307306940"/>
       <w:r>
         <w:lastRenderedPageBreak/>
         <w:t>Introduction</w:t>
       </w:r>
-      <w:bookmarkEnd w:id="4"/>
-      <w:bookmarkEnd w:id="5"/>
+      <w:bookmarkEnd w:id="3"/>
+      <w:bookmarkEnd w:id="6"/>
     </w:p>
     <w:p>
       <w:pPr>
         <w:pStyle w:val="Titre2"/>
       </w:pPr>
-      <w:bookmarkStart w:id="6" w:name="__RefHeading__322_382190720"/>
-      <w:bookmarkStart w:id="7" w:name="_Toc304998108"/>
-      <w:bookmarkStart w:id="8" w:name="_Toc305012664"/>
-      <w:bookmarkEnd w:id="6"/>
+      <w:bookmarkStart w:id="7" w:name="__RefHeading__322_382190720"/>
+      <w:bookmarkStart w:id="8" w:name="_Toc304998108"/>
+      <w:bookmarkStart w:id="9" w:name="_Toc307306941"/>
+      <w:bookmarkEnd w:id="7"/>
+      <w:commentRangeStart w:id="10"/>
       <w:r>
         <w:t>Contexte</w:t>
       </w:r>
-      <w:bookmarkEnd w:id="7"/>
       <w:bookmarkEnd w:id="8"/>
-    </w:p>
-    <w:p>
-      <w:pPr>
-        <w:pStyle w:val="Textbody"/>
-      </w:pPr>
-      <w:r>
-        <w:t xml:space="preserve">L'informatique </w:t>
-      </w:r>
-      <w:r>
-        <w:t>moderne</w:t>
-      </w:r>
-      <w:r>
-        <w:t xml:space="preserve"> tend de plus en plus vers la miniaturisation et la portabilité des systèmes.</w:t>
-      </w:r>
-    </w:p>
-    <w:p>
-      <w:pPr>
-        <w:pStyle w:val="Textbody"/>
-      </w:pPr>
-      <w:r>
-        <w:t xml:space="preserve">Les ordinateurs portables, </w:t>
-      </w:r>
-      <w:r>
-        <w:t>t</w:t>
-      </w:r>
-      <w:r>
-        <w:t xml:space="preserve">ablettes et </w:t>
-      </w:r>
-      <w:r>
-        <w:t>smartphones</w:t>
-      </w:r>
-      <w:r>
-        <w:t xml:space="preserve"> en sont des exemples grandissants.</w:t>
-      </w:r>
-    </w:p>
-    <w:p>
-      <w:pPr>
-        <w:pStyle w:val="Textbody"/>
-      </w:pPr>
-      <w:r>
-        <w:t>Si cette portabilité apporte un certain nombre d'avantages, elle en apporte aussi des inconvénients : le vol de matériel, par exemple, en est grandement facilité.</w:t>
-      </w:r>
-    </w:p>
-    <w:p>
-      <w:pPr>
-        <w:pStyle w:val="Titre2"/>
-      </w:pPr>
-      <w:bookmarkStart w:id="9" w:name="__RefHeading__327_1319004224"/>
-      <w:bookmarkStart w:id="10" w:name="_Toc304998109"/>
-      <w:bookmarkStart w:id="11" w:name="_Toc305012665"/>
       <w:bookmarkEnd w:id="9"/>
-      <w:r>
-        <w:t>Historique</w:t>
-      </w:r>
-      <w:bookmarkEnd w:id="10"/>
-      <w:bookmarkEnd w:id="11"/>
-    </w:p>
-    <w:p>
-      <w:pPr>
-        <w:pStyle w:val="Textbody"/>
-      </w:pPr>
-      <w:r>
-        <w:t>Beaucoup d'entreprises, et de particuliers se concentrent sur des solutions antivirus ou de pare-feu logiciel, mais peut se concentrent sur la protection physique du matériel. Jusqu'à maintenant, la majorité des sy</w:t>
-      </w:r>
-      <w:r>
-        <w:t>s</w:t>
-      </w:r>
-      <w:r>
-        <w:t>tèmes de protection physique consistent généralement en un système d'antivol (ex : Kensington). Si ce système peut satisfaire sur un poste fixe, on peut difficilement imaginer un tel système sur un ordinateur portable ou une tablette. Cela aurait pour contrainte d'enlever la portabilité du matériel et donc d'enlever tout son intérêt première.</w:t>
-      </w:r>
-    </w:p>
-    <w:p>
-      <w:pPr>
-        <w:pStyle w:val="Titre1"/>
-      </w:pPr>
-      <w:bookmarkStart w:id="12" w:name="__RefHeading__208_382190720"/>
-      <w:bookmarkStart w:id="13" w:name="_Toc304998110"/>
-      <w:bookmarkStart w:id="14" w:name="_Toc305012666"/>
-      <w:bookmarkEnd w:id="12"/>
-      <w:r>
-        <w:t>Description de la demande</w:t>
-      </w:r>
-      <w:bookmarkEnd w:id="13"/>
-      <w:bookmarkEnd w:id="14"/>
-    </w:p>
-    <w:p>
-      <w:pPr>
-        <w:pStyle w:val="Titre2"/>
-      </w:pPr>
-      <w:bookmarkStart w:id="15" w:name="__RefHeading__326_382190720"/>
-      <w:bookmarkStart w:id="16" w:name="_Toc304998111"/>
-      <w:bookmarkStart w:id="17" w:name="_Toc305012667"/>
-      <w:bookmarkEnd w:id="15"/>
-      <w:r>
-        <w:t>Les objectifs</w:t>
-      </w:r>
-      <w:bookmarkEnd w:id="16"/>
-      <w:bookmarkEnd w:id="17"/>
-    </w:p>
-    <w:p>
-      <w:pPr>
-        <w:pStyle w:val="Paragraphedeliste"/>
-        <w:numPr>
-          <w:ilvl w:val="0"/>
-          <w:numId w:val="5"/>
-        </w:numPr>
-      </w:pPr>
-      <w:r>
-        <w:t>Fournir à l’utilisateur un ensemble d’outils efficaces pour localiser et surveiller son ordinateur po</w:t>
-      </w:r>
-      <w:r>
-        <w:t>r</w:t>
-      </w:r>
-      <w:r>
-        <w:t>table</w:t>
-      </w:r>
-    </w:p>
-    <w:p>
-      <w:pPr>
-        <w:pStyle w:val="Paragraphedeliste"/>
-        <w:numPr>
-          <w:ilvl w:val="0"/>
-          <w:numId w:val="5"/>
-        </w:numPr>
-      </w:pPr>
-      <w:r>
-        <w:t>Construire une architecture sécurisée et fiable pour l’utilisateur</w:t>
-      </w:r>
-      <w:r>
-        <w:t xml:space="preserve"> final</w:t>
-      </w:r>
-    </w:p>
-    <w:p>
-      <w:pPr>
-        <w:pStyle w:val="Paragraphedeliste"/>
-        <w:numPr>
-          <w:ilvl w:val="0"/>
-          <w:numId w:val="5"/>
-        </w:numPr>
-      </w:pPr>
-      <w:r>
-        <w:t>Rendre le système entièrement contrôlable à distance</w:t>
-      </w:r>
-    </w:p>
-    <w:p>
-      <w:pPr>
-        <w:pStyle w:val="Paragraphedeliste"/>
-        <w:numPr>
-          <w:ilvl w:val="0"/>
-          <w:numId w:val="5"/>
-        </w:numPr>
-      </w:pPr>
-      <w:r>
-        <w:t xml:space="preserve"> Adapter la prise en main de l’utilisateur en fonction de son besoin et de son niveau</w:t>
-      </w:r>
-      <w:r>
-        <w:t xml:space="preserve"> de connai</w:t>
-      </w:r>
-      <w:r>
-        <w:t>s</w:t>
-      </w:r>
-      <w:r>
-        <w:t>sance</w:t>
-      </w:r>
-    </w:p>
-    <w:p>
-      <w:pPr>
-        <w:pStyle w:val="Paragraphedeliste"/>
-        <w:numPr>
-          <w:ilvl w:val="0"/>
-          <w:numId w:val="5"/>
-        </w:numPr>
-      </w:pPr>
-      <w:r>
-        <w:t>Avoir un système facilement évolutif et portatif</w:t>
-      </w:r>
-    </w:p>
-    <w:p>
-      <w:pPr>
-        <w:pStyle w:val="Paragraphedeliste"/>
-        <w:numPr>
-          <w:ilvl w:val="0"/>
-          <w:numId w:val="5"/>
-        </w:numPr>
-      </w:pPr>
-      <w:r>
-        <w:t>Mettre en place un système indépendant des matériels utilisés des utilisateurs finaux</w:t>
-      </w:r>
-    </w:p>
-    <w:p>
-      <w:pPr>
-        <w:pStyle w:val="Paragraphedeliste"/>
-        <w:numPr>
-          <w:ilvl w:val="0"/>
-          <w:numId w:val="5"/>
-        </w:numPr>
-      </w:pPr>
-      <w:r>
-        <w:t>Promouvoir l’</w:t>
-      </w:r>
-      <w:r>
-        <w:t>open-source</w:t>
-      </w:r>
-      <w:r>
-        <w:t xml:space="preserve"> en utilisant des outils conformes à cette</w:t>
-      </w:r>
-      <w:r>
-        <w:t xml:space="preserve"> mentalité</w:t>
-      </w:r>
-    </w:p>
-    <w:p>
-      <w:pPr>
-        <w:pStyle w:val="Paragraphedeliste"/>
-        <w:numPr>
-          <w:ilvl w:val="0"/>
-          <w:numId w:val="5"/>
-        </w:numPr>
-      </w:pPr>
-      <w:r>
-        <w:t>Faciliter la documentation du logiciel</w:t>
-      </w:r>
-    </w:p>
-    <w:p>
-      <w:pPr>
-        <w:pStyle w:val="Titre2"/>
-      </w:pPr>
-      <w:bookmarkStart w:id="18" w:name="__RefHeading__328_382190720"/>
-      <w:bookmarkStart w:id="19" w:name="_Toc304998112"/>
-      <w:bookmarkStart w:id="20" w:name="_Toc305012668"/>
-      <w:bookmarkEnd w:id="18"/>
-      <w:commentRangeStart w:id="21"/>
-      <w:r>
-        <w:t>Produit du projet</w:t>
-      </w:r>
-      <w:bookmarkEnd w:id="19"/>
-      <w:commentRangeEnd w:id="21"/>
+      <w:commentRangeEnd w:id="10"/>
       <w:r>
         <w:rPr>
           <w:rStyle w:val="Marquedecommentaire"/>
@@ -2442,16 +2067,351 @@
           <w:bCs w:val="0"/>
           <w:color w:val="auto"/>
         </w:rPr>
-        <w:commentReference w:id="21"/>
-      </w:r>
+        <w:commentReference w:id="10"/>
+      </w:r>
+    </w:p>
+    <w:p>
+      <w:pPr>
+        <w:pStyle w:val="Textbody"/>
+      </w:pPr>
+      <w:r>
+        <w:t xml:space="preserve">L'informatique </w:t>
+      </w:r>
+      <w:r>
+        <w:t>moderne</w:t>
+      </w:r>
+      <w:r>
+        <w:t xml:space="preserve"> tend de plus en plus vers la miniaturisation et la portabilité des systèmes.</w:t>
+      </w:r>
+    </w:p>
+    <w:p>
+      <w:pPr>
+        <w:pStyle w:val="Textbody"/>
+      </w:pPr>
+      <w:r>
+        <w:t xml:space="preserve">Les ordinateurs portables, </w:t>
+      </w:r>
+      <w:r>
+        <w:t>t</w:t>
+      </w:r>
+      <w:r>
+        <w:t xml:space="preserve">ablettes et </w:t>
+      </w:r>
+      <w:r>
+        <w:t>smartphones</w:t>
+      </w:r>
+      <w:r>
+        <w:t xml:space="preserve"> en sont des exemples grandissants.</w:t>
+      </w:r>
+      <w:bookmarkStart w:id="11" w:name="_GoBack"/>
+      <w:bookmarkEnd w:id="11"/>
+    </w:p>
+    <w:p>
+      <w:pPr>
+        <w:pStyle w:val="Textbody"/>
+      </w:pPr>
+      <w:r>
+        <w:t xml:space="preserve">Si ce </w:t>
+      </w:r>
+      <w:commentRangeStart w:id="12"/>
+      <w:r>
+        <w:t>nomadisme</w:t>
+      </w:r>
+      <w:commentRangeEnd w:id="12"/>
+      <w:r>
+        <w:rPr>
+          <w:rStyle w:val="Marquedecommentaire"/>
+          <w:rFonts w:cs="Mangal"/>
+        </w:rPr>
+        <w:commentReference w:id="12"/>
+      </w:r>
+      <w:r>
+        <w:t xml:space="preserve"> </w:t>
+      </w:r>
+      <w:r>
+        <w:t>apporte un certain nombre d'avantages, elle en apporte aussi des inconvénients : le vol de m</w:t>
+      </w:r>
+      <w:r>
+        <w:t>a</w:t>
+      </w:r>
+      <w:r>
+        <w:t>tériel, par exemple, en est grandement facilité.</w:t>
+      </w:r>
+    </w:p>
+    <w:p>
+      <w:pPr>
+        <w:pStyle w:val="Titre2"/>
+      </w:pPr>
+      <w:bookmarkStart w:id="13" w:name="__RefHeading__327_1319004224"/>
+      <w:bookmarkStart w:id="14" w:name="_Toc304998109"/>
+      <w:bookmarkStart w:id="15" w:name="_Toc307306942"/>
+      <w:bookmarkEnd w:id="13"/>
+      <w:r>
+        <w:t>Historique</w:t>
+      </w:r>
+      <w:bookmarkEnd w:id="14"/>
+      <w:bookmarkEnd w:id="15"/>
+    </w:p>
+    <w:p>
+      <w:pPr>
+        <w:pStyle w:val="Textbody"/>
+      </w:pPr>
+      <w:r>
+        <w:t xml:space="preserve">Beaucoup d'entreprises, et de particuliers se concentrent sur des solutions antivirus ou de pare-feu logiciel, </w:t>
+      </w:r>
+      <w:commentRangeStart w:id="16"/>
+      <w:r>
+        <w:t>mais peut se concentrent sur la protection physique du matériel</w:t>
+      </w:r>
+      <w:commentRangeEnd w:id="16"/>
+      <w:r>
+        <w:rPr>
+          <w:rStyle w:val="Marquedecommentaire"/>
+          <w:rFonts w:cs="Mangal"/>
+        </w:rPr>
+        <w:commentReference w:id="16"/>
+      </w:r>
+      <w:r>
+        <w:t>. Jusqu'à maintenant, la majorité des sy</w:t>
+      </w:r>
+      <w:r>
+        <w:t>s</w:t>
+      </w:r>
+      <w:r>
+        <w:t>tèmes de protection physique consistent généralement en un système d'antivol (ex : Kensington). Si ce système peut satisfaire sur un poste fixe, on peut difficilement imaginer un tel système sur un ordinateur portable ou une tablette. Cela aurait pour contrainte d'enlever la portabilité du matériel et donc d'enlever tout son intérêt première.</w:t>
+      </w:r>
+    </w:p>
+    <w:p>
+      <w:pPr>
+        <w:pStyle w:val="Titre2"/>
+      </w:pPr>
+      <w:bookmarkStart w:id="17" w:name="_Toc307306943"/>
+      <w:r>
+        <w:t>Etude effectuée</w:t>
+      </w:r>
+      <w:bookmarkEnd w:id="17"/>
+    </w:p>
+    <w:p/>
+    <w:p>
+      <w:pPr>
+        <w:pStyle w:val="Titre1"/>
+      </w:pPr>
+      <w:bookmarkStart w:id="18" w:name="__RefHeading__208_382190720"/>
+      <w:bookmarkStart w:id="19" w:name="_Toc304998110"/>
+      <w:bookmarkStart w:id="20" w:name="_Toc307306944"/>
+      <w:bookmarkEnd w:id="18"/>
+      <w:r>
+        <w:t>Description de la demande</w:t>
+      </w:r>
+      <w:bookmarkEnd w:id="19"/>
       <w:bookmarkEnd w:id="20"/>
     </w:p>
     <w:p>
       <w:pPr>
+        <w:pStyle w:val="Titre2"/>
+      </w:pPr>
+      <w:bookmarkStart w:id="21" w:name="__RefHeading__326_382190720"/>
+      <w:bookmarkStart w:id="22" w:name="_Toc304998111"/>
+      <w:bookmarkStart w:id="23" w:name="_Toc307306945"/>
+      <w:bookmarkEnd w:id="21"/>
+      <w:commentRangeStart w:id="24"/>
+      <w:r>
+        <w:t>Les objectifs</w:t>
+      </w:r>
+      <w:bookmarkEnd w:id="22"/>
+      <w:commentRangeEnd w:id="24"/>
+      <w:r>
+        <w:rPr>
+          <w:rStyle w:val="Marquedecommentaire"/>
+          <w:rFonts w:asciiTheme="minorHAnsi" w:eastAsiaTheme="minorHAnsi" w:hAnsiTheme="minorHAnsi" w:cs="Mangal"/>
+          <w:b w:val="0"/>
+          <w:bCs w:val="0"/>
+          <w:color w:val="auto"/>
+        </w:rPr>
+        <w:commentReference w:id="24"/>
+      </w:r>
+      <w:bookmarkEnd w:id="23"/>
+    </w:p>
+    <w:p>
+      <w:pPr>
+        <w:pStyle w:val="Paragraphedeliste"/>
+        <w:numPr>
+          <w:ilvl w:val="0"/>
+          <w:numId w:val="5"/>
+        </w:numPr>
+      </w:pPr>
+      <w:r>
+        <w:t>Fournir à l’utilisateur un ensemble d’outils efficaces pour localiser et surveiller son ordinateur po</w:t>
+      </w:r>
+      <w:r>
+        <w:t>r</w:t>
+      </w:r>
+      <w:r>
+        <w:t>table</w:t>
+      </w:r>
+    </w:p>
+    <w:p>
+      <w:pPr>
+        <w:pStyle w:val="Paragraphedeliste"/>
+        <w:numPr>
+          <w:ilvl w:val="0"/>
+          <w:numId w:val="5"/>
+        </w:numPr>
+      </w:pPr>
+      <w:r>
+        <w:t>Construire une architecture sécurisée et fiable pour l’utilisateur</w:t>
+      </w:r>
+      <w:r>
+        <w:t xml:space="preserve"> final</w:t>
+      </w:r>
+    </w:p>
+    <w:p>
+      <w:pPr>
+        <w:pStyle w:val="Paragraphedeliste"/>
+        <w:numPr>
+          <w:ilvl w:val="0"/>
+          <w:numId w:val="5"/>
+        </w:numPr>
+      </w:pPr>
+      <w:commentRangeStart w:id="25"/>
+      <w:r>
+        <w:t>Rendre le système entièrement contrôlable à distance</w:t>
+      </w:r>
+      <w:commentRangeEnd w:id="25"/>
+      <w:r>
+        <w:rPr>
+          <w:rStyle w:val="Marquedecommentaire"/>
+          <w:rFonts w:cs="Mangal"/>
+          <w:color w:val="auto"/>
+        </w:rPr>
+        <w:commentReference w:id="25"/>
+      </w:r>
+    </w:p>
+    <w:p>
+      <w:pPr>
+        <w:pStyle w:val="Paragraphedeliste"/>
+        <w:numPr>
+          <w:ilvl w:val="0"/>
+          <w:numId w:val="5"/>
+        </w:numPr>
+      </w:pPr>
+      <w:r>
+        <w:t xml:space="preserve"> Adapter la prise en main de l’utilisateur en fonction de son besoin et de son niveau</w:t>
+      </w:r>
+      <w:r>
+        <w:t xml:space="preserve"> de connai</w:t>
+      </w:r>
+      <w:r>
+        <w:t>s</w:t>
+      </w:r>
+      <w:r>
+        <w:t>sance</w:t>
+      </w:r>
+    </w:p>
+    <w:p>
+      <w:pPr>
+        <w:pStyle w:val="Paragraphedeliste"/>
+        <w:numPr>
+          <w:ilvl w:val="0"/>
+          <w:numId w:val="5"/>
+        </w:numPr>
+      </w:pPr>
+      <w:r>
+        <w:t>Avoir un système facilement évolutif et porta</w:t>
+      </w:r>
+      <w:r>
+        <w:t>ble</w:t>
+      </w:r>
+    </w:p>
+    <w:p>
+      <w:pPr>
+        <w:pStyle w:val="Paragraphedeliste"/>
+        <w:numPr>
+          <w:ilvl w:val="0"/>
+          <w:numId w:val="5"/>
+        </w:numPr>
+      </w:pPr>
+      <w:r>
+        <w:t>Mettre en place un système indépendant des matériels utilisés des utilisateurs finaux</w:t>
+      </w:r>
+    </w:p>
+    <w:p>
+      <w:pPr>
+        <w:pStyle w:val="Paragraphedeliste"/>
+        <w:numPr>
+          <w:ilvl w:val="0"/>
+          <w:numId w:val="5"/>
+        </w:numPr>
+      </w:pPr>
+      <w:r>
+        <w:t>Promouvoir l’</w:t>
+      </w:r>
+      <w:r>
+        <w:t>open-source</w:t>
+      </w:r>
+      <w:r>
+        <w:t xml:space="preserve"> en utilisant des outils conformes à cette</w:t>
+      </w:r>
+      <w:r>
+        <w:t xml:space="preserve"> mentalité</w:t>
+      </w:r>
+    </w:p>
+    <w:p>
+      <w:pPr>
+        <w:pStyle w:val="Paragraphedeliste"/>
+        <w:numPr>
+          <w:ilvl w:val="0"/>
+          <w:numId w:val="5"/>
+        </w:numPr>
+      </w:pPr>
+      <w:r>
+        <w:t>Faciliter la documentation du logiciel</w:t>
+      </w:r>
+    </w:p>
+    <w:p>
+      <w:pPr>
+        <w:pStyle w:val="Titre2"/>
+      </w:pPr>
+      <w:bookmarkStart w:id="26" w:name="__RefHeading__328_382190720"/>
+      <w:bookmarkStart w:id="27" w:name="_Toc304998112"/>
+      <w:bookmarkStart w:id="28" w:name="_Toc307306946"/>
+      <w:bookmarkEnd w:id="26"/>
+      <w:commentRangeStart w:id="29"/>
+      <w:r>
+        <w:t>Produit du projet</w:t>
+      </w:r>
+      <w:bookmarkEnd w:id="27"/>
+      <w:commentRangeEnd w:id="29"/>
+      <w:r>
+        <w:rPr>
+          <w:rStyle w:val="Marquedecommentaire"/>
+          <w:rFonts w:asciiTheme="minorHAnsi" w:eastAsiaTheme="minorHAnsi" w:hAnsiTheme="minorHAnsi" w:cs="Mangal"/>
+          <w:b w:val="0"/>
+          <w:bCs w:val="0"/>
+          <w:color w:val="auto"/>
+        </w:rPr>
+        <w:commentReference w:id="29"/>
+      </w:r>
+      <w:bookmarkEnd w:id="28"/>
+    </w:p>
+    <w:p>
+      <w:pPr>
         <w:pStyle w:val="Textbody"/>
       </w:pPr>
       <w:r>
-        <w:t>Ce projet a pour finalité d'apporter une solution logiciel au vol de matériel informatique et par extension de permettre la surveillance à distance du matériel en question. Pour cela, 2 grandes parties sont nécessaire à la mise en place du système :</w:t>
+        <w:t>Ce projet a pour finalité d'apporter une solution logicie</w:t>
+      </w:r>
+      <w:r>
+        <w:t>l</w:t>
+      </w:r>
+      <w:r>
+        <w:t>l</w:t>
+      </w:r>
+      <w:r>
+        <w:t>e</w:t>
+      </w:r>
+      <w:r>
+        <w:t xml:space="preserve"> au vol de matériel informatique et de permettre la surveillance à distance du matériel en question. Pour cela, 2 grandes parties sont nécessaire à la mise en place du système :</w:t>
       </w:r>
     </w:p>
     <w:p>
@@ -2513,7 +2473,22 @@
         <w:pStyle w:val="Textbody"/>
       </w:pPr>
       <w:r>
-        <w:t xml:space="preserve">Ces deux parties seront par la suite, eux-mêmes séparées en plusieurs sous-parties en fonction des choix qui seront fait au cours du projet. </w:t>
+        <w:t xml:space="preserve">Ces deux parties seront par la suite, eux-mêmes séparées en plusieurs sous-parties en fonction des choix qui seront </w:t>
+      </w:r>
+      <w:commentRangeStart w:id="30"/>
+      <w:r>
+        <w:t>fait au cours du projet</w:t>
+      </w:r>
+      <w:commentRangeEnd w:id="30"/>
+      <w:r>
+        <w:rPr>
+          <w:rStyle w:val="Marquedecommentaire"/>
+          <w:rFonts w:cs="Mangal"/>
+        </w:rPr>
+        <w:commentReference w:id="30"/>
+      </w:r>
+      <w:r>
+        <w:t xml:space="preserve">. </w:t>
       </w:r>
       <w:r>
         <w:t>Le logiciel sera développé dans un pre</w:t>
@@ -2530,9 +2505,9 @@
       <w:r>
         <w:t xml:space="preserve"> pour les ordinateurs portables fonctionnant avec GNU/Linux dans un souci de respect des délais.</w:t>
       </w:r>
-      <w:bookmarkStart w:id="22" w:name="__RefHeading__330_382190720"/>
-      <w:bookmarkStart w:id="23" w:name="_Toc304998113"/>
-      <w:bookmarkEnd w:id="22"/>
+      <w:bookmarkStart w:id="31" w:name="__RefHeading__330_382190720"/>
+      <w:bookmarkStart w:id="32" w:name="_Toc304998113"/>
+      <w:bookmarkEnd w:id="31"/>
     </w:p>
     <w:p>
       <w:pPr>
@@ -2554,7 +2529,7 @@
         <mc:AlternateContent>
           <mc:Choice Requires="wps">
             <w:drawing>
-              <wp:anchor distT="0" distB="0" distL="114300" distR="114300" simplePos="0" relativeHeight="251686912" behindDoc="0" locked="0" layoutInCell="1" allowOverlap="1" wp14:anchorId="4E280F33" wp14:editId="71DBE766">
+              <wp:anchor distT="0" distB="0" distL="114300" distR="114300" simplePos="0" relativeHeight="251686912" behindDoc="0" locked="0" layoutInCell="1" allowOverlap="1" wp14:anchorId="08C0F7BC" wp14:editId="6DEC8F15">
                 <wp:simplePos x="0" y="0"/>
                 <wp:positionH relativeFrom="column">
                   <wp:posOffset>5122545</wp:posOffset>
@@ -2643,7 +2618,7 @@
         <mc:AlternateContent>
           <mc:Choice Requires="wps">
             <w:drawing>
-              <wp:anchor distT="0" distB="0" distL="114300" distR="114300" simplePos="0" relativeHeight="251682816" behindDoc="0" locked="0" layoutInCell="1" allowOverlap="1" wp14:anchorId="1C492606" wp14:editId="3D44724C">
+              <wp:anchor distT="0" distB="0" distL="114300" distR="114300" simplePos="0" relativeHeight="251682816" behindDoc="0" locked="0" layoutInCell="1" allowOverlap="1" wp14:anchorId="273A03C7" wp14:editId="77AFB98A">
                 <wp:simplePos x="0" y="0"/>
                 <wp:positionH relativeFrom="column">
                   <wp:posOffset>4017645</wp:posOffset>
@@ -2718,7 +2693,7 @@
         <mc:AlternateContent>
           <mc:Choice Requires="wps">
             <w:drawing>
-              <wp:anchor distT="0" distB="0" distL="114300" distR="114300" simplePos="0" relativeHeight="251685888" behindDoc="0" locked="0" layoutInCell="1" allowOverlap="1" wp14:anchorId="05E19758" wp14:editId="3A77B441">
+              <wp:anchor distT="0" distB="0" distL="114300" distR="114300" simplePos="0" relativeHeight="251685888" behindDoc="0" locked="0" layoutInCell="1" allowOverlap="1" wp14:anchorId="2B6DD194" wp14:editId="2F0DEAB7">
                 <wp:simplePos x="0" y="0"/>
                 <wp:positionH relativeFrom="column">
                   <wp:posOffset>4457065</wp:posOffset>
@@ -2806,7 +2781,7 @@
         <mc:AlternateContent>
           <mc:Choice Requires="wps">
             <w:drawing>
-              <wp:anchor distT="0" distB="0" distL="114300" distR="114300" simplePos="0" relativeHeight="251683840" behindDoc="0" locked="0" layoutInCell="1" allowOverlap="1" wp14:anchorId="1D4AFEAD" wp14:editId="6118FD40">
+              <wp:anchor distT="0" distB="0" distL="114300" distR="114300" simplePos="0" relativeHeight="251683840" behindDoc="0" locked="0" layoutInCell="1" allowOverlap="1" wp14:anchorId="43F2410D" wp14:editId="3FB67001">
                 <wp:simplePos x="0" y="0"/>
                 <wp:positionH relativeFrom="column">
                   <wp:posOffset>4623806</wp:posOffset>
@@ -2888,13 +2863,7 @@
                         <w:jc w:val="center"/>
                       </w:pPr>
                       <w:r>
-                        <w:t>S</w:t>
-                      </w:r>
-                      <w:r>
-                        <w:t>auvegarde local</w:t>
-                      </w:r>
-                      <w:r>
-                        <w:t>e cryptée</w:t>
+                        <w:t>Sauvegarde locale cryptée</w:t>
                       </w:r>
                     </w:p>
                   </w:txbxContent>
@@ -2912,7 +2881,7 @@
         <mc:AlternateContent>
           <mc:Choice Requires="wps">
             <w:drawing>
-              <wp:anchor distT="0" distB="0" distL="114300" distR="114300" simplePos="0" relativeHeight="251654143" behindDoc="0" locked="0" layoutInCell="1" allowOverlap="1" wp14:anchorId="16B86841" wp14:editId="3B843D96">
+              <wp:anchor distT="0" distB="0" distL="114300" distR="114300" simplePos="0" relativeHeight="251654143" behindDoc="0" locked="0" layoutInCell="1" allowOverlap="1" wp14:anchorId="54F3BFDD" wp14:editId="26145189">
                 <wp:simplePos x="0" y="0"/>
                 <wp:positionH relativeFrom="column">
                   <wp:posOffset>3210560</wp:posOffset>
@@ -3009,7 +2978,7 @@
         <mc:AlternateContent>
           <mc:Choice Requires="wps">
             <w:drawing>
-              <wp:anchor distT="0" distB="0" distL="114300" distR="114300" simplePos="0" relativeHeight="251684864" behindDoc="0" locked="0" layoutInCell="1" allowOverlap="1" wp14:anchorId="5B3B7144" wp14:editId="12752C60">
+              <wp:anchor distT="0" distB="0" distL="114300" distR="114300" simplePos="0" relativeHeight="251684864" behindDoc="0" locked="0" layoutInCell="1" allowOverlap="1" wp14:anchorId="7488BCD9" wp14:editId="3CC1C6FF">
                 <wp:simplePos x="0" y="0"/>
                 <wp:positionH relativeFrom="column">
                   <wp:posOffset>5051318</wp:posOffset>
@@ -3085,7 +3054,7 @@
         <mc:AlternateContent>
           <mc:Choice Requires="wps">
             <w:drawing>
-              <wp:anchor distT="0" distB="0" distL="114300" distR="114300" simplePos="0" relativeHeight="251681792" behindDoc="0" locked="0" layoutInCell="1" allowOverlap="1" wp14:anchorId="34341D37" wp14:editId="4E51A59D">
+              <wp:anchor distT="0" distB="0" distL="114300" distR="114300" simplePos="0" relativeHeight="251681792" behindDoc="0" locked="0" layoutInCell="1" allowOverlap="1" wp14:anchorId="70FBE958" wp14:editId="0B33C477">
                 <wp:simplePos x="0" y="0"/>
                 <wp:positionH relativeFrom="column">
                   <wp:posOffset>2640627</wp:posOffset>
@@ -3163,7 +3132,7 @@
         <mc:AlternateContent>
           <mc:Choice Requires="wps">
             <w:drawing>
-              <wp:anchor distT="0" distB="0" distL="114300" distR="114300" simplePos="0" relativeHeight="251680768" behindDoc="0" locked="0" layoutInCell="1" allowOverlap="1" wp14:anchorId="2D4B61AF" wp14:editId="3FEF54C2">
+              <wp:anchor distT="0" distB="0" distL="114300" distR="114300" simplePos="0" relativeHeight="251680768" behindDoc="0" locked="0" layoutInCell="1" allowOverlap="1" wp14:anchorId="5C04C77F" wp14:editId="3E662ACE">
                 <wp:simplePos x="0" y="0"/>
                 <wp:positionH relativeFrom="column">
                   <wp:posOffset>1132460</wp:posOffset>
@@ -3236,7 +3205,7 @@
         <mc:AlternateContent>
           <mc:Choice Requires="wps">
             <w:drawing>
-              <wp:anchor distT="0" distB="0" distL="114300" distR="114300" simplePos="0" relativeHeight="251668480" behindDoc="0" locked="0" layoutInCell="1" allowOverlap="1" wp14:anchorId="5B937CAD" wp14:editId="4422EFC2">
+              <wp:anchor distT="0" distB="0" distL="114300" distR="114300" simplePos="0" relativeHeight="251668480" behindDoc="0" locked="0" layoutInCell="1" allowOverlap="1" wp14:anchorId="7084E83D" wp14:editId="35CE7056">
                 <wp:simplePos x="0" y="0"/>
                 <wp:positionH relativeFrom="column">
                   <wp:posOffset>229936</wp:posOffset>
@@ -3363,13 +3332,7 @@
                       </w:pPr>
                       <w:proofErr w:type="gramStart"/>
                       <w:r>
-                        <w:t>inform</w:t>
-                      </w:r>
-                      <w:r>
-                        <w:t>a</w:t>
-                      </w:r>
-                      <w:r>
-                        <w:t>tions</w:t>
+                        <w:t>informations</w:t>
                       </w:r>
                       <w:proofErr w:type="gramEnd"/>
                     </w:p>
@@ -3388,7 +3351,7 @@
         <mc:AlternateContent>
           <mc:Choice Requires="wps">
             <w:drawing>
-              <wp:anchor distT="0" distB="0" distL="114300" distR="114300" simplePos="0" relativeHeight="251675648" behindDoc="0" locked="0" layoutInCell="1" allowOverlap="1" wp14:anchorId="0B54C96F" wp14:editId="4EC066A3">
+              <wp:anchor distT="0" distB="0" distL="114300" distR="114300" simplePos="0" relativeHeight="251675648" behindDoc="0" locked="0" layoutInCell="1" allowOverlap="1" wp14:anchorId="4BB8569A" wp14:editId="79DF3718">
                 <wp:simplePos x="0" y="0"/>
                 <wp:positionH relativeFrom="column">
                   <wp:posOffset>2023110</wp:posOffset>
@@ -3464,7 +3427,7 @@
         <mc:AlternateContent>
           <mc:Choice Requires="wps">
             <w:drawing>
-              <wp:anchor distT="0" distB="0" distL="114300" distR="114300" simplePos="0" relativeHeight="251673600" behindDoc="0" locked="0" layoutInCell="1" allowOverlap="1" wp14:anchorId="462E67B6" wp14:editId="7D4D8B8D">
+              <wp:anchor distT="0" distB="0" distL="114300" distR="114300" simplePos="0" relativeHeight="251673600" behindDoc="0" locked="0" layoutInCell="1" allowOverlap="1" wp14:anchorId="03519C2B" wp14:editId="6CE0C841">
                 <wp:simplePos x="0" y="0"/>
                 <wp:positionH relativeFrom="column">
                   <wp:posOffset>692785</wp:posOffset>
@@ -3540,7 +3503,7 @@
         <mc:AlternateContent>
           <mc:Choice Requires="wps">
             <w:drawing>
-              <wp:anchor distT="0" distB="0" distL="114300" distR="114300" simplePos="0" relativeHeight="251664384" behindDoc="0" locked="0" layoutInCell="1" allowOverlap="1" wp14:anchorId="22EFA9A5" wp14:editId="5F4BD783">
+              <wp:anchor distT="0" distB="0" distL="114300" distR="114300" simplePos="0" relativeHeight="251664384" behindDoc="0" locked="0" layoutInCell="1" allowOverlap="1" wp14:anchorId="066F4D05" wp14:editId="76EA767B">
                 <wp:simplePos x="0" y="0"/>
                 <wp:positionH relativeFrom="column">
                   <wp:posOffset>3269615</wp:posOffset>
@@ -3632,13 +3595,7 @@
                         <w:jc w:val="center"/>
                       </w:pPr>
                       <w:r>
-                        <w:t>Envoi des inform</w:t>
-                      </w:r>
-                      <w:r>
-                        <w:t>a</w:t>
-                      </w:r>
-                      <w:r>
-                        <w:t>tions</w:t>
+                        <w:t>Envoi des informations</w:t>
                       </w:r>
                     </w:p>
                     <w:p>
@@ -3669,7 +3626,7 @@
         <mc:AlternateContent>
           <mc:Choice Requires="wps">
             <w:drawing>
-              <wp:anchor distT="0" distB="0" distL="114300" distR="114300" simplePos="0" relativeHeight="251677696" behindDoc="0" locked="0" layoutInCell="1" allowOverlap="1" wp14:anchorId="7B979BBF" wp14:editId="023EE274">
+              <wp:anchor distT="0" distB="0" distL="114300" distR="114300" simplePos="0" relativeHeight="251677696" behindDoc="0" locked="0" layoutInCell="1" allowOverlap="1" wp14:anchorId="1BD03955" wp14:editId="1E34340B">
                 <wp:simplePos x="0" y="0"/>
                 <wp:positionH relativeFrom="column">
                   <wp:posOffset>4017645</wp:posOffset>
@@ -3747,7 +3704,7 @@
         <mc:AlternateContent>
           <mc:Choice Requires="wps">
             <w:drawing>
-              <wp:anchor distT="0" distB="0" distL="114300" distR="114300" simplePos="0" relativeHeight="251663360" behindDoc="0" locked="0" layoutInCell="1" allowOverlap="1" wp14:anchorId="41823D8E" wp14:editId="3C803A05">
+              <wp:anchor distT="0" distB="0" distL="114300" distR="114300" simplePos="0" relativeHeight="251663360" behindDoc="0" locked="0" layoutInCell="1" allowOverlap="1" wp14:anchorId="53BD4C62" wp14:editId="202822E5">
                 <wp:simplePos x="0" y="0"/>
                 <wp:positionH relativeFrom="column">
                   <wp:posOffset>3210642</wp:posOffset>
@@ -3844,7 +3801,7 @@
         <mc:AlternateContent>
           <mc:Choice Requires="wps">
             <w:drawing>
-              <wp:anchor distT="0" distB="0" distL="114300" distR="114300" simplePos="0" relativeHeight="251671552" behindDoc="0" locked="0" layoutInCell="1" allowOverlap="1" wp14:anchorId="1E3E9C99" wp14:editId="630A57B2">
+              <wp:anchor distT="0" distB="0" distL="114300" distR="114300" simplePos="0" relativeHeight="251671552" behindDoc="0" locked="0" layoutInCell="1" allowOverlap="1" wp14:anchorId="3ECF761F" wp14:editId="37F34F51">
                 <wp:simplePos x="0" y="0"/>
                 <wp:positionH relativeFrom="column">
                   <wp:posOffset>1390551</wp:posOffset>
@@ -3917,7 +3874,7 @@
         <mc:AlternateContent>
           <mc:Choice Requires="wps">
             <w:drawing>
-              <wp:anchor distT="0" distB="0" distL="114300" distR="114300" simplePos="0" relativeHeight="251667456" behindDoc="0" locked="0" layoutInCell="1" allowOverlap="1" wp14:anchorId="1ED337C2" wp14:editId="280EDD21">
+              <wp:anchor distT="0" distB="0" distL="114300" distR="114300" simplePos="0" relativeHeight="251667456" behindDoc="0" locked="0" layoutInCell="1" allowOverlap="1" wp14:anchorId="0C3697EB" wp14:editId="256EBC68">
                 <wp:simplePos x="0" y="0"/>
                 <wp:positionH relativeFrom="column">
                   <wp:posOffset>241810</wp:posOffset>
@@ -4040,13 +3997,7 @@
                       </w:r>
                       <w:proofErr w:type="gramEnd"/>
                       <w:r>
-                        <w:t xml:space="preserve"> authentific</w:t>
-                      </w:r>
-                      <w:r>
-                        <w:t>a</w:t>
-                      </w:r>
-                      <w:r>
-                        <w:t>tion</w:t>
+                        <w:t xml:space="preserve"> authentification</w:t>
                       </w:r>
                     </w:p>
                   </w:txbxContent>
@@ -4064,7 +4015,7 @@
         <mc:AlternateContent>
           <mc:Choice Requires="wps">
             <w:drawing>
-              <wp:anchor distT="0" distB="0" distL="114300" distR="114300" simplePos="0" relativeHeight="251669504" behindDoc="0" locked="0" layoutInCell="1" allowOverlap="1" wp14:anchorId="5D45F1AF" wp14:editId="5F55B757">
+              <wp:anchor distT="0" distB="0" distL="114300" distR="114300" simplePos="0" relativeHeight="251669504" behindDoc="0" locked="0" layoutInCell="1" allowOverlap="1" wp14:anchorId="243EB7CD" wp14:editId="151DFB08">
                 <wp:simplePos x="0" y="0"/>
                 <wp:positionH relativeFrom="column">
                   <wp:posOffset>241810</wp:posOffset>
@@ -4161,7 +4112,7 @@
         <mc:AlternateContent>
           <mc:Choice Requires="wpc">
             <w:drawing>
-              <wp:inline distT="0" distB="0" distL="0" distR="0" wp14:anchorId="76676C9A" wp14:editId="78BE54A4">
+              <wp:inline distT="0" distB="0" distL="0" distR="0" wp14:anchorId="3A34274A" wp14:editId="7DD4235C">
                 <wp:extent cx="6068291" cy="4085539"/>
                 <wp:effectExtent l="0" t="0" r="27940" b="86995"/>
                 <wp:docPr id="1" name="Zone de dessin 1"/>
@@ -4624,10 +4575,6 @@
                     </w:txbxContent>
                   </v:textbox>
                 </v:roundrect>
-                <v:shapetype id="_x0000_t202" coordsize="21600,21600" o:spt="202" path="m,l,21600r21600,l21600,xe">
-                  <v:stroke joinstyle="miter"/>
-                  <v:path gradientshapeok="t" o:connecttype="rect"/>
-                </v:shapetype>
                 <v:shape id="Zone de texte 51" o:spid="_x0000_s1039" type="#_x0000_t202" style="position:absolute;left:1561;top:36503;width:27769;height:4356;visibility:visible;mso-wrap-style:square;v-text-anchor:middle" o:gfxdata="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" filled="f" stroked="f">
                   <v:textbox style="mso-fit-shape-to-text:t">
                     <w:txbxContent>
@@ -4769,7 +4716,7 @@
           <w:i/>
         </w:rPr>
       </w:pPr>
-      <w:commentRangeStart w:id="24"/>
+      <w:commentRangeStart w:id="33"/>
       <w:r>
         <w:rPr>
           <w:i/>
@@ -4788,7 +4735,7 @@
         </w:rPr>
         <w:tab/>
       </w:r>
-      <w:commentRangeEnd w:id="24"/>
+      <w:commentRangeEnd w:id="33"/>
       <w:r>
         <w:rPr>
           <w:rStyle w:val="Marquedecommentaire"/>
@@ -4799,19 +4746,31 @@
           <w:color w:val="auto"/>
           <w:spacing w:val="0"/>
         </w:rPr>
-        <w:commentReference w:id="24"/>
+        <w:commentReference w:id="33"/>
       </w:r>
     </w:p>
     <w:p>
       <w:pPr>
         <w:pStyle w:val="Titre2"/>
       </w:pPr>
-      <w:bookmarkStart w:id="25" w:name="_Toc305012669"/>
+      <w:bookmarkStart w:id="34" w:name="_Toc307306947"/>
+      <w:commentRangeStart w:id="35"/>
       <w:r>
         <w:t>Les fonctions du produit</w:t>
       </w:r>
-      <w:bookmarkEnd w:id="23"/>
-      <w:bookmarkEnd w:id="25"/>
+      <w:bookmarkEnd w:id="32"/>
+      <w:commentRangeEnd w:id="35"/>
+      <w:r>
+        <w:rPr>
+          <w:rStyle w:val="Marquedecommentaire"/>
+          <w:rFonts w:asciiTheme="minorHAnsi" w:eastAsiaTheme="minorHAnsi" w:hAnsiTheme="minorHAnsi" w:cs="Mangal"/>
+          <w:b w:val="0"/>
+          <w:bCs w:val="0"/>
+          <w:color w:val="auto"/>
+        </w:rPr>
+        <w:commentReference w:id="35"/>
+      </w:r>
+      <w:bookmarkEnd w:id="34"/>
     </w:p>
     <w:p>
       <w:pPr>
@@ -5154,16 +5113,16 @@
       <w:pPr>
         <w:pStyle w:val="Titre2"/>
       </w:pPr>
-      <w:bookmarkStart w:id="26" w:name="__RefHeading__332_382190720"/>
-      <w:bookmarkStart w:id="27" w:name="_Toc304998114"/>
-      <w:bookmarkStart w:id="28" w:name="_Toc305012670"/>
-      <w:bookmarkEnd w:id="26"/>
+      <w:bookmarkStart w:id="36" w:name="__RefHeading__332_382190720"/>
+      <w:bookmarkStart w:id="37" w:name="_Toc304998114"/>
+      <w:bookmarkStart w:id="38" w:name="_Toc307306948"/>
+      <w:bookmarkEnd w:id="36"/>
       <w:r>
         <w:lastRenderedPageBreak/>
         <w:t>Critères d'acceptabilité et de réception</w:t>
       </w:r>
-      <w:bookmarkEnd w:id="27"/>
-      <w:bookmarkEnd w:id="28"/>
+      <w:bookmarkEnd w:id="37"/>
+      <w:bookmarkEnd w:id="38"/>
     </w:p>
     <w:p>
       <w:r>
@@ -5188,29 +5147,29 @@
       <w:pPr>
         <w:pStyle w:val="Titre1"/>
       </w:pPr>
-      <w:bookmarkStart w:id="29" w:name="__RefHeading__210_382190720"/>
-      <w:bookmarkStart w:id="30" w:name="_Toc304998115"/>
-      <w:bookmarkStart w:id="31" w:name="_Toc305012671"/>
-      <w:bookmarkEnd w:id="29"/>
+      <w:bookmarkStart w:id="39" w:name="__RefHeading__210_382190720"/>
+      <w:bookmarkStart w:id="40" w:name="_Toc304998115"/>
+      <w:bookmarkStart w:id="41" w:name="_Toc307306949"/>
+      <w:bookmarkEnd w:id="39"/>
       <w:r>
         <w:t>Contraintes</w:t>
       </w:r>
-      <w:bookmarkEnd w:id="30"/>
-      <w:bookmarkEnd w:id="31"/>
+      <w:bookmarkEnd w:id="40"/>
+      <w:bookmarkEnd w:id="41"/>
     </w:p>
     <w:p>
       <w:pPr>
         <w:pStyle w:val="Titre2"/>
       </w:pPr>
-      <w:bookmarkStart w:id="32" w:name="__RefHeading__334_382190720"/>
-      <w:bookmarkStart w:id="33" w:name="_Toc304998116"/>
-      <w:bookmarkStart w:id="34" w:name="_Toc305012672"/>
-      <w:bookmarkEnd w:id="32"/>
+      <w:bookmarkStart w:id="42" w:name="__RefHeading__334_382190720"/>
+      <w:bookmarkStart w:id="43" w:name="_Toc304998116"/>
+      <w:bookmarkStart w:id="44" w:name="_Toc307306950"/>
+      <w:bookmarkEnd w:id="42"/>
       <w:r>
         <w:t>Contraintes de coûts</w:t>
       </w:r>
-      <w:bookmarkEnd w:id="33"/>
-      <w:bookmarkEnd w:id="34"/>
+      <w:bookmarkEnd w:id="43"/>
+      <w:bookmarkEnd w:id="44"/>
     </w:p>
     <w:p>
       <w:r>
@@ -5221,15 +5180,27 @@
       <w:pPr>
         <w:pStyle w:val="Titre2"/>
       </w:pPr>
-      <w:bookmarkStart w:id="35" w:name="__RefHeading__336_382190720"/>
-      <w:bookmarkStart w:id="36" w:name="_Toc304998117"/>
-      <w:bookmarkStart w:id="37" w:name="_Toc305012673"/>
-      <w:bookmarkEnd w:id="35"/>
+      <w:bookmarkStart w:id="45" w:name="__RefHeading__336_382190720"/>
+      <w:bookmarkStart w:id="46" w:name="_Toc304998117"/>
+      <w:bookmarkStart w:id="47" w:name="_Toc307306951"/>
+      <w:bookmarkEnd w:id="45"/>
+      <w:commentRangeStart w:id="48"/>
       <w:r>
         <w:t>Contrainte de délais</w:t>
       </w:r>
-      <w:bookmarkEnd w:id="36"/>
-      <w:bookmarkEnd w:id="37"/>
+      <w:bookmarkEnd w:id="46"/>
+      <w:commentRangeEnd w:id="48"/>
+      <w:r>
+        <w:rPr>
+          <w:rStyle w:val="Marquedecommentaire"/>
+          <w:rFonts w:asciiTheme="minorHAnsi" w:eastAsiaTheme="minorHAnsi" w:hAnsiTheme="minorHAnsi" w:cs="Mangal"/>
+          <w:b w:val="0"/>
+          <w:bCs w:val="0"/>
+          <w:color w:val="auto"/>
+        </w:rPr>
+        <w:commentReference w:id="48"/>
+      </w:r>
+      <w:bookmarkEnd w:id="47"/>
     </w:p>
     <w:p>
       <w:r>
@@ -5255,15 +5226,27 @@
       <w:pPr>
         <w:pStyle w:val="Titre2"/>
       </w:pPr>
-      <w:bookmarkStart w:id="38" w:name="__RefHeading__338_382190720"/>
-      <w:bookmarkStart w:id="39" w:name="_Toc304998118"/>
-      <w:bookmarkStart w:id="40" w:name="_Toc305012674"/>
-      <w:bookmarkEnd w:id="38"/>
+      <w:bookmarkStart w:id="49" w:name="__RefHeading__338_382190720"/>
+      <w:bookmarkStart w:id="50" w:name="_Toc304998118"/>
+      <w:bookmarkStart w:id="51" w:name="_Toc307306952"/>
+      <w:bookmarkEnd w:id="49"/>
+      <w:commentRangeStart w:id="52"/>
       <w:r>
         <w:t>Autres contraintes</w:t>
       </w:r>
-      <w:bookmarkEnd w:id="39"/>
-      <w:bookmarkEnd w:id="40"/>
+      <w:bookmarkEnd w:id="50"/>
+      <w:commentRangeEnd w:id="52"/>
+      <w:r>
+        <w:rPr>
+          <w:rStyle w:val="Marquedecommentaire"/>
+          <w:rFonts w:asciiTheme="minorHAnsi" w:eastAsiaTheme="minorHAnsi" w:hAnsiTheme="minorHAnsi" w:cs="Mangal"/>
+          <w:b w:val="0"/>
+          <w:bCs w:val="0"/>
+          <w:color w:val="auto"/>
+        </w:rPr>
+        <w:commentReference w:id="52"/>
+      </w:r>
+      <w:bookmarkEnd w:id="51"/>
     </w:p>
     <w:p>
       <w:r>
@@ -5296,17 +5279,18 @@
       <w:pPr>
         <w:pStyle w:val="Titre1"/>
       </w:pPr>
-      <w:bookmarkStart w:id="41" w:name="__RefHeading__212_382190720"/>
-      <w:bookmarkStart w:id="42" w:name="_Toc304998119"/>
-      <w:bookmarkStart w:id="43" w:name="_Toc305012675"/>
-      <w:bookmarkEnd w:id="41"/>
-      <w:commentRangeStart w:id="44"/>
+      <w:bookmarkStart w:id="53" w:name="__RefHeading__212_382190720"/>
+      <w:bookmarkStart w:id="54" w:name="_Toc304998119"/>
+      <w:bookmarkStart w:id="55" w:name="_Toc307306953"/>
+      <w:bookmarkEnd w:id="53"/>
+      <w:commentRangeStart w:id="56"/>
+      <w:commentRangeStart w:id="57"/>
       <w:r>
         <w:lastRenderedPageBreak/>
         <w:t>Déroulement du projet</w:t>
       </w:r>
-      <w:bookmarkEnd w:id="42"/>
-      <w:commentRangeEnd w:id="44"/>
+      <w:bookmarkEnd w:id="54"/>
+      <w:commentRangeEnd w:id="56"/>
       <w:r>
         <w:rPr>
           <w:rStyle w:val="Marquedecommentaire"/>
@@ -5314,42 +5298,51 @@
           <w:bCs w:val="0"/>
           <w:color w:val="auto"/>
         </w:rPr>
-        <w:commentReference w:id="44"/>
-      </w:r>
-      <w:bookmarkEnd w:id="43"/>
+        <w:commentReference w:id="56"/>
+      </w:r>
+      <w:commentRangeEnd w:id="57"/>
+      <w:r>
+        <w:rPr>
+          <w:rStyle w:val="Marquedecommentaire"/>
+          <w:rFonts w:asciiTheme="minorHAnsi" w:eastAsiaTheme="minorHAnsi" w:hAnsiTheme="minorHAnsi" w:cs="Mangal"/>
+          <w:bCs w:val="0"/>
+          <w:color w:val="auto"/>
+        </w:rPr>
+        <w:commentReference w:id="57"/>
+      </w:r>
+      <w:bookmarkEnd w:id="55"/>
     </w:p>
     <w:p>
-      <w:bookmarkStart w:id="45" w:name="__RefHeading__340_382190720"/>
-      <w:bookmarkStart w:id="46" w:name="_GoBack"/>
-      <w:bookmarkEnd w:id="45"/>
+      <w:bookmarkStart w:id="58" w:name="__RefHeading__340_382190720"/>
+      <w:bookmarkEnd w:id="58"/>
       <w:r>
         <w:rPr>
           <w:noProof/>
           <w:lang w:eastAsia="fr-FR" w:bidi="ar-SA"/>
         </w:rPr>
         <w:drawing>
-          <wp:inline distT="0" distB="0" distL="0" distR="0" wp14:anchorId="0BE4F257" wp14:editId="6931B491">
+          <wp:inline distT="0" distB="0" distL="0" distR="0" wp14:anchorId="50B25180" wp14:editId="63ED88BE">
             <wp:extent cx="3966358" cy="7380000"/>
             <wp:effectExtent l="0" t="38100" r="15240" b="106680"/>
             <wp:docPr id="8" name="Diagramme 8"/>
             <wp:cNvGraphicFramePr/>
             <a:graphic xmlns:a="http://schemas.openxmlformats.org/drawingml/2006/main">
               <a:graphicData uri="http://schemas.openxmlformats.org/drawingml/2006/diagram">
-                <dgm:relIds xmlns:dgm="http://schemas.openxmlformats.org/drawingml/2006/diagram" xmlns:r="http://schemas.openxmlformats.org/officeDocument/2006/relationships" r:dm="rId14" r:lo="rId15" r:qs="rId16" r:cs="rId17"/>
+                <dgm:relIds xmlns:dgm="http://schemas.openxmlformats.org/drawingml/2006/diagram" xmlns:r="http://schemas.openxmlformats.org/officeDocument/2006/relationships" r:dm="rId12" r:lo="rId13" r:qs="rId14" r:cs="rId15"/>
               </a:graphicData>
             </a:graphic>
           </wp:inline>
         </w:drawing>
       </w:r>
-      <w:bookmarkStart w:id="47" w:name="__RefHeading__342_382190720"/>
-      <w:bookmarkStart w:id="48" w:name="__RefHeading__214_382190720"/>
-      <w:bookmarkStart w:id="49" w:name="__RefHeading__216_382190720"/>
-      <w:bookmarkEnd w:id="47"/>
-      <w:bookmarkEnd w:id="48"/>
-      <w:bookmarkEnd w:id="49"/>
-      <w:bookmarkEnd w:id="46"/>
+      <w:bookmarkStart w:id="59" w:name="__RefHeading__342_382190720"/>
+      <w:bookmarkStart w:id="60" w:name="__RefHeading__214_382190720"/>
+      <w:bookmarkStart w:id="61" w:name="__RefHeading__216_382190720"/>
+      <w:bookmarkEnd w:id="59"/>
+      <w:bookmarkEnd w:id="60"/>
+      <w:bookmarkEnd w:id="61"/>
     </w:p>
     <w:sectPr>
+      <w:footerReference w:type="default" r:id="rId17"/>
       <w:pgSz w:w="11906" w:h="16838"/>
       <w:pgMar w:top="1134" w:right="1134" w:bottom="1134" w:left="1134" w:header="720" w:footer="720" w:gutter="0"/>
       <w:cols w:space="720"/>
@@ -5360,7 +5353,7 @@
 
 <file path=word/comments.xml><?xml version="1.0" encoding="utf-8"?>
 <w:comments xmlns:wpc="http://schemas.microsoft.com/office/word/2010/wordprocessingCanvas" xmlns:mc="http://schemas.openxmlformats.org/markup-compatibility/2006" xmlns:o="urn:schemas-microsoft-com:office:office" xmlns:r="http://schemas.openxmlformats.org/officeDocument/2006/relationships" xmlns:m="http://schemas.openxmlformats.org/officeDocument/2006/math" xmlns:v="urn:schemas-microsoft-com:vml" xmlns:wp14="http://schemas.microsoft.com/office/word/2010/wordprocessingDrawing" xmlns:wp="http://schemas.openxmlformats.org/drawingml/2006/wordprocessingDrawing" xmlns:w10="urn:schemas-microsoft-com:office:word" xmlns:w="http://schemas.openxmlformats.org/wordprocessingml/2006/main" xmlns:w14="http://schemas.microsoft.com/office/word/2010/wordml" xmlns:wpg="http://schemas.microsoft.com/office/word/2010/wordprocessingGroup" xmlns:wpi="http://schemas.microsoft.com/office/word/2010/wordprocessingInk" xmlns:wne="http://schemas.microsoft.com/office/word/2006/wordml" xmlns:wps="http://schemas.microsoft.com/office/word/2010/wordprocessingShape" mc:Ignorable="w14 wp14">
-  <w:comment w:id="0" w:author="Niza" w:date="2011-09-28T20:48:00Z" w:initials="N">
+  <w:comment w:id="0" w:author="Niza" w:date="2011-10-25T11:05:00Z" w:initials="N">
     <w:p>
       <w:pPr>
         <w:pStyle w:val="Commentaire"/>
@@ -5372,11 +5365,22 @@
         <w:annotationRef/>
       </w:r>
       <w:r>
-        <w:t>Correction des fautes pas encore faite !!!</w:t>
+        <w:t xml:space="preserve">Correction des fautes </w:t>
+      </w:r>
+      <w:r>
+        <w:t xml:space="preserve">d’orthographes non </w:t>
+      </w:r>
+      <w:proofErr w:type="spellStart"/>
+      <w:r>
+        <w:t>éffectuées</w:t>
+      </w:r>
+      <w:proofErr w:type="spellEnd"/>
+      <w:r>
+        <w:t> !!!</w:t>
       </w:r>
     </w:p>
   </w:comment>
-  <w:comment w:id="1" w:author="Niza" w:date="2011-09-28T20:07:00Z" w:initials="N">
+  <w:comment w:id="1" w:author="Niza" w:date="2011-10-25T11:49:00Z" w:initials="N">
     <w:p>
       <w:pPr>
         <w:pStyle w:val="Commentaire"/>
@@ -5387,6 +5391,22 @@
         </w:rPr>
         <w:annotationRef/>
       </w:r>
+      <w:r>
+        <w:t>A rendre le 28/11/11</w:t>
+      </w:r>
+    </w:p>
+  </w:comment>
+  <w:comment w:id="2" w:author="Niza" w:date="2011-09-28T20:07:00Z" w:initials="N">
+    <w:p>
+      <w:pPr>
+        <w:pStyle w:val="Commentaire"/>
+      </w:pPr>
+      <w:r>
+        <w:rPr>
+          <w:rStyle w:val="Marquedecommentaire"/>
+        </w:rPr>
+        <w:annotationRef/>
+      </w:r>
     </w:p>
     <w:p>
       <w:pPr>
@@ -5435,10 +5455,10 @@
       </w:r>
       <w:smartTag w:uri="urn:schemas-microsoft-com:office:smarttags" w:element="date">
         <w:smartTagPr>
+          <w:attr w:name="ls" w:val="trans"/>
+          <w:attr w:name="Month" w:val="01"/>
+          <w:attr w:name="Day" w:val="27"/>
           <w:attr w:name="Year" w:val="12"/>
-          <w:attr w:name="Day" w:val="27"/>
-          <w:attr w:name="Month" w:val="01"/>
-          <w:attr w:name="ls" w:val="trans"/>
         </w:smartTagPr>
         <w:r>
           <w:rPr>
@@ -5455,7 +5475,7 @@
       </w:r>
     </w:p>
   </w:comment>
-  <w:comment w:id="2" w:author="Niza" w:date="2011-09-28T20:39:00Z" w:initials="N">
+  <w:comment w:id="5" w:author="Niza" w:date="2011-10-25T11:50:00Z" w:initials="N">
     <w:p>
       <w:pPr>
         <w:pStyle w:val="Commentaire"/>
@@ -5467,11 +5487,20 @@
         <w:annotationRef/>
       </w:r>
       <w:r>
-        <w:t>Les informations personnelles sont à retirer du cahier des charges  dans la version final</w:t>
+        <w:t>Pour le plan</w:t>
+      </w:r>
+      <w:r>
+        <w:t> :</w:t>
+      </w:r>
+      <w:r>
+        <w:t xml:space="preserve"> voir norme afnor </w:t>
+      </w:r>
+      <w:r>
+        <w:t>x50-151</w:t>
       </w:r>
     </w:p>
   </w:comment>
-  <w:comment w:id="21" w:author="Niza" w:date="2011-09-28T22:43:00Z" w:initials="N">
+  <w:comment w:id="10" w:author="Niza" w:date="2011-10-25T11:54:00Z" w:initials="N">
     <w:p>
       <w:pPr>
         <w:pStyle w:val="Commentaire"/>
@@ -5483,10 +5512,125 @@
         <w:annotationRef/>
       </w:r>
       <w:r>
+        <w:t>« État de l’art »</w:t>
+      </w:r>
+    </w:p>
+  </w:comment>
+  <w:comment w:id="12" w:author="Niza" w:date="2011-10-25T11:16:00Z" w:initials="N">
+    <w:p>
+      <w:pPr>
+        <w:pStyle w:val="Commentaire"/>
+      </w:pPr>
+      <w:r>
         <w:rPr>
           <w:rStyle w:val="Marquedecommentaire"/>
         </w:rPr>
-        <w:t>Vérifier le schéma</w:t>
+        <w:annotationRef/>
+      </w:r>
+      <w:r>
+        <w:t>Au lieu de portab</w:t>
+      </w:r>
+      <w:r>
+        <w:t>i</w:t>
+      </w:r>
+      <w:r>
+        <w:t>lité</w:t>
+      </w:r>
+    </w:p>
+  </w:comment>
+  <w:comment w:id="16" w:author="Niza" w:date="2011-10-25T11:16:00Z" w:initials="N">
+    <w:p>
+      <w:pPr>
+        <w:pStyle w:val="Commentaire"/>
+      </w:pPr>
+      <w:r>
+        <w:rPr>
+          <w:rStyle w:val="Marquedecommentaire"/>
+        </w:rPr>
+        <w:annotationRef/>
+      </w:r>
+      <w:r>
+        <w:t>A reformuler autrement</w:t>
+      </w:r>
+    </w:p>
+  </w:comment>
+  <w:comment w:id="24" w:author="Niza" w:date="2011-10-25T11:34:00Z" w:initials="N">
+    <w:p>
+      <w:pPr>
+        <w:pStyle w:val="Commentaire"/>
+      </w:pPr>
+      <w:r>
+        <w:rPr>
+          <w:rStyle w:val="Marquedecommentaire"/>
+        </w:rPr>
+        <w:annotationRef/>
+      </w:r>
+      <w:r>
+        <w:t>Reprendre le cours sur la norme qualité logicielle</w:t>
+      </w:r>
+      <w:r>
+        <w:t xml:space="preserve"> et  faire </w:t>
+      </w:r>
+      <w:r>
+        <w:t>un diagramme pieuvre</w:t>
+      </w:r>
+    </w:p>
+  </w:comment>
+  <w:comment w:id="25" w:author="Niza" w:date="2011-10-25T11:34:00Z" w:initials="N">
+    <w:p>
+      <w:pPr>
+        <w:pStyle w:val="Commentaire"/>
+      </w:pPr>
+      <w:r>
+        <w:rPr>
+          <w:rStyle w:val="Marquedecommentaire"/>
+        </w:rPr>
+        <w:annotationRef/>
+      </w:r>
+      <w:r>
+        <w:t>Contrainte au niveau de la loi</w:t>
+      </w:r>
+      <w:proofErr w:type="gramStart"/>
+      <w:r>
+        <w:t>…</w:t>
+      </w:r>
+      <w:r>
+        <w:t xml:space="preserve"> ,</w:t>
+      </w:r>
+      <w:proofErr w:type="gramEnd"/>
+      <w:r>
+        <w:t xml:space="preserve"> droit à l’image…</w:t>
+      </w:r>
+    </w:p>
+  </w:comment>
+  <w:comment w:id="29" w:author="Niza" w:date="2011-09-28T22:43:00Z" w:initials="N">
+    <w:p>
+      <w:pPr>
+        <w:pStyle w:val="Commentaire"/>
+      </w:pPr>
+      <w:r>
+        <w:rPr>
+          <w:rStyle w:val="Marquedecommentaire"/>
+        </w:rPr>
+        <w:annotationRef/>
+      </w:r>
+      <w:r>
+        <w:rPr>
+          <w:rStyle w:val="Marquedecommentaire"/>
+        </w:rPr>
+        <w:t>Vérifier le sch</w:t>
+      </w:r>
+      <w:r>
+        <w:rPr>
+          <w:rStyle w:val="Marquedecommentaire"/>
+        </w:rPr>
+        <w:t>é</w:t>
+      </w:r>
+      <w:r>
+        <w:rPr>
+          <w:rStyle w:val="Marquedecommentaire"/>
+        </w:rPr>
+        <w:t>ma</w:t>
       </w:r>
       <w:r>
         <w:rPr>
@@ -5496,7 +5640,7 @@
       </w:r>
     </w:p>
   </w:comment>
-  <w:comment w:id="24" w:author="Niza" w:date="2011-09-30T07:30:00Z" w:initials="N">
+  <w:comment w:id="30" w:author="Niza" w:date="2011-10-25T11:19:00Z" w:initials="N">
     <w:p>
       <w:pPr>
         <w:pStyle w:val="Commentaire"/>
@@ -5508,11 +5652,11 @@
         <w:annotationRef/>
       </w:r>
       <w:r>
-        <w:t>Rajouter les légendes pour les flèches</w:t>
+        <w:t>A faire dans le CDCF</w:t>
       </w:r>
     </w:p>
   </w:comment>
-  <w:comment w:id="44" w:author="Niza" w:date="2011-09-28T20:42:00Z" w:initials="N">
+  <w:comment w:id="33" w:author="Niza" w:date="2011-09-30T07:30:00Z" w:initials="N">
     <w:p>
       <w:pPr>
         <w:pStyle w:val="Commentaire"/>
@@ -5524,7 +5668,126 @@
         <w:annotationRef/>
       </w:r>
       <w:r>
-        <w:t>A prévoir avec le groupe</w:t>
+        <w:t>Rajouter les légendes pour les flèches</w:t>
+      </w:r>
+    </w:p>
+  </w:comment>
+  <w:comment w:id="35" w:author="Niza" w:date="2011-10-25T11:37:00Z" w:initials="N">
+    <w:p>
+      <w:pPr>
+        <w:pStyle w:val="Commentaire"/>
+      </w:pPr>
+      <w:r>
+        <w:rPr>
+          <w:rStyle w:val="Marquedecommentaire"/>
+        </w:rPr>
+        <w:annotationRef/>
+      </w:r>
+      <w:r>
+        <w:t>CU (grandes lignes) ou bêtes à cornes</w:t>
+      </w:r>
+    </w:p>
+    <w:p>
+      <w:pPr>
+        <w:pStyle w:val="Commentaire"/>
+      </w:pPr>
+      <w:r>
+        <w:t>Réorganiser en fonctions des normes qualité logicielle</w:t>
+      </w:r>
+    </w:p>
+  </w:comment>
+  <w:comment w:id="48" w:author="Niza" w:date="2011-10-25T11:37:00Z" w:initials="N">
+    <w:p>
+      <w:pPr>
+        <w:pStyle w:val="Commentaire"/>
+      </w:pPr>
+      <w:r>
+        <w:rPr>
+          <w:rStyle w:val="Marquedecommentaire"/>
+        </w:rPr>
+        <w:annotationRef/>
+      </w:r>
+      <w:r>
+        <w:t>Ajouter le di</w:t>
+      </w:r>
+      <w:r>
+        <w:t>a</w:t>
+      </w:r>
+      <w:r>
+        <w:t xml:space="preserve">gramme de </w:t>
+      </w:r>
+      <w:proofErr w:type="spellStart"/>
+      <w:r>
+        <w:t>gantt</w:t>
+      </w:r>
+      <w:proofErr w:type="spellEnd"/>
+      <w:r>
+        <w:t xml:space="preserve"> avec au moins les grandes dates</w:t>
+      </w:r>
+    </w:p>
+  </w:comment>
+  <w:comment w:id="52" w:author="Niza" w:date="2011-10-25T11:38:00Z" w:initials="N">
+    <w:p>
+      <w:pPr>
+        <w:pStyle w:val="Commentaire"/>
+      </w:pPr>
+      <w:r>
+        <w:rPr>
+          <w:rStyle w:val="Marquedecommentaire"/>
+        </w:rPr>
+        <w:annotationRef/>
+      </w:r>
+      <w:r>
+        <w:t xml:space="preserve">Réorganiser en </w:t>
+      </w:r>
+      <w:proofErr w:type="spellStart"/>
+      <w:r>
+        <w:t>fction</w:t>
+      </w:r>
+      <w:proofErr w:type="spellEnd"/>
+      <w:r>
+        <w:t xml:space="preserve"> des normes qualité</w:t>
+      </w:r>
+    </w:p>
+  </w:comment>
+  <w:comment w:id="56" w:author="Niza" w:date="2011-10-25T11:51:00Z" w:initials="N">
+    <w:p>
+      <w:pPr>
+        <w:pStyle w:val="Commentaire"/>
+      </w:pPr>
+      <w:r>
+        <w:rPr>
+          <w:rStyle w:val="Marquedecommentaire"/>
+        </w:rPr>
+        <w:annotationRef/>
+      </w:r>
+      <w:r>
+        <w:rPr>
+          <w:rStyle w:val="Marquedecommentaire"/>
+        </w:rPr>
+        <w:t>Diagramme de GANTT</w:t>
+      </w:r>
+      <w:r>
+        <w:rPr>
+          <w:rStyle w:val="Marquedecommentaire"/>
+        </w:rPr>
+        <w:t xml:space="preserve"> =&gt; adopter un déroulement en V</w:t>
+      </w:r>
+    </w:p>
+  </w:comment>
+  <w:comment w:id="57" w:author="Niza" w:date="2011-10-25T11:52:00Z" w:initials="N">
+    <w:p>
+      <w:pPr>
+        <w:pStyle w:val="Commentaire"/>
+      </w:pPr>
+      <w:r>
+        <w:rPr>
+          <w:rStyle w:val="Marquedecommentaire"/>
+        </w:rPr>
+        <w:annotationRef/>
+      </w:r>
+      <w:r>
+        <w:t>En cycle expérimentale (prototype par prototype)</w:t>
       </w:r>
     </w:p>
   </w:comment>
@@ -5647,7 +5910,7 @@
                 <w:rPr>
                   <w:noProof/>
                 </w:rPr>
-                <w:t>6</w:t>
+                <w:t>4</w:t>
               </w:r>
               <w:r>
                 <w:fldChar w:fldCharType="end"/>
@@ -10409,63 +10672,63 @@
   </dgm:ptLst>
   <dgm:cxnLst>
     <dgm:cxn modelId="{1AF7A512-2DCB-41E4-A0AE-23E881419F6D}" srcId="{72D3A0C3-8155-4F32-96B1-BC28B3128DF3}" destId="{06DA10F7-6C17-4A7A-954B-B17E4E34E275}" srcOrd="1" destOrd="0" parTransId="{15F0A899-FC2B-4253-BC9D-1234A0B3C934}" sibTransId="{D687570A-67B2-4B19-AD62-65704B84BA28}"/>
-    <dgm:cxn modelId="{EEF5BCC0-735D-4A24-BEFC-6FAEA2FC5B2E}" type="presOf" srcId="{951C2898-5FF4-425F-BC85-E3B8F774DFE8}" destId="{DA557DD6-F2EB-4FEB-AA68-2A5DBF192C08}" srcOrd="0" destOrd="2" presId="urn:microsoft.com/office/officeart/2005/8/layout/process2"/>
-    <dgm:cxn modelId="{758ACE80-5D6E-4676-925B-CA86BD0E4E3E}" type="presOf" srcId="{99ECAF45-F833-49D4-B1CE-A3A713441F1A}" destId="{E7CD7EEB-3A0D-4A16-8360-DFB84ED00953}" srcOrd="0" destOrd="0" presId="urn:microsoft.com/office/officeart/2005/8/layout/process2"/>
     <dgm:cxn modelId="{087FF297-219D-4C5F-B4C2-A4AC32AA26F0}" srcId="{72D3A0C3-8155-4F32-96B1-BC28B3128DF3}" destId="{78A54294-708D-4408-A919-E745466D89A0}" srcOrd="3" destOrd="0" parTransId="{C246A293-F32B-41A2-BE85-A4BD2141E3BF}" sibTransId="{58CA2945-1F13-41B4-8884-5B55FB1401E2}"/>
-    <dgm:cxn modelId="{6B14573B-66B6-4FEE-B519-538AF3F807E1}" type="presOf" srcId="{40989FF3-68D2-4401-ACAB-A72AA77A8B7A}" destId="{1367CCDF-90D9-40A6-A3E5-CA72DABD413F}" srcOrd="0" destOrd="0" presId="urn:microsoft.com/office/officeart/2005/8/layout/process2"/>
+    <dgm:cxn modelId="{CA36759A-2092-43A6-951F-59F4C0EBF6D8}" type="presOf" srcId="{D687570A-67B2-4B19-AD62-65704B84BA28}" destId="{8C3895CE-F3F1-4FB2-98F5-F7D9318B6297}" srcOrd="0" destOrd="0" presId="urn:microsoft.com/office/officeart/2005/8/layout/process2"/>
+    <dgm:cxn modelId="{07D7AA9B-E0BE-4B97-9023-BE393FAF63C7}" type="presOf" srcId="{CBA0FB10-8E13-45FE-B729-508EDEAE97CF}" destId="{E7CD7EEB-3A0D-4A16-8360-DFB84ED00953}" srcOrd="0" destOrd="2" presId="urn:microsoft.com/office/officeart/2005/8/layout/process2"/>
+    <dgm:cxn modelId="{377B07A7-D9C2-4984-8949-496AC76E1DF9}" type="presOf" srcId="{40989FF3-68D2-4401-ACAB-A72AA77A8B7A}" destId="{1367CCDF-90D9-40A6-A3E5-CA72DABD413F}" srcOrd="0" destOrd="0" presId="urn:microsoft.com/office/officeart/2005/8/layout/process2"/>
+    <dgm:cxn modelId="{5368016A-8C13-430B-A0AB-4F104AD315ED}" type="presOf" srcId="{72D3A0C3-8155-4F32-96B1-BC28B3128DF3}" destId="{37083FC2-A307-49F0-BEC0-AE77AADF58BD}" srcOrd="0" destOrd="0" presId="urn:microsoft.com/office/officeart/2005/8/layout/process2"/>
     <dgm:cxn modelId="{71906DE5-D602-4C15-BAC2-42C9E592C129}" srcId="{78A54294-708D-4408-A919-E745466D89A0}" destId="{6B00B280-D578-47A4-AD33-A0F326E1C5FD}" srcOrd="0" destOrd="0" parTransId="{66B612C7-BEF7-4BB8-982B-2F65AD74476B}" sibTransId="{5FE443C4-BB80-443D-A1DC-4AF7F07FA44C}"/>
-    <dgm:cxn modelId="{9B6004E8-7A63-4753-A555-941E6F05F540}" type="presOf" srcId="{72D3A0C3-8155-4F32-96B1-BC28B3128DF3}" destId="{37083FC2-A307-49F0-BEC0-AE77AADF58BD}" srcOrd="0" destOrd="0" presId="urn:microsoft.com/office/officeart/2005/8/layout/process2"/>
     <dgm:cxn modelId="{804C1B51-6C7B-4F8B-932C-7911A94431EF}" srcId="{72D3A0C3-8155-4F32-96B1-BC28B3128DF3}" destId="{EF4F23D5-8693-42D6-82A2-5E5D0635E52B}" srcOrd="4" destOrd="0" parTransId="{0B745733-FB36-4B6B-9C4A-6674A9AAE11F}" sibTransId="{BB35DB89-6AB9-4ED6-8B74-941056839A83}"/>
     <dgm:cxn modelId="{FBCB5E6C-01A8-4B94-8C87-D88830D12B5E}" srcId="{78A54294-708D-4408-A919-E745466D89A0}" destId="{951C2898-5FF4-425F-BC85-E3B8F774DFE8}" srcOrd="1" destOrd="0" parTransId="{B53EB8A2-B089-44D2-821E-7ED5CDACCD9C}" sibTransId="{13623A71-C757-4A31-9812-189A5EFC8666}"/>
-    <dgm:cxn modelId="{33D47D6B-DD29-451F-A68B-6988972B216F}" type="presOf" srcId="{D687570A-67B2-4B19-AD62-65704B84BA28}" destId="{ED3EB1C8-7CC0-4B71-825B-0603195666A3}" srcOrd="1" destOrd="0" presId="urn:microsoft.com/office/officeart/2005/8/layout/process2"/>
-    <dgm:cxn modelId="{2E4EB6A6-B116-44E2-8066-9FCEF346975E}" type="presOf" srcId="{D687570A-67B2-4B19-AD62-65704B84BA28}" destId="{8C3895CE-F3F1-4FB2-98F5-F7D9318B6297}" srcOrd="0" destOrd="0" presId="urn:microsoft.com/office/officeart/2005/8/layout/process2"/>
-    <dgm:cxn modelId="{E5D950E5-891A-4030-B6A6-4B60CA62E5B3}" type="presOf" srcId="{F324F522-A873-4F69-8F2F-2614EFD74870}" destId="{1367CCDF-90D9-40A6-A3E5-CA72DABD413F}" srcOrd="0" destOrd="1" presId="urn:microsoft.com/office/officeart/2005/8/layout/process2"/>
-    <dgm:cxn modelId="{9E77D298-587A-49CB-9F11-FD8AF0C69101}" type="presOf" srcId="{CBA0FB10-8E13-45FE-B729-508EDEAE97CF}" destId="{E7CD7EEB-3A0D-4A16-8360-DFB84ED00953}" srcOrd="0" destOrd="2" presId="urn:microsoft.com/office/officeart/2005/8/layout/process2"/>
+    <dgm:cxn modelId="{80DE4CF4-83FA-43A6-83BB-3F4C3E9071E0}" type="presOf" srcId="{2D0901FA-1D11-4B1A-B4C7-98DEC80B8135}" destId="{457C1AF4-3708-419A-936B-5EF22B99C3E6}" srcOrd="0" destOrd="2" presId="urn:microsoft.com/office/officeart/2005/8/layout/process2"/>
+    <dgm:cxn modelId="{EBEC4408-1AC9-456A-82F2-BA393EE6EB1E}" type="presOf" srcId="{C116CA19-1C55-48F5-AB26-B1CA4C424124}" destId="{C09CC171-9FCE-45ED-888F-BC178A8EF641}" srcOrd="0" destOrd="0" presId="urn:microsoft.com/office/officeart/2005/8/layout/process2"/>
     <dgm:cxn modelId="{75095347-ED53-4E63-B8C8-B658F8E56D30}" srcId="{40989FF3-68D2-4401-ACAB-A72AA77A8B7A}" destId="{D27FB837-4E2D-47DC-9684-8D464236153F}" srcOrd="1" destOrd="0" parTransId="{5C43311F-C9A0-4590-983D-039702057191}" sibTransId="{0A2591E6-A33B-4780-9E72-DF1EC9C3A394}"/>
-    <dgm:cxn modelId="{2613365E-A35C-42EF-8C9D-5CE3365A6201}" type="presOf" srcId="{EF4F23D5-8693-42D6-82A2-5E5D0635E52B}" destId="{F8070A17-F8A8-4180-94AD-E4005F3D7B73}" srcOrd="0" destOrd="0" presId="urn:microsoft.com/office/officeart/2005/8/layout/process2"/>
-    <dgm:cxn modelId="{9FB5BF71-0084-4F6E-B488-8FACEE8F3E6F}" type="presOf" srcId="{06DA10F7-6C17-4A7A-954B-B17E4E34E275}" destId="{457C1AF4-3708-419A-936B-5EF22B99C3E6}" srcOrd="0" destOrd="0" presId="urn:microsoft.com/office/officeart/2005/8/layout/process2"/>
-    <dgm:cxn modelId="{AB1E2624-8EC8-4D1F-BF98-89227EC5AD48}" type="presOf" srcId="{6B00B280-D578-47A4-AD33-A0F326E1C5FD}" destId="{DA557DD6-F2EB-4FEB-AA68-2A5DBF192C08}" srcOrd="0" destOrd="1" presId="urn:microsoft.com/office/officeart/2005/8/layout/process2"/>
+    <dgm:cxn modelId="{E3284F3A-AA74-40A7-AD0C-28684241E3C1}" type="presOf" srcId="{58CA2945-1F13-41B4-8884-5B55FB1401E2}" destId="{7DC6D596-497A-45E2-BFEC-87E83277CE89}" srcOrd="0" destOrd="0" presId="urn:microsoft.com/office/officeart/2005/8/layout/process2"/>
+    <dgm:cxn modelId="{4A947957-F339-4A51-A4A3-906FFBAA18C7}" type="presOf" srcId="{EF4F23D5-8693-42D6-82A2-5E5D0635E52B}" destId="{F8070A17-F8A8-4180-94AD-E4005F3D7B73}" srcOrd="0" destOrd="0" presId="urn:microsoft.com/office/officeart/2005/8/layout/process2"/>
     <dgm:cxn modelId="{2D6B6331-0DCF-425C-A497-B8B511E288E0}" srcId="{72D3A0C3-8155-4F32-96B1-BC28B3128DF3}" destId="{99ECAF45-F833-49D4-B1CE-A3A713441F1A}" srcOrd="2" destOrd="0" parTransId="{26D6277B-A22A-4BD5-A61F-7C9902BDC4BF}" sibTransId="{C116CA19-1C55-48F5-AB26-B1CA4C424124}"/>
+    <dgm:cxn modelId="{A5209933-BC87-4C22-8597-7ACD22AFBFCE}" type="presOf" srcId="{E4437581-301E-405D-BA98-36028B11DB6A}" destId="{7846E3C3-87D2-489D-A7BA-3BA793167CC0}" srcOrd="1" destOrd="0" presId="urn:microsoft.com/office/officeart/2005/8/layout/process2"/>
+    <dgm:cxn modelId="{9F547A70-1966-4279-A82B-5956E07FC95C}" type="presOf" srcId="{99ECAF45-F833-49D4-B1CE-A3A713441F1A}" destId="{E7CD7EEB-3A0D-4A16-8360-DFB84ED00953}" srcOrd="0" destOrd="0" presId="urn:microsoft.com/office/officeart/2005/8/layout/process2"/>
+    <dgm:cxn modelId="{EBF38220-8822-4A0A-8870-5330B6195F2B}" type="presOf" srcId="{1F964E87-A641-4C01-8240-12D059776CD9}" destId="{457C1AF4-3708-419A-936B-5EF22B99C3E6}" srcOrd="0" destOrd="1" presId="urn:microsoft.com/office/officeart/2005/8/layout/process2"/>
     <dgm:cxn modelId="{6F64AA15-1398-416F-9C2A-5B3F909178F4}" srcId="{EF4F23D5-8693-42D6-82A2-5E5D0635E52B}" destId="{32765E8B-B702-4D89-9F38-2C8935ACD09C}" srcOrd="0" destOrd="0" parTransId="{2F0D57DB-5115-4AE0-B017-D8E374469FE0}" sibTransId="{912B531B-AB65-446F-9083-5EFBEDFFB36D}"/>
-    <dgm:cxn modelId="{BEE7C7D3-F713-4356-AA25-817404B3D4D3}" type="presOf" srcId="{D27FB837-4E2D-47DC-9684-8D464236153F}" destId="{1367CCDF-90D9-40A6-A3E5-CA72DABD413F}" srcOrd="0" destOrd="2" presId="urn:microsoft.com/office/officeart/2005/8/layout/process2"/>
-    <dgm:cxn modelId="{15D22D8C-521B-46E5-8730-D191DE27C89A}" type="presOf" srcId="{E4437581-301E-405D-BA98-36028B11DB6A}" destId="{7846E3C3-87D2-489D-A7BA-3BA793167CC0}" srcOrd="1" destOrd="0" presId="urn:microsoft.com/office/officeart/2005/8/layout/process2"/>
-    <dgm:cxn modelId="{D636D79B-BD33-4566-B0F2-FD6309CDFC12}" type="presOf" srcId="{C116CA19-1C55-48F5-AB26-B1CA4C424124}" destId="{C09CC171-9FCE-45ED-888F-BC178A8EF641}" srcOrd="0" destOrd="0" presId="urn:microsoft.com/office/officeart/2005/8/layout/process2"/>
-    <dgm:cxn modelId="{99153D4F-E308-4834-B924-29B7B6DDC0EA}" type="presOf" srcId="{78A54294-708D-4408-A919-E745466D89A0}" destId="{DA557DD6-F2EB-4FEB-AA68-2A5DBF192C08}" srcOrd="0" destOrd="0" presId="urn:microsoft.com/office/officeart/2005/8/layout/process2"/>
+    <dgm:cxn modelId="{6773869C-8490-4154-9433-8604C360A7FA}" type="presOf" srcId="{32765E8B-B702-4D89-9F38-2C8935ACD09C}" destId="{F8070A17-F8A8-4180-94AD-E4005F3D7B73}" srcOrd="0" destOrd="1" presId="urn:microsoft.com/office/officeart/2005/8/layout/process2"/>
+    <dgm:cxn modelId="{2A9D989B-63F8-44D9-83D0-36DA6B99F663}" type="presOf" srcId="{6B00B280-D578-47A4-AD33-A0F326E1C5FD}" destId="{DA557DD6-F2EB-4FEB-AA68-2A5DBF192C08}" srcOrd="0" destOrd="1" presId="urn:microsoft.com/office/officeart/2005/8/layout/process2"/>
     <dgm:cxn modelId="{9F4C01AC-D4F4-437B-B8A6-0C5E9493997D}" srcId="{99ECAF45-F833-49D4-B1CE-A3A713441F1A}" destId="{CBA0FB10-8E13-45FE-B729-508EDEAE97CF}" srcOrd="1" destOrd="0" parTransId="{A2985CC0-41B6-44FB-A63F-E09DC34BCC31}" sibTransId="{877C5A0A-CB0D-4156-A745-94453FC8512D}"/>
-    <dgm:cxn modelId="{C0191F95-E52E-43F6-B7B7-FBC493C3B7CF}" type="presOf" srcId="{2D0901FA-1D11-4B1A-B4C7-98DEC80B8135}" destId="{457C1AF4-3708-419A-936B-5EF22B99C3E6}" srcOrd="0" destOrd="2" presId="urn:microsoft.com/office/officeart/2005/8/layout/process2"/>
+    <dgm:cxn modelId="{209FCE09-4316-4A07-BAA9-B057BCFC50BD}" type="presOf" srcId="{06DA10F7-6C17-4A7A-954B-B17E4E34E275}" destId="{457C1AF4-3708-419A-936B-5EF22B99C3E6}" srcOrd="0" destOrd="0" presId="urn:microsoft.com/office/officeart/2005/8/layout/process2"/>
     <dgm:cxn modelId="{4A9C0093-3A8A-4ECC-9278-8D109843DC3C}" srcId="{06DA10F7-6C17-4A7A-954B-B17E4E34E275}" destId="{1F964E87-A641-4C01-8240-12D059776CD9}" srcOrd="0" destOrd="0" parTransId="{06797A06-DDB7-498A-9832-7C42536399A2}" sibTransId="{076BD709-EB94-466E-BB67-182DEAE96EDB}"/>
     <dgm:cxn modelId="{A216AAE9-B202-461F-838A-88768E2BB8ED}" srcId="{99ECAF45-F833-49D4-B1CE-A3A713441F1A}" destId="{8AD1BF96-19BC-4134-8013-C5050E178F9B}" srcOrd="0" destOrd="0" parTransId="{8DA6365B-4B67-4EC4-B4A6-8AD8C2653E16}" sibTransId="{699D718E-9E56-49A1-9815-B5D3B2681515}"/>
+    <dgm:cxn modelId="{BAB0CDA4-F487-46F9-A9E9-4BE27366D1ED}" type="presOf" srcId="{E4437581-301E-405D-BA98-36028B11DB6A}" destId="{3448618C-C27F-4786-AA39-A706F47A8614}" srcOrd="0" destOrd="0" presId="urn:microsoft.com/office/officeart/2005/8/layout/process2"/>
     <dgm:cxn modelId="{F13F3802-C4EB-4D84-B8E2-777BE66DAF43}" srcId="{06DA10F7-6C17-4A7A-954B-B17E4E34E275}" destId="{2D0901FA-1D11-4B1A-B4C7-98DEC80B8135}" srcOrd="1" destOrd="0" parTransId="{50AC1BB8-BA8D-4AEB-9065-85461F746546}" sibTransId="{DE3D3F53-12E2-4072-9ABD-7D460D0DA88E}"/>
-    <dgm:cxn modelId="{1F6A19DB-0061-43DF-B73F-F435FAB43F6F}" type="presOf" srcId="{32765E8B-B702-4D89-9F38-2C8935ACD09C}" destId="{F8070A17-F8A8-4180-94AD-E4005F3D7B73}" srcOrd="0" destOrd="1" presId="urn:microsoft.com/office/officeart/2005/8/layout/process2"/>
+    <dgm:cxn modelId="{18E6A072-9C5E-43A2-B03F-E05EE0D438F9}" type="presOf" srcId="{78A54294-708D-4408-A919-E745466D89A0}" destId="{DA557DD6-F2EB-4FEB-AA68-2A5DBF192C08}" srcOrd="0" destOrd="0" presId="urn:microsoft.com/office/officeart/2005/8/layout/process2"/>
+    <dgm:cxn modelId="{8BCA7645-A5D3-47C0-A395-7B9F4A333D7E}" type="presOf" srcId="{AC0F2553-F587-4904-9025-5F9DDA9796FE}" destId="{F8070A17-F8A8-4180-94AD-E4005F3D7B73}" srcOrd="0" destOrd="2" presId="urn:microsoft.com/office/officeart/2005/8/layout/process2"/>
     <dgm:cxn modelId="{C824F761-DB98-403A-B943-A1383D812A86}" srcId="{40989FF3-68D2-4401-ACAB-A72AA77A8B7A}" destId="{F324F522-A873-4F69-8F2F-2614EFD74870}" srcOrd="0" destOrd="0" parTransId="{7CF65001-E787-45F5-AF6E-4E2155835693}" sibTransId="{4937FE82-9B42-4D89-ABA9-2AF8E5666670}"/>
-    <dgm:cxn modelId="{AA17A9A5-3892-439D-AE5F-9F3607797A17}" type="presOf" srcId="{8AD1BF96-19BC-4134-8013-C5050E178F9B}" destId="{E7CD7EEB-3A0D-4A16-8360-DFB84ED00953}" srcOrd="0" destOrd="1" presId="urn:microsoft.com/office/officeart/2005/8/layout/process2"/>
-    <dgm:cxn modelId="{0C30454A-A213-40A5-8405-4A28569C7F3D}" type="presOf" srcId="{C116CA19-1C55-48F5-AB26-B1CA4C424124}" destId="{60C6F8E3-7D74-4B6E-96AB-625A24367AFF}" srcOrd="1" destOrd="0" presId="urn:microsoft.com/office/officeart/2005/8/layout/process2"/>
-    <dgm:cxn modelId="{39B74A93-B0B9-4377-AD4C-AFA8B4975BFB}" type="presOf" srcId="{E4437581-301E-405D-BA98-36028B11DB6A}" destId="{3448618C-C27F-4786-AA39-A706F47A8614}" srcOrd="0" destOrd="0" presId="urn:microsoft.com/office/officeart/2005/8/layout/process2"/>
+    <dgm:cxn modelId="{3558AA56-C71B-4819-97B9-43AB282239D9}" type="presOf" srcId="{951C2898-5FF4-425F-BC85-E3B8F774DFE8}" destId="{DA557DD6-F2EB-4FEB-AA68-2A5DBF192C08}" srcOrd="0" destOrd="2" presId="urn:microsoft.com/office/officeart/2005/8/layout/process2"/>
+    <dgm:cxn modelId="{5CFE1B43-C092-4689-B843-B0A6C40888E2}" type="presOf" srcId="{F324F522-A873-4F69-8F2F-2614EFD74870}" destId="{1367CCDF-90D9-40A6-A3E5-CA72DABD413F}" srcOrd="0" destOrd="1" presId="urn:microsoft.com/office/officeart/2005/8/layout/process2"/>
+    <dgm:cxn modelId="{769AD717-BD54-4F99-8B20-09EC1CB702EE}" type="presOf" srcId="{58CA2945-1F13-41B4-8884-5B55FB1401E2}" destId="{D0891C60-B8CA-4FFC-A4A9-615E1F616C14}" srcOrd="1" destOrd="0" presId="urn:microsoft.com/office/officeart/2005/8/layout/process2"/>
     <dgm:cxn modelId="{3E38579E-0D46-4917-A16C-5D2F1799E1E6}" srcId="{EF4F23D5-8693-42D6-82A2-5E5D0635E52B}" destId="{AC0F2553-F587-4904-9025-5F9DDA9796FE}" srcOrd="1" destOrd="0" parTransId="{AC1C0472-738A-4CE1-9434-7225EC473833}" sibTransId="{999D3FE3-2C68-497F-9040-15A0619D4A95}"/>
-    <dgm:cxn modelId="{9021D656-FC37-4C07-BC2C-8C1B8A86DF51}" type="presOf" srcId="{AC0F2553-F587-4904-9025-5F9DDA9796FE}" destId="{F8070A17-F8A8-4180-94AD-E4005F3D7B73}" srcOrd="0" destOrd="2" presId="urn:microsoft.com/office/officeart/2005/8/layout/process2"/>
-    <dgm:cxn modelId="{E34320B2-9D74-40E7-843D-7D8F04EDE245}" type="presOf" srcId="{58CA2945-1F13-41B4-8884-5B55FB1401E2}" destId="{7DC6D596-497A-45E2-BFEC-87E83277CE89}" srcOrd="0" destOrd="0" presId="urn:microsoft.com/office/officeart/2005/8/layout/process2"/>
-    <dgm:cxn modelId="{108070E3-3201-44DA-92B2-998B288E62EC}" type="presOf" srcId="{1F964E87-A641-4C01-8240-12D059776CD9}" destId="{457C1AF4-3708-419A-936B-5EF22B99C3E6}" srcOrd="0" destOrd="1" presId="urn:microsoft.com/office/officeart/2005/8/layout/process2"/>
     <dgm:cxn modelId="{53EE517B-47AB-4F08-A120-D3F4655D615F}" srcId="{72D3A0C3-8155-4F32-96B1-BC28B3128DF3}" destId="{40989FF3-68D2-4401-ACAB-A72AA77A8B7A}" srcOrd="0" destOrd="0" parTransId="{78FCFF25-EA9C-4860-A648-F5DA71CC830F}" sibTransId="{E4437581-301E-405D-BA98-36028B11DB6A}"/>
-    <dgm:cxn modelId="{CBF3A4F5-1A7D-4044-9D86-2854365E30D9}" type="presOf" srcId="{58CA2945-1F13-41B4-8884-5B55FB1401E2}" destId="{D0891C60-B8CA-4FFC-A4A9-615E1F616C14}" srcOrd="1" destOrd="0" presId="urn:microsoft.com/office/officeart/2005/8/layout/process2"/>
-    <dgm:cxn modelId="{887AFFB4-5D19-4F0C-B95E-0781E6E9875B}" type="presParOf" srcId="{37083FC2-A307-49F0-BEC0-AE77AADF58BD}" destId="{1367CCDF-90D9-40A6-A3E5-CA72DABD413F}" srcOrd="0" destOrd="0" presId="urn:microsoft.com/office/officeart/2005/8/layout/process2"/>
-    <dgm:cxn modelId="{E6538E28-3706-4583-ACD2-144148701D2B}" type="presParOf" srcId="{37083FC2-A307-49F0-BEC0-AE77AADF58BD}" destId="{3448618C-C27F-4786-AA39-A706F47A8614}" srcOrd="1" destOrd="0" presId="urn:microsoft.com/office/officeart/2005/8/layout/process2"/>
-    <dgm:cxn modelId="{0829C946-3833-4DA1-9552-0244FA434443}" type="presParOf" srcId="{3448618C-C27F-4786-AA39-A706F47A8614}" destId="{7846E3C3-87D2-489D-A7BA-3BA793167CC0}" srcOrd="0" destOrd="0" presId="urn:microsoft.com/office/officeart/2005/8/layout/process2"/>
-    <dgm:cxn modelId="{4F4FD443-8226-4361-8E2A-D6599175277B}" type="presParOf" srcId="{37083FC2-A307-49F0-BEC0-AE77AADF58BD}" destId="{457C1AF4-3708-419A-936B-5EF22B99C3E6}" srcOrd="2" destOrd="0" presId="urn:microsoft.com/office/officeart/2005/8/layout/process2"/>
-    <dgm:cxn modelId="{EDA01619-C5A5-4A05-9217-0A5141259C63}" type="presParOf" srcId="{37083FC2-A307-49F0-BEC0-AE77AADF58BD}" destId="{8C3895CE-F3F1-4FB2-98F5-F7D9318B6297}" srcOrd="3" destOrd="0" presId="urn:microsoft.com/office/officeart/2005/8/layout/process2"/>
-    <dgm:cxn modelId="{7D78A2D2-D6ED-40B3-BB3E-2B4E374BC4EE}" type="presParOf" srcId="{8C3895CE-F3F1-4FB2-98F5-F7D9318B6297}" destId="{ED3EB1C8-7CC0-4B71-825B-0603195666A3}" srcOrd="0" destOrd="0" presId="urn:microsoft.com/office/officeart/2005/8/layout/process2"/>
-    <dgm:cxn modelId="{BC7E49CF-9C2B-49CB-90B7-8085CA89A217}" type="presParOf" srcId="{37083FC2-A307-49F0-BEC0-AE77AADF58BD}" destId="{E7CD7EEB-3A0D-4A16-8360-DFB84ED00953}" srcOrd="4" destOrd="0" presId="urn:microsoft.com/office/officeart/2005/8/layout/process2"/>
-    <dgm:cxn modelId="{E26F8607-A1D3-48A6-9C9B-1C67F2CD2D96}" type="presParOf" srcId="{37083FC2-A307-49F0-BEC0-AE77AADF58BD}" destId="{C09CC171-9FCE-45ED-888F-BC178A8EF641}" srcOrd="5" destOrd="0" presId="urn:microsoft.com/office/officeart/2005/8/layout/process2"/>
-    <dgm:cxn modelId="{90721F9E-A06B-4284-8DC2-5AFD22E70FCC}" type="presParOf" srcId="{C09CC171-9FCE-45ED-888F-BC178A8EF641}" destId="{60C6F8E3-7D74-4B6E-96AB-625A24367AFF}" srcOrd="0" destOrd="0" presId="urn:microsoft.com/office/officeart/2005/8/layout/process2"/>
-    <dgm:cxn modelId="{B5F63960-F29F-481B-B5E9-6DF9CC043905}" type="presParOf" srcId="{37083FC2-A307-49F0-BEC0-AE77AADF58BD}" destId="{DA557DD6-F2EB-4FEB-AA68-2A5DBF192C08}" srcOrd="6" destOrd="0" presId="urn:microsoft.com/office/officeart/2005/8/layout/process2"/>
-    <dgm:cxn modelId="{FFB9DA8E-E7CD-45FA-8D74-FD89FAE7C228}" type="presParOf" srcId="{37083FC2-A307-49F0-BEC0-AE77AADF58BD}" destId="{7DC6D596-497A-45E2-BFEC-87E83277CE89}" srcOrd="7" destOrd="0" presId="urn:microsoft.com/office/officeart/2005/8/layout/process2"/>
-    <dgm:cxn modelId="{492EB914-C1E7-494B-85E3-1AF3D3579F94}" type="presParOf" srcId="{7DC6D596-497A-45E2-BFEC-87E83277CE89}" destId="{D0891C60-B8CA-4FFC-A4A9-615E1F616C14}" srcOrd="0" destOrd="0" presId="urn:microsoft.com/office/officeart/2005/8/layout/process2"/>
-    <dgm:cxn modelId="{F4F8BE19-D23A-4001-8FDA-219DB3CCB11C}" type="presParOf" srcId="{37083FC2-A307-49F0-BEC0-AE77AADF58BD}" destId="{F8070A17-F8A8-4180-94AD-E4005F3D7B73}" srcOrd="8" destOrd="0" presId="urn:microsoft.com/office/officeart/2005/8/layout/process2"/>
+    <dgm:cxn modelId="{807F9E14-A405-4C36-903E-79DF0E983CAE}" type="presOf" srcId="{8AD1BF96-19BC-4134-8013-C5050E178F9B}" destId="{E7CD7EEB-3A0D-4A16-8360-DFB84ED00953}" srcOrd="0" destOrd="1" presId="urn:microsoft.com/office/officeart/2005/8/layout/process2"/>
+    <dgm:cxn modelId="{F8DBBABC-B0BB-416F-8030-D246B92C1E80}" type="presOf" srcId="{D27FB837-4E2D-47DC-9684-8D464236153F}" destId="{1367CCDF-90D9-40A6-A3E5-CA72DABD413F}" srcOrd="0" destOrd="2" presId="urn:microsoft.com/office/officeart/2005/8/layout/process2"/>
+    <dgm:cxn modelId="{BF6D5AF2-5D07-4B25-90A9-01A8B3F723D8}" type="presOf" srcId="{C116CA19-1C55-48F5-AB26-B1CA4C424124}" destId="{60C6F8E3-7D74-4B6E-96AB-625A24367AFF}" srcOrd="1" destOrd="0" presId="urn:microsoft.com/office/officeart/2005/8/layout/process2"/>
+    <dgm:cxn modelId="{AEB37FB5-3DAB-45A2-BA28-4C73B1DE87C8}" type="presOf" srcId="{D687570A-67B2-4B19-AD62-65704B84BA28}" destId="{ED3EB1C8-7CC0-4B71-825B-0603195666A3}" srcOrd="1" destOrd="0" presId="urn:microsoft.com/office/officeart/2005/8/layout/process2"/>
+    <dgm:cxn modelId="{D44922D1-949A-451F-AB66-F0896EA31F8E}" type="presParOf" srcId="{37083FC2-A307-49F0-BEC0-AE77AADF58BD}" destId="{1367CCDF-90D9-40A6-A3E5-CA72DABD413F}" srcOrd="0" destOrd="0" presId="urn:microsoft.com/office/officeart/2005/8/layout/process2"/>
+    <dgm:cxn modelId="{379C7206-715A-4757-BFFA-16DF1811B6F8}" type="presParOf" srcId="{37083FC2-A307-49F0-BEC0-AE77AADF58BD}" destId="{3448618C-C27F-4786-AA39-A706F47A8614}" srcOrd="1" destOrd="0" presId="urn:microsoft.com/office/officeart/2005/8/layout/process2"/>
+    <dgm:cxn modelId="{25313BA4-B124-4A2F-84A0-07F17206123B}" type="presParOf" srcId="{3448618C-C27F-4786-AA39-A706F47A8614}" destId="{7846E3C3-87D2-489D-A7BA-3BA793167CC0}" srcOrd="0" destOrd="0" presId="urn:microsoft.com/office/officeart/2005/8/layout/process2"/>
+    <dgm:cxn modelId="{BFDBEA2F-1FC3-4586-BEC2-02667600B828}" type="presParOf" srcId="{37083FC2-A307-49F0-BEC0-AE77AADF58BD}" destId="{457C1AF4-3708-419A-936B-5EF22B99C3E6}" srcOrd="2" destOrd="0" presId="urn:microsoft.com/office/officeart/2005/8/layout/process2"/>
+    <dgm:cxn modelId="{F550FD5A-FAB9-480C-9539-1DF5B1447F39}" type="presParOf" srcId="{37083FC2-A307-49F0-BEC0-AE77AADF58BD}" destId="{8C3895CE-F3F1-4FB2-98F5-F7D9318B6297}" srcOrd="3" destOrd="0" presId="urn:microsoft.com/office/officeart/2005/8/layout/process2"/>
+    <dgm:cxn modelId="{7AA83951-E22E-4115-9438-919BF6DDAB52}" type="presParOf" srcId="{8C3895CE-F3F1-4FB2-98F5-F7D9318B6297}" destId="{ED3EB1C8-7CC0-4B71-825B-0603195666A3}" srcOrd="0" destOrd="0" presId="urn:microsoft.com/office/officeart/2005/8/layout/process2"/>
+    <dgm:cxn modelId="{4123B7C6-13CF-4A59-808E-6FC76A9B34DA}" type="presParOf" srcId="{37083FC2-A307-49F0-BEC0-AE77AADF58BD}" destId="{E7CD7EEB-3A0D-4A16-8360-DFB84ED00953}" srcOrd="4" destOrd="0" presId="urn:microsoft.com/office/officeart/2005/8/layout/process2"/>
+    <dgm:cxn modelId="{6883E94C-20BB-41F4-8C9A-563B6744800B}" type="presParOf" srcId="{37083FC2-A307-49F0-BEC0-AE77AADF58BD}" destId="{C09CC171-9FCE-45ED-888F-BC178A8EF641}" srcOrd="5" destOrd="0" presId="urn:microsoft.com/office/officeart/2005/8/layout/process2"/>
+    <dgm:cxn modelId="{39FA05FF-E2BC-49DA-977C-E1941DD6BCA3}" type="presParOf" srcId="{C09CC171-9FCE-45ED-888F-BC178A8EF641}" destId="{60C6F8E3-7D74-4B6E-96AB-625A24367AFF}" srcOrd="0" destOrd="0" presId="urn:microsoft.com/office/officeart/2005/8/layout/process2"/>
+    <dgm:cxn modelId="{1AFCF572-4339-4285-BB3F-9D82AEB9D275}" type="presParOf" srcId="{37083FC2-A307-49F0-BEC0-AE77AADF58BD}" destId="{DA557DD6-F2EB-4FEB-AA68-2A5DBF192C08}" srcOrd="6" destOrd="0" presId="urn:microsoft.com/office/officeart/2005/8/layout/process2"/>
+    <dgm:cxn modelId="{E43A0C61-55F0-4E24-B9E8-00345D4E53BA}" type="presParOf" srcId="{37083FC2-A307-49F0-BEC0-AE77AADF58BD}" destId="{7DC6D596-497A-45E2-BFEC-87E83277CE89}" srcOrd="7" destOrd="0" presId="urn:microsoft.com/office/officeart/2005/8/layout/process2"/>
+    <dgm:cxn modelId="{96B6D15D-A446-44FE-9636-DFB29DCA5762}" type="presParOf" srcId="{7DC6D596-497A-45E2-BFEC-87E83277CE89}" destId="{D0891C60-B8CA-4FFC-A4A9-615E1F616C14}" srcOrd="0" destOrd="0" presId="urn:microsoft.com/office/officeart/2005/8/layout/process2"/>
+    <dgm:cxn modelId="{9A2E6A98-C220-477B-8C18-4EFA1DEAE6B3}" type="presParOf" srcId="{37083FC2-A307-49F0-BEC0-AE77AADF58BD}" destId="{F8070A17-F8A8-4180-94AD-E4005F3D7B73}" srcOrd="8" destOrd="0" presId="urn:microsoft.com/office/officeart/2005/8/layout/process2"/>
   </dgm:cxnLst>
   <dgm:bg/>
   <dgm:whole/>
   <dgm:extLst>
     <a:ext uri="http://schemas.microsoft.com/office/drawing/2008/diagram">
-      <dsp:dataModelExt xmlns:dsp="http://schemas.microsoft.com/office/drawing/2008/diagram" relId="rId18" minVer="http://schemas.openxmlformats.org/drawingml/2006/diagram"/>
+      <dsp:dataModelExt xmlns:dsp="http://schemas.microsoft.com/office/drawing/2008/diagram" relId="rId16" minVer="http://schemas.openxmlformats.org/drawingml/2006/diagram"/>
     </a:ext>
   </dgm:extLst>
 </dgm:dataModel>
@@ -12864,562 +13127,6 @@
 </dgm:styleDef>
 </file>
 
-<file path=word/glossary/document.xml><?xml version="1.0" encoding="utf-8"?>
-<w:glossaryDocument xmlns:wpc="http://schemas.microsoft.com/office/word/2010/wordprocessingCanvas" xmlns:mc="http://schemas.openxmlformats.org/markup-compatibility/2006" xmlns:o="urn:schemas-microsoft-com:office:office" xmlns:r="http://schemas.openxmlformats.org/officeDocument/2006/relationships" xmlns:m="http://schemas.openxmlformats.org/officeDocument/2006/math" xmlns:v="urn:schemas-microsoft-com:vml" xmlns:wp14="http://schemas.microsoft.com/office/word/2010/wordprocessingDrawing" xmlns:wp="http://schemas.openxmlformats.org/drawingml/2006/wordprocessingDrawing" xmlns:w10="urn:schemas-microsoft-com:office:word" xmlns:w="http://schemas.openxmlformats.org/wordprocessingml/2006/main" xmlns:w14="http://schemas.microsoft.com/office/word/2010/wordml" xmlns:wpg="http://schemas.microsoft.com/office/word/2010/wordprocessingGroup" xmlns:wpi="http://schemas.microsoft.com/office/word/2010/wordprocessingInk" xmlns:wne="http://schemas.microsoft.com/office/word/2006/wordml" xmlns:wps="http://schemas.microsoft.com/office/word/2010/wordprocessingShape" mc:Ignorable="w14 wp14"/>
-</file>
-
-<file path=word/glossary/fontTable.xml><?xml version="1.0" encoding="utf-8"?>
-<w:fonts xmlns:mc="http://schemas.openxmlformats.org/markup-compatibility/2006" xmlns:r="http://schemas.openxmlformats.org/officeDocument/2006/relationships" xmlns:w="http://schemas.openxmlformats.org/wordprocessingml/2006/main" xmlns:w14="http://schemas.microsoft.com/office/word/2010/wordml" mc:Ignorable="w14">
-  <w:font w:name="Courier New">
-    <w:panose1 w:val="02070309020205020404"/>
-    <w:charset w:val="00"/>
-    <w:family w:val="modern"/>
-    <w:pitch w:val="fixed"/>
-    <w:sig w:usb0="E0002AFF" w:usb1="C0007843" w:usb2="00000009" w:usb3="00000000" w:csb0="000001FF" w:csb1="00000000"/>
-  </w:font>
-  <w:font w:name="Times New Roman">
-    <w:panose1 w:val="02020603050405020304"/>
-    <w:charset w:val="00"/>
-    <w:family w:val="roman"/>
-    <w:pitch w:val="variable"/>
-    <w:sig w:usb0="E0002AFF" w:usb1="C0007841" w:usb2="00000009" w:usb3="00000000" w:csb0="000001FF" w:csb1="00000000"/>
-  </w:font>
-  <w:font w:name="Wingdings">
-    <w:panose1 w:val="05000000000000000000"/>
-    <w:charset w:val="02"/>
-    <w:family w:val="auto"/>
-    <w:pitch w:val="variable"/>
-    <w:sig w:usb0="00000000" w:usb1="10000000" w:usb2="00000000" w:usb3="00000000" w:csb0="80000000" w:csb1="00000000"/>
-  </w:font>
-  <w:font w:name="Symbol">
-    <w:panose1 w:val="05050102010706020507"/>
-    <w:charset w:val="02"/>
-    <w:family w:val="roman"/>
-    <w:pitch w:val="variable"/>
-    <w:sig w:usb0="00000000" w:usb1="10000000" w:usb2="00000000" w:usb3="00000000" w:csb0="80000000" w:csb1="00000000"/>
-  </w:font>
-  <w:font w:name="OpenSymbol">
-    <w:altName w:val="Times New Roman"/>
-    <w:charset w:val="00"/>
-    <w:family w:val="auto"/>
-    <w:pitch w:val="default"/>
-  </w:font>
-  <w:font w:name="Calibri">
-    <w:panose1 w:val="020F0502020204030204"/>
-    <w:charset w:val="00"/>
-    <w:family w:val="swiss"/>
-    <w:pitch w:val="variable"/>
-    <w:sig w:usb0="E10002FF" w:usb1="4000ACFF" w:usb2="00000009" w:usb3="00000000" w:csb0="0000019F" w:csb1="00000000"/>
-  </w:font>
-  <w:font w:name="Cambria">
-    <w:panose1 w:val="02040503050406030204"/>
-    <w:charset w:val="00"/>
-    <w:family w:val="roman"/>
-    <w:pitch w:val="variable"/>
-    <w:sig w:usb0="E00002FF" w:usb1="400004FF" w:usb2="00000000" w:usb3="00000000" w:csb0="0000019F" w:csb1="00000000"/>
-  </w:font>
-  <w:font w:name="Arial">
-    <w:panose1 w:val="020B0604020202020204"/>
-    <w:charset w:val="00"/>
-    <w:family w:val="swiss"/>
-    <w:pitch w:val="variable"/>
-    <w:sig w:usb0="E0002AFF" w:usb1="C0007843" w:usb2="00000009" w:usb3="00000000" w:csb0="000001FF" w:csb1="00000000"/>
-  </w:font>
-  <w:font w:name="Microsoft YaHei">
-    <w:panose1 w:val="020B0503020204020204"/>
-    <w:charset w:val="86"/>
-    <w:family w:val="swiss"/>
-    <w:pitch w:val="variable"/>
-    <w:sig w:usb0="80000287" w:usb1="280F3C52" w:usb2="00000016" w:usb3="00000000" w:csb0="0004001F" w:csb1="00000000"/>
-  </w:font>
-  <w:font w:name="Mangal">
-    <w:panose1 w:val="02040503050203030202"/>
-    <w:charset w:val="01"/>
-    <w:family w:val="roman"/>
-    <w:notTrueType/>
-    <w:pitch w:val="variable"/>
-    <w:sig w:usb0="00002000" w:usb1="00000000" w:usb2="00000000" w:usb3="00000000" w:csb0="00000000" w:csb1="00000000"/>
-  </w:font>
-  <w:font w:name="Tahoma">
-    <w:panose1 w:val="020B0604030504040204"/>
-    <w:charset w:val="00"/>
-    <w:family w:val="swiss"/>
-    <w:pitch w:val="variable"/>
-    <w:sig w:usb0="E1002EFF" w:usb1="C000605B" w:usb2="00000029" w:usb3="00000000" w:csb0="000101FF" w:csb1="00000000"/>
-  </w:font>
-  <w:font w:name="SimSun">
-    <w:altName w:val="宋体"/>
-    <w:panose1 w:val="02010600030101010101"/>
-    <w:charset w:val="86"/>
-    <w:family w:val="auto"/>
-    <w:notTrueType/>
-    <w:pitch w:val="variable"/>
-    <w:sig w:usb0="00000001" w:usb1="080E0000" w:usb2="00000010" w:usb3="00000000" w:csb0="00040000" w:csb1="00000000"/>
-  </w:font>
-</w:fonts>
-</file>
-
-<file path=word/glossary/settings.xml><?xml version="1.0" encoding="utf-8"?>
-<w:settings xmlns:mc="http://schemas.openxmlformats.org/markup-compatibility/2006" xmlns:o="urn:schemas-microsoft-com:office:office" xmlns:r="http://schemas.openxmlformats.org/officeDocument/2006/relationships" xmlns:m="http://schemas.openxmlformats.org/officeDocument/2006/math" xmlns:v="urn:schemas-microsoft-com:vml" xmlns:w10="urn:schemas-microsoft-com:office:word" xmlns:w="http://schemas.openxmlformats.org/wordprocessingml/2006/main" xmlns:w14="http://schemas.microsoft.com/office/word/2010/wordml" xmlns:sl="http://schemas.openxmlformats.org/schemaLibrary/2006/main" mc:Ignorable="w14">
-  <w:view w:val="normal"/>
-  <w:defaultTabStop w:val="708"/>
-  <w:hyphenationZone w:val="425"/>
-  <w:characterSpacingControl w:val="doNotCompress"/>
-  <w:compat>
-    <w:useFELayout/>
-    <w:compatSetting w:name="compatibilityMode" w:uri="http://schemas.microsoft.com/office/word" w:val="14"/>
-    <w:compatSetting w:name="overrideTableStyleFontSizeAndJustification" w:uri="http://schemas.microsoft.com/office/word" w:val="1"/>
-    <w:compatSetting w:name="enableOpenTypeFeatures" w:uri="http://schemas.microsoft.com/office/word" w:val="1"/>
-    <w:compatSetting w:name="doNotFlipMirrorIndents" w:uri="http://schemas.microsoft.com/office/word" w:val="1"/>
-  </w:compat>
-  <w:rsids>
-    <w:rsidRoot w:val="00010923"/>
-    <w:rsid w:val="00010923"/>
-    <w:rsid w:val="000966B4"/>
-    <w:rsid w:val="003325CA"/>
-    <w:rsid w:val="00CF5617"/>
-    <w:rsid w:val="00E377D5"/>
-    <w:rsid w:val="00EC37FF"/>
-  </w:rsids>
-  <m:mathPr>
-    <m:mathFont m:val="Cambria Math"/>
-    <m:brkBin m:val="before"/>
-    <m:brkBinSub m:val="--"/>
-    <m:smallFrac m:val="0"/>
-    <m:dispDef/>
-    <m:lMargin m:val="0"/>
-    <m:rMargin m:val="0"/>
-    <m:defJc m:val="centerGroup"/>
-    <m:wrapIndent m:val="1440"/>
-    <m:intLim m:val="subSup"/>
-    <m:naryLim m:val="undOvr"/>
-  </m:mathPr>
-  <w:themeFontLang w:val="fr-FR"/>
-  <w:clrSchemeMapping w:bg1="light1" w:t1="dark1" w:bg2="light2" w:t2="dark2" w:accent1="accent1" w:accent2="accent2" w:accent3="accent3" w:accent4="accent4" w:accent5="accent5" w:accent6="accent6" w:hyperlink="hyperlink" w:followedHyperlink="followedHyperlink"/>
-  <w:decimalSymbol w:val=","/>
-  <w:listSeparator w:val=";"/>
-</w:settings>
-</file>
-
-<file path=word/glossary/styles.xml><?xml version="1.0" encoding="utf-8"?>
-<w:styles xmlns:mc="http://schemas.openxmlformats.org/markup-compatibility/2006" xmlns:r="http://schemas.openxmlformats.org/officeDocument/2006/relationships" xmlns:w="http://schemas.openxmlformats.org/wordprocessingml/2006/main" xmlns:w14="http://schemas.microsoft.com/office/word/2010/wordml" mc:Ignorable="w14">
-  <w:docDefaults>
-    <w:rPrDefault>
-      <w:rPr>
-        <w:rFonts w:asciiTheme="minorHAnsi" w:eastAsiaTheme="minorEastAsia" w:hAnsiTheme="minorHAnsi" w:cstheme="minorBidi"/>
-        <w:sz w:val="22"/>
-        <w:szCs w:val="22"/>
-        <w:lang w:val="fr-FR" w:eastAsia="fr-FR" w:bidi="ar-SA"/>
-      </w:rPr>
-    </w:rPrDefault>
-    <w:pPrDefault>
-      <w:pPr>
-        <w:spacing w:after="200" w:line="276" w:lineRule="auto"/>
-      </w:pPr>
-    </w:pPrDefault>
-  </w:docDefaults>
-  <w:latentStyles w:defLockedState="0" w:defUIPriority="99" w:defSemiHidden="1" w:defUnhideWhenUsed="1" w:defQFormat="0" w:count="267">
-    <w:lsdException w:name="Normal" w:semiHidden="0" w:uiPriority="0" w:unhideWhenUsed="0" w:qFormat="1"/>
-    <w:lsdException w:name="heading 1" w:semiHidden="0" w:uiPriority="9" w:unhideWhenUsed="0" w:qFormat="1"/>
-    <w:lsdException w:name="heading 2" w:uiPriority="9" w:qFormat="1"/>
-    <w:lsdException w:name="heading 3" w:uiPriority="9" w:qFormat="1"/>
-    <w:lsdException w:name="heading 4" w:uiPriority="9" w:qFormat="1"/>
-    <w:lsdException w:name="heading 5" w:uiPriority="9" w:qFormat="1"/>
-    <w:lsdException w:name="heading 6" w:uiPriority="9" w:qFormat="1"/>
-    <w:lsdException w:name="heading 7" w:uiPriority="9" w:qFormat="1"/>
-    <w:lsdException w:name="heading 8" w:uiPriority="9" w:qFormat="1"/>
-    <w:lsdException w:name="heading 9" w:uiPriority="9" w:qFormat="1"/>
-    <w:lsdException w:name="toc 1" w:uiPriority="39"/>
-    <w:lsdException w:name="toc 2" w:uiPriority="39"/>
-    <w:lsdException w:name="toc 3" w:uiPriority="39"/>
-    <w:lsdException w:name="toc 4" w:uiPriority="39"/>
-    <w:lsdException w:name="toc 5" w:uiPriority="39"/>
-    <w:lsdException w:name="toc 6" w:uiPriority="39"/>
-    <w:lsdException w:name="toc 7" w:uiPriority="39"/>
-    <w:lsdException w:name="toc 8" w:uiPriority="39"/>
-    <w:lsdException w:name="toc 9" w:uiPriority="39"/>
-    <w:lsdException w:name="caption" w:uiPriority="35" w:qFormat="1"/>
-    <w:lsdException w:name="Title" w:semiHidden="0" w:uiPriority="10" w:unhideWhenUsed="0" w:qFormat="1"/>
-    <w:lsdException w:name="Default Paragraph Font" w:uiPriority="1"/>
-    <w:lsdException w:name="Subtitle" w:semiHidden="0" w:uiPriority="11" w:unhideWhenUsed="0" w:qFormat="1"/>
-    <w:lsdException w:name="Strong" w:semiHidden="0" w:uiPriority="22" w:unhideWhenUsed="0" w:qFormat="1"/>
-    <w:lsdException w:name="Emphasis" w:semiHidden="0" w:uiPriority="20" w:unhideWhenUsed="0" w:qFormat="1"/>
-    <w:lsdException w:name="Table Grid" w:semiHidden="0" w:uiPriority="59" w:unhideWhenUsed="0"/>
-    <w:lsdException w:name="Placeholder Text" w:unhideWhenUsed="0"/>
-    <w:lsdException w:name="No Spacing" w:semiHidden="0" w:uiPriority="1" w:unhideWhenUsed="0" w:qFormat="1"/>
-    <w:lsdException w:name="Light Shading" w:semiHidden="0" w:uiPriority="60" w:unhideWhenUsed="0"/>
-    <w:lsdException w:name="Light List" w:semiHidden="0" w:uiPriority="61" w:unhideWhenUsed="0"/>
-    <w:lsdException w:name="Light Grid" w:semiHidden="0" w:uiPriority="62" w:unhideWhenUsed="0"/>
-    <w:lsdException w:name="Medium Shading 1" w:semiHidden="0" w:uiPriority="63" w:unhideWhenUsed="0"/>
-    <w:lsdException w:name="Medium Shading 2" w:semiHidden="0" w:uiPriority="64" w:unhideWhenUsed="0"/>
-    <w:lsdException w:name="Medium List 1" w:semiHidden="0" w:uiPriority="65" w:unhideWhenUsed="0"/>
-    <w:lsdException w:name="Medium List 2" w:semiHidden="0" w:uiPriority="66" w:unhideWhenUsed="0"/>
-    <w:lsdException w:name="Medium Grid 1" w:semiHidden="0" w:uiPriority="67" w:unhideWhenUsed="0"/>
-    <w:lsdException w:name="Medium Grid 2" w:semiHidden="0" w:uiPriority="68" w:unhideWhenUsed="0"/>
-    <w:lsdException w:name="Medium Grid 3" w:semiHidden="0" w:uiPriority="69" w:unhideWhenUsed="0"/>
-    <w:lsdException w:name="Dark List" w:semiHidden="0" w:uiPriority="70" w:unhideWhenUsed="0"/>
-    <w:lsdException w:name="Colorful Shading" w:semiHidden="0" w:uiPriority="71" w:unhideWhenUsed="0"/>
-    <w:lsdException w:name="Colorful List" w:semiHidden="0" w:uiPriority="72" w:unhideWhenUsed="0"/>
-    <w:lsdException w:name="Colorful Grid" w:semiHidden="0" w:uiPriority="73" w:unhideWhenUsed="0"/>
-    <w:lsdException w:name="Light Shading Accent 1" w:semiHidden="0" w:uiPriority="60" w:unhideWhenUsed="0"/>
-    <w:lsdException w:name="Light List Accent 1" w:semiHidden="0" w:uiPriority="61" w:unhideWhenUsed="0"/>
-    <w:lsdException w:name="Light Grid Accent 1" w:semiHidden="0" w:uiPriority="62" w:unhideWhenUsed="0"/>
-    <w:lsdException w:name="Medium Shading 1 Accent 1" w:semiHidden="0" w:uiPriority="63" w:unhideWhenUsed="0"/>
-    <w:lsdException w:name="Medium Shading 2 Accent 1" w:semiHidden="0" w:uiPriority="64" w:unhideWhenUsed="0"/>
-    <w:lsdException w:name="Medium List 1 Accent 1" w:semiHidden="0" w:uiPriority="65" w:unhideWhenUsed="0"/>
-    <w:lsdException w:name="Revision" w:unhideWhenUsed="0"/>
-    <w:lsdException w:name="List Paragraph" w:semiHidden="0" w:uiPriority="34" w:unhideWhenUsed="0" w:qFormat="1"/>
-    <w:lsdException w:name="Quote" w:semiHidden="0" w:uiPriority="29" w:unhideWhenUsed="0" w:qFormat="1"/>
-    <w:lsdException w:name="Intense Quote" w:semiHidden="0" w:uiPriority="30" w:unhideWhenUsed="0" w:qFormat="1"/>
-    <w:lsdException w:name="Medium List 2 Accent 1" w:semiHidden="0" w:uiPriority="66" w:unhideWhenUsed="0"/>
-    <w:lsdException w:name="Medium Grid 1 Accent 1" w:semiHidden="0" w:uiPriority="67" w:unhideWhenUsed="0"/>
-    <w:lsdException w:name="Medium Grid 2 Accent 1" w:semiHidden="0" w:uiPriority="68" w:unhideWhenUsed="0"/>
-    <w:lsdException w:name="Medium Grid 3 Accent 1" w:semiHidden="0" w:uiPriority="69" w:unhideWhenUsed="0"/>
-    <w:lsdException w:name="Dark List Accent 1" w:semiHidden="0" w:uiPriority="70" w:unhideWhenUsed="0"/>
-    <w:lsdException w:name="Colorful Shading Accent 1" w:semiHidden="0" w:uiPriority="71" w:unhideWhenUsed="0"/>
-    <w:lsdException w:name="Colorful List Accent 1" w:semiHidden="0" w:uiPriority="72" w:unhideWhenUsed="0"/>
-    <w:lsdException w:name="Colorful Grid Accent 1" w:semiHidden="0" w:uiPriority="73" w:unhideWhenUsed="0"/>
-    <w:lsdException w:name="Light Shading Accent 2" w:semiHidden="0" w:uiPriority="60" w:unhideWhenUsed="0"/>
-    <w:lsdException w:name="Light List Accent 2" w:semiHidden="0" w:uiPriority="61" w:unhideWhenUsed="0"/>
-    <w:lsdException w:name="Light Grid Accent 2" w:semiHidden="0" w:uiPriority="62" w:unhideWhenUsed="0"/>
-    <w:lsdException w:name="Medium Shading 1 Accent 2" w:semiHidden="0" w:uiPriority="63" w:unhideWhenUsed="0"/>
-    <w:lsdException w:name="Medium Shading 2 Accent 2" w:semiHidden="0" w:uiPriority="64" w:unhideWhenUsed="0"/>
-    <w:lsdException w:name="Medium List 1 Accent 2" w:semiHidden="0" w:uiPriority="65" w:unhideWhenUsed="0"/>
-    <w:lsdException w:name="Medium List 2 Accent 2" w:semiHidden="0" w:uiPriority="66" w:unhideWhenUsed="0"/>
-    <w:lsdException w:name="Medium Grid 1 Accent 2" w:semiHidden="0" w:uiPriority="67" w:unhideWhenUsed="0"/>
-    <w:lsdException w:name="Medium Grid 2 Accent 2" w:semiHidden="0" w:uiPriority="68" w:unhideWhenUsed="0"/>
-    <w:lsdException w:name="Medium Grid 3 Accent 2" w:semiHidden="0" w:uiPriority="69" w:unhideWhenUsed="0"/>
-    <w:lsdException w:name="Dark List Accent 2" w:semiHidden="0" w:uiPriority="70" w:unhideWhenUsed="0"/>
-    <w:lsdException w:name="Colorful Shading Accent 2" w:semiHidden="0" w:uiPriority="71" w:unhideWhenUsed="0"/>
-    <w:lsdException w:name="Colorful List Accent 2" w:semiHidden="0" w:uiPriority="72" w:unhideWhenUsed="0"/>
-    <w:lsdException w:name="Colorful Grid Accent 2" w:semiHidden="0" w:uiPriority="73" w:unhideWhenUsed="0"/>
-    <w:lsdException w:name="Light Shading Accent 3" w:semiHidden="0" w:uiPriority="60" w:unhideWhenUsed="0"/>
-    <w:lsdException w:name="Light List Accent 3" w:semiHidden="0" w:uiPriority="61" w:unhideWhenUsed="0"/>
-    <w:lsdException w:name="Light Grid Accent 3" w:semiHidden="0" w:uiPriority="62" w:unhideWhenUsed="0"/>
-    <w:lsdException w:name="Medium Shading 1 Accent 3" w:semiHidden="0" w:uiPriority="63" w:unhideWhenUsed="0"/>
-    <w:lsdException w:name="Medium Shading 2 Accent 3" w:semiHidden="0" w:uiPriority="64" w:unhideWhenUsed="0"/>
-    <w:lsdException w:name="Medium List 1 Accent 3" w:semiHidden="0" w:uiPriority="65" w:unhideWhenUsed="0"/>
-    <w:lsdException w:name="Medium List 2 Accent 3" w:semiHidden="0" w:uiPriority="66" w:unhideWhenUsed="0"/>
-    <w:lsdException w:name="Medium Grid 1 Accent 3" w:semiHidden="0" w:uiPriority="67" w:unhideWhenUsed="0"/>
-    <w:lsdException w:name="Medium Grid 2 Accent 3" w:semiHidden="0" w:uiPriority="68" w:unhideWhenUsed="0"/>
-    <w:lsdException w:name="Medium Grid 3 Accent 3" w:semiHidden="0" w:uiPriority="69" w:unhideWhenUsed="0"/>
-    <w:lsdException w:name="Dark List Accent 3" w:semiHidden="0" w:uiPriority="70" w:unhideWhenUsed="0"/>
-    <w:lsdException w:name="Colorful Shading Accent 3" w:semiHidden="0" w:uiPriority="71" w:unhideWhenUsed="0"/>
-    <w:lsdException w:name="Colorful List Accent 3" w:semiHidden="0" w:uiPriority="72" w:unhideWhenUsed="0"/>
-    <w:lsdException w:name="Colorful Grid Accent 3" w:semiHidden="0" w:uiPriority="73" w:unhideWhenUsed="0"/>
-    <w:lsdException w:name="Light Shading Accent 4" w:semiHidden="0" w:uiPriority="60" w:unhideWhenUsed="0"/>
-    <w:lsdException w:name="Light List Accent 4" w:semiHidden="0" w:uiPriority="61" w:unhideWhenUsed="0"/>
-    <w:lsdException w:name="Light Grid Accent 4" w:semiHidden="0" w:uiPriority="62" w:unhideWhenUsed="0"/>
-    <w:lsdException w:name="Medium Shading 1 Accent 4" w:semiHidden="0" w:uiPriority="63" w:unhideWhenUsed="0"/>
-    <w:lsdException w:name="Medium Shading 2 Accent 4" w:semiHidden="0" w:uiPriority="64" w:unhideWhenUsed="0"/>
-    <w:lsdException w:name="Medium List 1 Accent 4" w:semiHidden="0" w:uiPriority="65" w:unhideWhenUsed="0"/>
-    <w:lsdException w:name="Medium List 2 Accent 4" w:semiHidden="0" w:uiPriority="66" w:unhideWhenUsed="0"/>
-    <w:lsdException w:name="Medium Grid 1 Accent 4" w:semiHidden="0" w:uiPriority="67" w:unhideWhenUsed="0"/>
-    <w:lsdException w:name="Medium Grid 2 Accent 4" w:semiHidden="0" w:uiPriority="68" w:unhideWhenUsed="0"/>
-    <w:lsdException w:name="Medium Grid 3 Accent 4" w:semiHidden="0" w:uiPriority="69" w:unhideWhenUsed="0"/>
-    <w:lsdException w:name="Dark List Accent 4" w:semiHidden="0" w:uiPriority="70" w:unhideWhenUsed="0"/>
-    <w:lsdException w:name="Colorful Shading Accent 4" w:semiHidden="0" w:uiPriority="71" w:unhideWhenUsed="0"/>
-    <w:lsdException w:name="Colorful List Accent 4" w:semiHidden="0" w:uiPriority="72" w:unhideWhenUsed="0"/>
-    <w:lsdException w:name="Colorful Grid Accent 4" w:semiHidden="0" w:uiPriority="73" w:unhideWhenUsed="0"/>
-    <w:lsdException w:name="Light Shading Accent 5" w:semiHidden="0" w:uiPriority="60" w:unhideWhenUsed="0"/>
-    <w:lsdException w:name="Light List Accent 5" w:semiHidden="0" w:uiPriority="61" w:unhideWhenUsed="0"/>
-    <w:lsdException w:name="Light Grid Accent 5" w:semiHidden="0" w:uiPriority="62" w:unhideWhenUsed="0"/>
-    <w:lsdException w:name="Medium Shading 1 Accent 5" w:semiHidden="0" w:uiPriority="63" w:unhideWhenUsed="0"/>
-    <w:lsdException w:name="Medium Shading 2 Accent 5" w:semiHidden="0" w:uiPriority="64" w:unhideWhenUsed="0"/>
-    <w:lsdException w:name="Medium List 1 Accent 5" w:semiHidden="0" w:uiPriority="65" w:unhideWhenUsed="0"/>
-    <w:lsdException w:name="Medium List 2 Accent 5" w:semiHidden="0" w:uiPriority="66" w:unhideWhenUsed="0"/>
-    <w:lsdException w:name="Medium Grid 1 Accent 5" w:semiHidden="0" w:uiPriority="67" w:unhideWhenUsed="0"/>
-    <w:lsdException w:name="Medium Grid 2 Accent 5" w:semiHidden="0" w:uiPriority="68" w:unhideWhenUsed="0"/>
-    <w:lsdException w:name="Medium Grid 3 Accent 5" w:semiHidden="0" w:uiPriority="69" w:unhideWhenUsed="0"/>
-    <w:lsdException w:name="Dark List Accent 5" w:semiHidden="0" w:uiPriority="70" w:unhideWhenUsed="0"/>
-    <w:lsdException w:name="Colorful Shading Accent 5" w:semiHidden="0" w:uiPriority="71" w:unhideWhenUsed="0"/>
-    <w:lsdException w:name="Colorful List Accent 5" w:semiHidden="0" w:uiPriority="72" w:unhideWhenUsed="0"/>
-    <w:lsdException w:name="Colorful Grid Accent 5" w:semiHidden="0" w:uiPriority="73" w:unhideWhenUsed="0"/>
-    <w:lsdException w:name="Light Shading Accent 6" w:semiHidden="0" w:uiPriority="60" w:unhideWhenUsed="0"/>
-    <w:lsdException w:name="Light List Accent 6" w:semiHidden="0" w:uiPriority="61" w:unhideWhenUsed="0"/>
-    <w:lsdException w:name="Light Grid Accent 6" w:semiHidden="0" w:uiPriority="62" w:unhideWhenUsed="0"/>
-    <w:lsdException w:name="Medium Shading 1 Accent 6" w:semiHidden="0" w:uiPriority="63" w:unhideWhenUsed="0"/>
-    <w:lsdException w:name="Medium Shading 2 Accent 6" w:semiHidden="0" w:uiPriority="64" w:unhideWhenUsed="0"/>
-    <w:lsdException w:name="Medium List 1 Accent 6" w:semiHidden="0" w:uiPriority="65" w:unhideWhenUsed="0"/>
-    <w:lsdException w:name="Medium List 2 Accent 6" w:semiHidden="0" w:uiPriority="66" w:unhideWhenUsed="0"/>
-    <w:lsdException w:name="Medium Grid 1 Accent 6" w:semiHidden="0" w:uiPriority="67" w:unhideWhenUsed="0"/>
-    <w:lsdException w:name="Medium Grid 2 Accent 6" w:semiHidden="0" w:uiPriority="68" w:unhideWhenUsed="0"/>
-    <w:lsdException w:name="Medium Grid 3 Accent 6" w:semiHidden="0" w:uiPriority="69" w:unhideWhenUsed="0"/>
-    <w:lsdException w:name="Dark List Accent 6" w:semiHidden="0" w:uiPriority="70" w:unhideWhenUsed="0"/>
-    <w:lsdException w:name="Colorful Shading Accent 6" w:semiHidden="0" w:uiPriority="71" w:unhideWhenUsed="0"/>
-    <w:lsdException w:name="Colorful List Accent 6" w:semiHidden="0" w:uiPriority="72" w:unhideWhenUsed="0"/>
-    <w:lsdException w:name="Colorful Grid Accent 6" w:semiHidden="0" w:uiPriority="73" w:unhideWhenUsed="0"/>
-    <w:lsdException w:name="Subtle Emphasis" w:semiHidden="0" w:uiPriority="19" w:unhideWhenUsed="0" w:qFormat="1"/>
-    <w:lsdException w:name="Intense Emphasis" w:semiHidden="0" w:uiPriority="21" w:unhideWhenUsed="0" w:qFormat="1"/>
-    <w:lsdException w:name="Subtle Reference" w:semiHidden="0" w:uiPriority="31" w:unhideWhenUsed="0" w:qFormat="1"/>
-    <w:lsdException w:name="Intense Reference" w:semiHidden="0" w:uiPriority="32" w:unhideWhenUsed="0" w:qFormat="1"/>
-    <w:lsdException w:name="Book Title" w:semiHidden="0" w:uiPriority="33" w:unhideWhenUsed="0" w:qFormat="1"/>
-    <w:lsdException w:name="Bibliography" w:uiPriority="37"/>
-    <w:lsdException w:name="TOC Heading" w:uiPriority="39" w:qFormat="1"/>
-  </w:latentStyles>
-  <w:style w:type="paragraph" w:default="1" w:styleId="Normal">
-    <w:name w:val="Normal"/>
-    <w:qFormat/>
-  </w:style>
-  <w:style w:type="character" w:default="1" w:styleId="Policepardfaut">
-    <w:name w:val="Default Paragraph Font"/>
-    <w:uiPriority w:val="1"/>
-    <w:semiHidden/>
-    <w:unhideWhenUsed/>
-  </w:style>
-  <w:style w:type="table" w:default="1" w:styleId="TableauNormal">
-    <w:name w:val="Normal Table"/>
-    <w:uiPriority w:val="99"/>
-    <w:semiHidden/>
-    <w:unhideWhenUsed/>
-    <w:tblPr>
-      <w:tblInd w:w="0" w:type="dxa"/>
-      <w:tblCellMar>
-        <w:top w:w="0" w:type="dxa"/>
-        <w:left w:w="108" w:type="dxa"/>
-        <w:bottom w:w="0" w:type="dxa"/>
-        <w:right w:w="108" w:type="dxa"/>
-      </w:tblCellMar>
-    </w:tblPr>
-  </w:style>
-  <w:style w:type="numbering" w:default="1" w:styleId="Aucuneliste">
-    <w:name w:val="No List"/>
-    <w:uiPriority w:val="99"/>
-    <w:semiHidden/>
-    <w:unhideWhenUsed/>
-  </w:style>
-  <w:style w:type="paragraph" w:customStyle="1" w:styleId="2ACABD13D10C4D659FC03366C440EDAE">
-    <w:name w:val="2ACABD13D10C4D659FC03366C440EDAE"/>
-    <w:rsid w:val="00010923"/>
-  </w:style>
-  <w:style w:type="paragraph" w:customStyle="1" w:styleId="85C32E2755B8444291E8DF35714760E6">
-    <w:name w:val="85C32E2755B8444291E8DF35714760E6"/>
-    <w:rsid w:val="00010923"/>
-  </w:style>
-  <w:style w:type="paragraph" w:customStyle="1" w:styleId="AB783CA054814B0FB1ABB3DB7E0724E7">
-    <w:name w:val="AB783CA054814B0FB1ABB3DB7E0724E7"/>
-    <w:rsid w:val="00010923"/>
-  </w:style>
-  <w:style w:type="paragraph" w:customStyle="1" w:styleId="8E5E6DA0C10D4861B61FA87F6577BC31">
-    <w:name w:val="8E5E6DA0C10D4861B61FA87F6577BC31"/>
-    <w:rsid w:val="00010923"/>
-  </w:style>
-</w:styles>
-</file>
-
-<file path=word/glossary/stylesWithEffects.xml><?xml version="1.0" encoding="utf-8"?>
-<w:styles xmlns:wpc="http://schemas.microsoft.com/office/word/2010/wordprocessingCanvas" xmlns:mc="http://schemas.openxmlformats.org/markup-compatibility/2006" xmlns:o="urn:schemas-microsoft-com:office:office" xmlns:r="http://schemas.openxmlformats.org/officeDocument/2006/relationships" xmlns:m="http://schemas.openxmlformats.org/officeDocument/2006/math" xmlns:v="urn:schemas-microsoft-com:vml" xmlns:wp14="http://schemas.microsoft.com/office/word/2010/wordprocessingDrawing" xmlns:wp="http://schemas.openxmlformats.org/drawingml/2006/wordprocessingDrawing" xmlns:w10="urn:schemas-microsoft-com:office:word" xmlns:w="http://schemas.openxmlformats.org/wordprocessingml/2006/main" xmlns:w14="http://schemas.microsoft.com/office/word/2010/wordml" xmlns:wpg="http://schemas.microsoft.com/office/word/2010/wordprocessingGroup" xmlns:wpi="http://schemas.microsoft.com/office/word/2010/wordprocessingInk" xmlns:wne="http://schemas.microsoft.com/office/word/2006/wordml" xmlns:wps="http://schemas.microsoft.com/office/word/2010/wordprocessingShape" mc:Ignorable="w14 wp14">
-  <w:docDefaults>
-    <w:rPrDefault>
-      <w:rPr>
-        <w:rFonts w:asciiTheme="minorHAnsi" w:eastAsiaTheme="minorEastAsia" w:hAnsiTheme="minorHAnsi" w:cstheme="minorBidi"/>
-        <w:sz w:val="22"/>
-        <w:szCs w:val="22"/>
-        <w:lang w:val="fr-FR" w:eastAsia="fr-FR" w:bidi="ar-SA"/>
-      </w:rPr>
-    </w:rPrDefault>
-    <w:pPrDefault>
-      <w:pPr>
-        <w:spacing w:after="200" w:line="276" w:lineRule="auto"/>
-      </w:pPr>
-    </w:pPrDefault>
-  </w:docDefaults>
-  <w:latentStyles w:defLockedState="0" w:defUIPriority="99" w:defSemiHidden="1" w:defUnhideWhenUsed="1" w:defQFormat="0" w:count="267">
-    <w:lsdException w:name="Normal" w:semiHidden="0" w:uiPriority="0" w:unhideWhenUsed="0" w:qFormat="1"/>
-    <w:lsdException w:name="heading 1" w:semiHidden="0" w:uiPriority="9" w:unhideWhenUsed="0" w:qFormat="1"/>
-    <w:lsdException w:name="heading 2" w:uiPriority="9" w:qFormat="1"/>
-    <w:lsdException w:name="heading 3" w:uiPriority="9" w:qFormat="1"/>
-    <w:lsdException w:name="heading 4" w:uiPriority="9" w:qFormat="1"/>
-    <w:lsdException w:name="heading 5" w:uiPriority="9" w:qFormat="1"/>
-    <w:lsdException w:name="heading 6" w:uiPriority="9" w:qFormat="1"/>
-    <w:lsdException w:name="heading 7" w:uiPriority="9" w:qFormat="1"/>
-    <w:lsdException w:name="heading 8" w:uiPriority="9" w:qFormat="1"/>
-    <w:lsdException w:name="heading 9" w:uiPriority="9" w:qFormat="1"/>
-    <w:lsdException w:name="toc 1" w:uiPriority="39"/>
-    <w:lsdException w:name="toc 2" w:uiPriority="39"/>
-    <w:lsdException w:name="toc 3" w:uiPriority="39"/>
-    <w:lsdException w:name="toc 4" w:uiPriority="39"/>
-    <w:lsdException w:name="toc 5" w:uiPriority="39"/>
-    <w:lsdException w:name="toc 6" w:uiPriority="39"/>
-    <w:lsdException w:name="toc 7" w:uiPriority="39"/>
-    <w:lsdException w:name="toc 8" w:uiPriority="39"/>
-    <w:lsdException w:name="toc 9" w:uiPriority="39"/>
-    <w:lsdException w:name="caption" w:uiPriority="35" w:qFormat="1"/>
-    <w:lsdException w:name="Title" w:semiHidden="0" w:uiPriority="10" w:unhideWhenUsed="0" w:qFormat="1"/>
-    <w:lsdException w:name="Default Paragraph Font" w:uiPriority="1"/>
-    <w:lsdException w:name="Subtitle" w:semiHidden="0" w:uiPriority="11" w:unhideWhenUsed="0" w:qFormat="1"/>
-    <w:lsdException w:name="Strong" w:semiHidden="0" w:uiPriority="22" w:unhideWhenUsed="0" w:qFormat="1"/>
-    <w:lsdException w:name="Emphasis" w:semiHidden="0" w:uiPriority="20" w:unhideWhenUsed="0" w:qFormat="1"/>
-    <w:lsdException w:name="Table Grid" w:semiHidden="0" w:uiPriority="59" w:unhideWhenUsed="0"/>
-    <w:lsdException w:name="Placeholder Text" w:unhideWhenUsed="0"/>
-    <w:lsdException w:name="No Spacing" w:semiHidden="0" w:uiPriority="1" w:unhideWhenUsed="0" w:qFormat="1"/>
-    <w:lsdException w:name="Light Shading" w:semiHidden="0" w:uiPriority="60" w:unhideWhenUsed="0"/>
-    <w:lsdException w:name="Light List" w:semiHidden="0" w:uiPriority="61" w:unhideWhenUsed="0"/>
-    <w:lsdException w:name="Light Grid" w:semiHidden="0" w:uiPriority="62" w:unhideWhenUsed="0"/>
-    <w:lsdException w:name="Medium Shading 1" w:semiHidden="0" w:uiPriority="63" w:unhideWhenUsed="0"/>
-    <w:lsdException w:name="Medium Shading 2" w:semiHidden="0" w:uiPriority="64" w:unhideWhenUsed="0"/>
-    <w:lsdException w:name="Medium List 1" w:semiHidden="0" w:uiPriority="65" w:unhideWhenUsed="0"/>
-    <w:lsdException w:name="Medium List 2" w:semiHidden="0" w:uiPriority="66" w:unhideWhenUsed="0"/>
-    <w:lsdException w:name="Medium Grid 1" w:semiHidden="0" w:uiPriority="67" w:unhideWhenUsed="0"/>
-    <w:lsdException w:name="Medium Grid 2" w:semiHidden="0" w:uiPriority="68" w:unhideWhenUsed="0"/>
-    <w:lsdException w:name="Medium Grid 3" w:semiHidden="0" w:uiPriority="69" w:unhideWhenUsed="0"/>
-    <w:lsdException w:name="Dark List" w:semiHidden="0" w:uiPriority="70" w:unhideWhenUsed="0"/>
-    <w:lsdException w:name="Colorful Shading" w:semiHidden="0" w:uiPriority="71" w:unhideWhenUsed="0"/>
-    <w:lsdException w:name="Colorful List" w:semiHidden="0" w:uiPriority="72" w:unhideWhenUsed="0"/>
-    <w:lsdException w:name="Colorful Grid" w:semiHidden="0" w:uiPriority="73" w:unhideWhenUsed="0"/>
-    <w:lsdException w:name="Light Shading Accent 1" w:semiHidden="0" w:uiPriority="60" w:unhideWhenUsed="0"/>
-    <w:lsdException w:name="Light List Accent 1" w:semiHidden="0" w:uiPriority="61" w:unhideWhenUsed="0"/>
-    <w:lsdException w:name="Light Grid Accent 1" w:semiHidden="0" w:uiPriority="62" w:unhideWhenUsed="0"/>
-    <w:lsdException w:name="Medium Shading 1 Accent 1" w:semiHidden="0" w:uiPriority="63" w:unhideWhenUsed="0"/>
-    <w:lsdException w:name="Medium Shading 2 Accent 1" w:semiHidden="0" w:uiPriority="64" w:unhideWhenUsed="0"/>
-    <w:lsdException w:name="Medium List 1 Accent 1" w:semiHidden="0" w:uiPriority="65" w:unhideWhenUsed="0"/>
-    <w:lsdException w:name="Revision" w:unhideWhenUsed="0"/>
-    <w:lsdException w:name="List Paragraph" w:semiHidden="0" w:uiPriority="34" w:unhideWhenUsed="0" w:qFormat="1"/>
-    <w:lsdException w:name="Quote" w:semiHidden="0" w:uiPriority="29" w:unhideWhenUsed="0" w:qFormat="1"/>
-    <w:lsdException w:name="Intense Quote" w:semiHidden="0" w:uiPriority="30" w:unhideWhenUsed="0" w:qFormat="1"/>
-    <w:lsdException w:name="Medium List 2 Accent 1" w:semiHidden="0" w:uiPriority="66" w:unhideWhenUsed="0"/>
-    <w:lsdException w:name="Medium Grid 1 Accent 1" w:semiHidden="0" w:uiPriority="67" w:unhideWhenUsed="0"/>
-    <w:lsdException w:name="Medium Grid 2 Accent 1" w:semiHidden="0" w:uiPriority="68" w:unhideWhenUsed="0"/>
-    <w:lsdException w:name="Medium Grid 3 Accent 1" w:semiHidden="0" w:uiPriority="69" w:unhideWhenUsed="0"/>
-    <w:lsdException w:name="Dark List Accent 1" w:semiHidden="0" w:uiPriority="70" w:unhideWhenUsed="0"/>
-    <w:lsdException w:name="Colorful Shading Accent 1" w:semiHidden="0" w:uiPriority="71" w:unhideWhenUsed="0"/>
-    <w:lsdException w:name="Colorful List Accent 1" w:semiHidden="0" w:uiPriority="72" w:unhideWhenUsed="0"/>
-    <w:lsdException w:name="Colorful Grid Accent 1" w:semiHidden="0" w:uiPriority="73" w:unhideWhenUsed="0"/>
-    <w:lsdException w:name="Light Shading Accent 2" w:semiHidden="0" w:uiPriority="60" w:unhideWhenUsed="0"/>
-    <w:lsdException w:name="Light List Accent 2" w:semiHidden="0" w:uiPriority="61" w:unhideWhenUsed="0"/>
-    <w:lsdException w:name="Light Grid Accent 2" w:semiHidden="0" w:uiPriority="62" w:unhideWhenUsed="0"/>
-    <w:lsdException w:name="Medium Shading 1 Accent 2" w:semiHidden="0" w:uiPriority="63" w:unhideWhenUsed="0"/>
-    <w:lsdException w:name="Medium Shading 2 Accent 2" w:semiHidden="0" w:uiPriority="64" w:unhideWhenUsed="0"/>
-    <w:lsdException w:name="Medium List 1 Accent 2" w:semiHidden="0" w:uiPriority="65" w:unhideWhenUsed="0"/>
-    <w:lsdException w:name="Medium List 2 Accent 2" w:semiHidden="0" w:uiPriority="66" w:unhideWhenUsed="0"/>
-    <w:lsdException w:name="Medium Grid 1 Accent 2" w:semiHidden="0" w:uiPriority="67" w:unhideWhenUsed="0"/>
-    <w:lsdException w:name="Medium Grid 2 Accent 2" w:semiHidden="0" w:uiPriority="68" w:unhideWhenUsed="0"/>
-    <w:lsdException w:name="Medium Grid 3 Accent 2" w:semiHidden="0" w:uiPriority="69" w:unhideWhenUsed="0"/>
-    <w:lsdException w:name="Dark List Accent 2" w:semiHidden="0" w:uiPriority="70" w:unhideWhenUsed="0"/>
-    <w:lsdException w:name="Colorful Shading Accent 2" w:semiHidden="0" w:uiPriority="71" w:unhideWhenUsed="0"/>
-    <w:lsdException w:name="Colorful List Accent 2" w:semiHidden="0" w:uiPriority="72" w:unhideWhenUsed="0"/>
-    <w:lsdException w:name="Colorful Grid Accent 2" w:semiHidden="0" w:uiPriority="73" w:unhideWhenUsed="0"/>
-    <w:lsdException w:name="Light Shading Accent 3" w:semiHidden="0" w:uiPriority="60" w:unhideWhenUsed="0"/>
-    <w:lsdException w:name="Light List Accent 3" w:semiHidden="0" w:uiPriority="61" w:unhideWhenUsed="0"/>
-    <w:lsdException w:name="Light Grid Accent 3" w:semiHidden="0" w:uiPriority="62" w:unhideWhenUsed="0"/>
-    <w:lsdException w:name="Medium Shading 1 Accent 3" w:semiHidden="0" w:uiPriority="63" w:unhideWhenUsed="0"/>
-    <w:lsdException w:name="Medium Shading 2 Accent 3" w:semiHidden="0" w:uiPriority="64" w:unhideWhenUsed="0"/>
-    <w:lsdException w:name="Medium List 1 Accent 3" w:semiHidden="0" w:uiPriority="65" w:unhideWhenUsed="0"/>
-    <w:lsdException w:name="Medium List 2 Accent 3" w:semiHidden="0" w:uiPriority="66" w:unhideWhenUsed="0"/>
-    <w:lsdException w:name="Medium Grid 1 Accent 3" w:semiHidden="0" w:uiPriority="67" w:unhideWhenUsed="0"/>
-    <w:lsdException w:name="Medium Grid 2 Accent 3" w:semiHidden="0" w:uiPriority="68" w:unhideWhenUsed="0"/>
-    <w:lsdException w:name="Medium Grid 3 Accent 3" w:semiHidden="0" w:uiPriority="69" w:unhideWhenUsed="0"/>
-    <w:lsdException w:name="Dark List Accent 3" w:semiHidden="0" w:uiPriority="70" w:unhideWhenUsed="0"/>
-    <w:lsdException w:name="Colorful Shading Accent 3" w:semiHidden="0" w:uiPriority="71" w:unhideWhenUsed="0"/>
-    <w:lsdException w:name="Colorful List Accent 3" w:semiHidden="0" w:uiPriority="72" w:unhideWhenUsed="0"/>
-    <w:lsdException w:name="Colorful Grid Accent 3" w:semiHidden="0" w:uiPriority="73" w:unhideWhenUsed="0"/>
-    <w:lsdException w:name="Light Shading Accent 4" w:semiHidden="0" w:uiPriority="60" w:unhideWhenUsed="0"/>
-    <w:lsdException w:name="Light List Accent 4" w:semiHidden="0" w:uiPriority="61" w:unhideWhenUsed="0"/>
-    <w:lsdException w:name="Light Grid Accent 4" w:semiHidden="0" w:uiPriority="62" w:unhideWhenUsed="0"/>
-    <w:lsdException w:name="Medium Shading 1 Accent 4" w:semiHidden="0" w:uiPriority="63" w:unhideWhenUsed="0"/>
-    <w:lsdException w:name="Medium Shading 2 Accent 4" w:semiHidden="0" w:uiPriority="64" w:unhideWhenUsed="0"/>
-    <w:lsdException w:name="Medium List 1 Accent 4" w:semiHidden="0" w:uiPriority="65" w:unhideWhenUsed="0"/>
-    <w:lsdException w:name="Medium List 2 Accent 4" w:semiHidden="0" w:uiPriority="66" w:unhideWhenUsed="0"/>
-    <w:lsdException w:name="Medium Grid 1 Accent 4" w:semiHidden="0" w:uiPriority="67" w:unhideWhenUsed="0"/>
-    <w:lsdException w:name="Medium Grid 2 Accent 4" w:semiHidden="0" w:uiPriority="68" w:unhideWhenUsed="0"/>
-    <w:lsdException w:name="Medium Grid 3 Accent 4" w:semiHidden="0" w:uiPriority="69" w:unhideWhenUsed="0"/>
-    <w:lsdException w:name="Dark List Accent 4" w:semiHidden="0" w:uiPriority="70" w:unhideWhenUsed="0"/>
-    <w:lsdException w:name="Colorful Shading Accent 4" w:semiHidden="0" w:uiPriority="71" w:unhideWhenUsed="0"/>
-    <w:lsdException w:name="Colorful List Accent 4" w:semiHidden="0" w:uiPriority="72" w:unhideWhenUsed="0"/>
-    <w:lsdException w:name="Colorful Grid Accent 4" w:semiHidden="0" w:uiPriority="73" w:unhideWhenUsed="0"/>
-    <w:lsdException w:name="Light Shading Accent 5" w:semiHidden="0" w:uiPriority="60" w:unhideWhenUsed="0"/>
-    <w:lsdException w:name="Light List Accent 5" w:semiHidden="0" w:uiPriority="61" w:unhideWhenUsed="0"/>
-    <w:lsdException w:name="Light Grid Accent 5" w:semiHidden="0" w:uiPriority="62" w:unhideWhenUsed="0"/>
-    <w:lsdException w:name="Medium Shading 1 Accent 5" w:semiHidden="0" w:uiPriority="63" w:unhideWhenUsed="0"/>
-    <w:lsdException w:name="Medium Shading 2 Accent 5" w:semiHidden="0" w:uiPriority="64" w:unhideWhenUsed="0"/>
-    <w:lsdException w:name="Medium List 1 Accent 5" w:semiHidden="0" w:uiPriority="65" w:unhideWhenUsed="0"/>
-    <w:lsdException w:name="Medium List 2 Accent 5" w:semiHidden="0" w:uiPriority="66" w:unhideWhenUsed="0"/>
-    <w:lsdException w:name="Medium Grid 1 Accent 5" w:semiHidden="0" w:uiPriority="67" w:unhideWhenUsed="0"/>
-    <w:lsdException w:name="Medium Grid 2 Accent 5" w:semiHidden="0" w:uiPriority="68" w:unhideWhenUsed="0"/>
-    <w:lsdException w:name="Medium Grid 3 Accent 5" w:semiHidden="0" w:uiPriority="69" w:unhideWhenUsed="0"/>
-    <w:lsdException w:name="Dark List Accent 5" w:semiHidden="0" w:uiPriority="70" w:unhideWhenUsed="0"/>
-    <w:lsdException w:name="Colorful Shading Accent 5" w:semiHidden="0" w:uiPriority="71" w:unhideWhenUsed="0"/>
-    <w:lsdException w:name="Colorful List Accent 5" w:semiHidden="0" w:uiPriority="72" w:unhideWhenUsed="0"/>
-    <w:lsdException w:name="Colorful Grid Accent 5" w:semiHidden="0" w:uiPriority="73" w:unhideWhenUsed="0"/>
-    <w:lsdException w:name="Light Shading Accent 6" w:semiHidden="0" w:uiPriority="60" w:unhideWhenUsed="0"/>
-    <w:lsdException w:name="Light List Accent 6" w:semiHidden="0" w:uiPriority="61" w:unhideWhenUsed="0"/>
-    <w:lsdException w:name="Light Grid Accent 6" w:semiHidden="0" w:uiPriority="62" w:unhideWhenUsed="0"/>
-    <w:lsdException w:name="Medium Shading 1 Accent 6" w:semiHidden="0" w:uiPriority="63" w:unhideWhenUsed="0"/>
-    <w:lsdException w:name="Medium Shading 2 Accent 6" w:semiHidden="0" w:uiPriority="64" w:unhideWhenUsed="0"/>
-    <w:lsdException w:name="Medium List 1 Accent 6" w:semiHidden="0" w:uiPriority="65" w:unhideWhenUsed="0"/>
-    <w:lsdException w:name="Medium List 2 Accent 6" w:semiHidden="0" w:uiPriority="66" w:unhideWhenUsed="0"/>
-    <w:lsdException w:name="Medium Grid 1 Accent 6" w:semiHidden="0" w:uiPriority="67" w:unhideWhenUsed="0"/>
-    <w:lsdException w:name="Medium Grid 2 Accent 6" w:semiHidden="0" w:uiPriority="68" w:unhideWhenUsed="0"/>
-    <w:lsdException w:name="Medium Grid 3 Accent 6" w:semiHidden="0" w:uiPriority="69" w:unhideWhenUsed="0"/>
-    <w:lsdException w:name="Dark List Accent 6" w:semiHidden="0" w:uiPriority="70" w:unhideWhenUsed="0"/>
-    <w:lsdException w:name="Colorful Shading Accent 6" w:semiHidden="0" w:uiPriority="71" w:unhideWhenUsed="0"/>
-    <w:lsdException w:name="Colorful List Accent 6" w:semiHidden="0" w:uiPriority="72" w:unhideWhenUsed="0"/>
-    <w:lsdException w:name="Colorful Grid Accent 6" w:semiHidden="0" w:uiPriority="73" w:unhideWhenUsed="0"/>
-    <w:lsdException w:name="Subtle Emphasis" w:semiHidden="0" w:uiPriority="19" w:unhideWhenUsed="0" w:qFormat="1"/>
-    <w:lsdException w:name="Intense Emphasis" w:semiHidden="0" w:uiPriority="21" w:unhideWhenUsed="0" w:qFormat="1"/>
-    <w:lsdException w:name="Subtle Reference" w:semiHidden="0" w:uiPriority="31" w:unhideWhenUsed="0" w:qFormat="1"/>
-    <w:lsdException w:name="Intense Reference" w:semiHidden="0" w:uiPriority="32" w:unhideWhenUsed="0" w:qFormat="1"/>
-    <w:lsdException w:name="Book Title" w:semiHidden="0" w:uiPriority="33" w:unhideWhenUsed="0" w:qFormat="1"/>
-    <w:lsdException w:name="Bibliography" w:uiPriority="37"/>
-    <w:lsdException w:name="TOC Heading" w:uiPriority="39" w:qFormat="1"/>
-  </w:latentStyles>
-  <w:style w:type="paragraph" w:default="1" w:styleId="Normal">
-    <w:name w:val="Normal"/>
-    <w:qFormat/>
-  </w:style>
-  <w:style w:type="character" w:default="1" w:styleId="Policepardfaut">
-    <w:name w:val="Default Paragraph Font"/>
-    <w:uiPriority w:val="1"/>
-    <w:semiHidden/>
-    <w:unhideWhenUsed/>
-  </w:style>
-  <w:style w:type="table" w:default="1" w:styleId="TableauNormal">
-    <w:name w:val="Normal Table"/>
-    <w:uiPriority w:val="99"/>
-    <w:semiHidden/>
-    <w:unhideWhenUsed/>
-    <w:tblPr>
-      <w:tblInd w:w="0" w:type="dxa"/>
-      <w:tblCellMar>
-        <w:top w:w="0" w:type="dxa"/>
-        <w:left w:w="108" w:type="dxa"/>
-        <w:bottom w:w="0" w:type="dxa"/>
-        <w:right w:w="108" w:type="dxa"/>
-      </w:tblCellMar>
-    </w:tblPr>
-  </w:style>
-  <w:style w:type="numbering" w:default="1" w:styleId="Aucuneliste">
-    <w:name w:val="No List"/>
-    <w:uiPriority w:val="99"/>
-    <w:semiHidden/>
-    <w:unhideWhenUsed/>
-  </w:style>
-  <w:style w:type="paragraph" w:customStyle="1" w:styleId="2ACABD13D10C4D659FC03366C440EDAE">
-    <w:name w:val="2ACABD13D10C4D659FC03366C440EDAE"/>
-    <w:rsid w:val="00010923"/>
-  </w:style>
-  <w:style w:type="paragraph" w:customStyle="1" w:styleId="85C32E2755B8444291E8DF35714760E6">
-    <w:name w:val="85C32E2755B8444291E8DF35714760E6"/>
-    <w:rsid w:val="00010923"/>
-  </w:style>
-  <w:style w:type="paragraph" w:customStyle="1" w:styleId="AB783CA054814B0FB1ABB3DB7E0724E7">
-    <w:name w:val="AB783CA054814B0FB1ABB3DB7E0724E7"/>
-    <w:rsid w:val="00010923"/>
-  </w:style>
-  <w:style w:type="paragraph" w:customStyle="1" w:styleId="8E5E6DA0C10D4861B61FA87F6577BC31">
-    <w:name w:val="8E5E6DA0C10D4861B61FA87F6577BC31"/>
-    <w:rsid w:val="00010923"/>
-  </w:style>
-</w:styles>
-</file>
-
-<file path=word/glossary/webSettings.xml><?xml version="1.0" encoding="utf-8"?>
-<w:webSettings xmlns:mc="http://schemas.openxmlformats.org/markup-compatibility/2006" xmlns:r="http://schemas.openxmlformats.org/officeDocument/2006/relationships" xmlns:w="http://schemas.openxmlformats.org/wordprocessingml/2006/main" xmlns:w14="http://schemas.microsoft.com/office/word/2010/wordml" mc:Ignorable="w14">
-  <w:optimizeForBrowser/>
-  <w:allowPNG/>
-</w:webSettings>
-</file>
-
 <file path=word/theme/theme1.xml><?xml version="1.0" encoding="utf-8"?>
 <a:theme xmlns:a="http://schemas.openxmlformats.org/drawingml/2006/main" name="Thème Office">
   <a:themeElements>
@@ -13749,7 +13456,7 @@
 </file>
 
 <file path=customXml/itemProps2.xml><?xml version="1.0" encoding="utf-8"?>
-<ds:datastoreItem xmlns:ds="http://schemas.openxmlformats.org/officeDocument/2006/customXml" ds:itemID="{7BE090E4-E73F-4D66-BFF6-3757FCAC2BA5}">
+<ds:datastoreItem xmlns:ds="http://schemas.openxmlformats.org/officeDocument/2006/customXml" ds:itemID="{A36D64F3-C320-4FAA-9DC3-4977A5A96BDB}">
   <ds:schemaRefs>
     <ds:schemaRef ds:uri="http://schemas.openxmlformats.org/officeDocument/2006/bibliography"/>
   </ds:schemaRefs>

</xml_diff>